<commit_message>
realisation d'une nouvelle étape dans la procédure
</commit_message>
<xml_diff>
--- a/RESSOURCES-PERSO/gestion-de-projet-sur-github.docx
+++ b/RESSOURCES-PERSO/gestion-de-projet-sur-github.docx
@@ -1,6 +1,6 @@
 
 <file path=word/document.xml><?xml version="1.0" encoding="utf-8"?>
-<w:document xmlns:wpc="http://schemas.microsoft.com/office/word/2010/wordprocessingCanvas" xmlns:cx="http://schemas.microsoft.com/office/drawing/2014/chartex" xmlns:cx1="http://schemas.microsoft.com/office/drawing/2015/9/8/chartex" xmlns:cx2="http://schemas.microsoft.com/office/drawing/2015/10/21/chartex" xmlns:cx3="http://schemas.microsoft.com/office/drawing/2016/5/9/chartex" xmlns:cx4="http://schemas.microsoft.com/office/drawing/2016/5/10/chartex" xmlns:cx5="http://schemas.microsoft.com/office/drawing/2016/5/11/chartex" xmlns:cx6="http://schemas.microsoft.com/office/drawing/2016/5/12/chartex" xmlns:cx7="http://schemas.microsoft.com/office/drawing/2016/5/13/chartex" xmlns:cx8="http://schemas.microsoft.com/office/drawing/2016/5/14/chartex" xmlns:mc="http://schemas.openxmlformats.org/markup-compatibility/2006" xmlns:aink="http://schemas.microsoft.com/office/drawing/2016/ink" xmlns:am3d="http://schemas.microsoft.com/office/drawing/2017/model3d" xmlns:o="urn:schemas-microsoft-com:office:office" xmlns:r="http://schemas.openxmlformats.org/officeDocument/2006/relationships" xmlns:m="http://schemas.openxmlformats.org/officeDocument/2006/math" xmlns:v="urn:schemas-microsoft-com:vml" xmlns:wp14="http://schemas.microsoft.com/office/word/2010/wordprocessingDrawing" xmlns:wp="http://schemas.openxmlformats.org/drawingml/2006/wordprocessingDrawing" xmlns:w10="urn:schemas-microsoft-com:office:word" xmlns:w="http://schemas.openxmlformats.org/wordprocessingml/2006/main" xmlns:w14="http://schemas.microsoft.com/office/word/2010/wordml" xmlns:w15="http://schemas.microsoft.com/office/word/2012/wordml" xmlns:w16cex="http://schemas.microsoft.com/office/word/2018/wordml/cex" xmlns:w16cid="http://schemas.microsoft.com/office/word/2016/wordml/cid" xmlns:w16="http://schemas.microsoft.com/office/word/2018/wordml" xmlns:w16se="http://schemas.microsoft.com/office/word/2015/wordml/symex" xmlns:wpg="http://schemas.microsoft.com/office/word/2010/wordprocessingGroup" xmlns:wpi="http://schemas.microsoft.com/office/word/2010/wordprocessingInk" xmlns:wne="http://schemas.microsoft.com/office/word/2006/wordml" xmlns:wps="http://schemas.microsoft.com/office/word/2010/wordprocessingShape" mc:Ignorable="w14 w15 w16se w16cid w16 w16cex wp14">
+<w:document xmlns:wpc="http://schemas.microsoft.com/office/word/2010/wordprocessingCanvas" xmlns:cx="http://schemas.microsoft.com/office/drawing/2014/chartex" xmlns:cx1="http://schemas.microsoft.com/office/drawing/2015/9/8/chartex" xmlns:cx2="http://schemas.microsoft.com/office/drawing/2015/10/21/chartex" xmlns:cx3="http://schemas.microsoft.com/office/drawing/2016/5/9/chartex" xmlns:cx4="http://schemas.microsoft.com/office/drawing/2016/5/10/chartex" xmlns:cx5="http://schemas.microsoft.com/office/drawing/2016/5/11/chartex" xmlns:cx6="http://schemas.microsoft.com/office/drawing/2016/5/12/chartex" xmlns:cx7="http://schemas.microsoft.com/office/drawing/2016/5/13/chartex" xmlns:cx8="http://schemas.microsoft.com/office/drawing/2016/5/14/chartex" xmlns:mc="http://schemas.openxmlformats.org/markup-compatibility/2006" xmlns:aink="http://schemas.microsoft.com/office/drawing/2016/ink" xmlns:am3d="http://schemas.microsoft.com/office/drawing/2017/model3d" xmlns:o="urn:schemas-microsoft-com:office:office" xmlns:r="http://schemas.openxmlformats.org/officeDocument/2006/relationships" xmlns:m="http://schemas.openxmlformats.org/officeDocument/2006/math" xmlns:v="urn:schemas-microsoft-com:vml" xmlns:wp14="http://schemas.microsoft.com/office/word/2010/wordprocessingDrawing" xmlns:wp="http://schemas.openxmlformats.org/drawingml/2006/wordprocessingDrawing" xmlns:w10="urn:schemas-microsoft-com:office:word" xmlns:w="http://schemas.openxmlformats.org/wordprocessingml/2006/main" xmlns:w14="http://schemas.microsoft.com/office/word/2010/wordml" xmlns:w15="http://schemas.microsoft.com/office/word/2012/wordml" xmlns:w16cid="http://schemas.microsoft.com/office/word/2016/wordml/cid" xmlns:w16se="http://schemas.microsoft.com/office/word/2015/wordml/symex" xmlns:wpg="http://schemas.microsoft.com/office/word/2010/wordprocessingGroup" xmlns:wpi="http://schemas.microsoft.com/office/word/2010/wordprocessingInk" xmlns:wne="http://schemas.microsoft.com/office/word/2006/wordml" xmlns:wps="http://schemas.microsoft.com/office/word/2010/wordprocessingShape" mc:Ignorable="w14 w15 w16se w16cid wp14">
   <w:body>
     <w:p>
       <w:r>
@@ -77,7 +77,7 @@
               </wp:anchor>
             </w:drawing>
           </mc:Choice>
-          <mc:Fallback>
+          <mc:Fallback xmlns:w16="http://schemas.microsoft.com/office/word/2018/wordml" xmlns:w16cex="http://schemas.microsoft.com/office/word/2018/wordml/cex">
             <w:pict>
               <v:rect w14:anchorId="19D0A341" id="Rectangle 3" o:spid="_x0000_s1026" alt="rectangle blanc pour le texte sur la couverture" style="position:absolute;margin-left:-15.95pt;margin-top:73.85pt;width:310.15pt;height:681.65pt;z-index:-251656192;visibility:visible;mso-wrap-style:square;mso-width-percent:0;mso-height-percent:0;mso-wrap-distance-left:9pt;mso-wrap-distance-top:0;mso-wrap-distance-right:9pt;mso-wrap-distance-bottom:0;mso-position-horizontal:absolute;mso-position-horizontal-relative:text;mso-position-vertical:absolute;mso-position-vertical-relative:page;mso-width-percent:0;mso-height-percent:0;mso-width-relative:margin;mso-height-relative:margin;v-text-anchor:middle" o:gfxdata="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" fillcolor="white [3212]" stroked="f" strokeweight="2pt">
                 <w10:wrap anchory="page"/>
@@ -115,7 +115,7 @@
                     <pic:cNvPicPr/>
                   </pic:nvPicPr>
                   <pic:blipFill>
-                    <a:blip r:embed="rId8" cstate="print">
+                    <a:blip r:embed="rId9" cstate="print">
                       <a:extLst>
                         <a:ext uri="{28A0092B-C50C-407E-A947-70E740481C1C}">
                           <a14:useLocalDpi xmlns:a14="http://schemas.microsoft.com/office/drawing/2010/main" val="0"/>
@@ -325,7 +325,7 @@
                     </wp:inline>
                   </w:drawing>
                 </mc:Choice>
-                <mc:Fallback>
+                <mc:Fallback xmlns:w16="http://schemas.microsoft.com/office/word/2018/wordml" xmlns:w16cex="http://schemas.microsoft.com/office/word/2018/wordml/cex">
                   <w:pict>
                     <v:line w14:anchorId="5F274D33" id="Connecteur droit 5" o:spid="_x0000_s1026" alt="séparateur de texte" style="visibility:visible;mso-wrap-style:square;mso-left-percent:-10001;mso-top-percent:-10001;mso-position-horizontal:absolute;mso-position-horizontal-relative:char;mso-position-vertical:absolute;mso-position-vertical-relative:line;mso-left-percent:-10001;mso-top-percent:-10001" from="0,0" to="109.5pt,0" o:gfxdata="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" strokecolor="#082a75 [3215]" strokeweight="3pt">
                       <w10:anchorlock/>
@@ -416,7 +416,7 @@
                     <w:noProof/>
                     <w:lang w:bidi="fr-FR"/>
                   </w:rPr>
-                  <w:t>23 juin</w:t>
+                  <w:t>25 juin</w:t>
                 </w:r>
                 <w:r>
                   <w:rPr>
@@ -491,7 +491,7 @@
                     </wp:inline>
                   </w:drawing>
                 </mc:Choice>
-                <mc:Fallback>
+                <mc:Fallback xmlns:w16="http://schemas.microsoft.com/office/word/2018/wordml" xmlns:w16cex="http://schemas.microsoft.com/office/word/2018/wordml/cex">
                   <w:pict>
                     <v:line w14:anchorId="6D80EDA9" id="Connecteur droit 6" o:spid="_x0000_s1026" alt="séparateur de texte" style="visibility:visible;mso-wrap-style:square;mso-left-percent:-10001;mso-top-percent:-10001;mso-position-horizontal:absolute;mso-position-horizontal-relative:char;mso-position-vertical:absolute;mso-position-vertical-relative:line;mso-left-percent:-10001;mso-top-percent:-10001" from="0,0" to="117.65pt,0" o:gfxdata="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" strokecolor="#082a75 [3215]" strokeweight="3pt">
                       <w10:anchorlock/>
@@ -657,7 +657,7 @@
               </wp:anchor>
             </w:drawing>
           </mc:Choice>
-          <mc:Fallback>
+          <mc:Fallback xmlns:w16="http://schemas.microsoft.com/office/word/2018/wordml" xmlns:w16cex="http://schemas.microsoft.com/office/word/2018/wordml/cex">
             <w:pict>
               <v:rect w14:anchorId="43E8D6FD" id="Rectangle 2" o:spid="_x0000_s1026" alt="rectangle coloré" style="position:absolute;margin-left:-58.7pt;margin-top:525pt;width:611.1pt;height:316.5pt;z-index:-251657216;visibility:visible;mso-wrap-style:square;mso-height-percent:0;mso-wrap-distance-left:9pt;mso-wrap-distance-top:0;mso-wrap-distance-right:9pt;mso-wrap-distance-bottom:0;mso-position-horizontal:absolute;mso-position-horizontal-relative:text;mso-position-vertical:absolute;mso-position-vertical-relative:page;mso-height-percent:0;mso-height-relative:margin;v-text-anchor:middle" o:gfxdata="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" fillcolor="#34aba2 [3206]" stroked="f" strokeweight="2pt">
                 <w10:wrap anchory="page"/>
@@ -788,7 +788,7 @@
               </wp:anchor>
             </w:drawing>
           </mc:Choice>
-          <mc:Fallback>
+          <mc:Fallback xmlns:w16="http://schemas.microsoft.com/office/word/2018/wordml" xmlns:w16cex="http://schemas.microsoft.com/office/word/2018/wordml/cex">
             <w:pict>
               <v:roundrect w14:anchorId="0FC6031C" id="Rectangle : coins arrondis 15" o:spid="_x0000_s1026" style="position:absolute;margin-left:437.7pt;margin-top:37.8pt;width:57.75pt;height:27.75pt;z-index:251664384;visibility:visible;mso-wrap-style:square;mso-width-percent:0;mso-height-percent:0;mso-wrap-distance-left:9pt;mso-wrap-distance-top:0;mso-wrap-distance-right:9pt;mso-wrap-distance-bottom:0;mso-position-horizontal:absolute;mso-position-horizontal-relative:text;mso-position-vertical:absolute;mso-position-vertical-relative:text;mso-width-percent:0;mso-height-percent:0;mso-width-relative:margin;mso-height-relative:margin;v-text-anchor:middle" arcsize="10923f" o:gfxdata="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" filled="f" strokecolor="red" strokeweight="2pt"/>
             </w:pict>
@@ -799,6 +799,7 @@
         <w:rPr>
           <w:rStyle w:val="normaltextrun"/>
           <w:rFonts w:ascii="Calibri" w:eastAsiaTheme="majorEastAsia" w:hAnsi="Calibri" w:cs="Calibri"/>
+          <w:noProof/>
           <w:sz w:val="22"/>
         </w:rPr>
         <w:drawing>
@@ -817,7 +818,7 @@
                     <pic:cNvPicPr/>
                   </pic:nvPicPr>
                   <pic:blipFill>
-                    <a:blip r:embed="rId9"/>
+                    <a:blip r:embed="rId10"/>
                     <a:stretch>
                       <a:fillRect/>
                     </a:stretch>
@@ -979,7 +980,7 @@
               </wp:anchor>
             </w:drawing>
           </mc:Choice>
-          <mc:Fallback>
+          <mc:Fallback xmlns:w16="http://schemas.microsoft.com/office/word/2018/wordml" xmlns:w16cex="http://schemas.microsoft.com/office/word/2018/wordml/cex">
             <w:pict>
               <v:roundrect w14:anchorId="3CACD1FE" id="Rectangle : coins arrondis 14" o:spid="_x0000_s1026" style="position:absolute;margin-left:429.45pt;margin-top:29.95pt;width:57.75pt;height:27.75pt;z-index:251662336;visibility:visible;mso-wrap-style:square;mso-width-percent:0;mso-height-percent:0;mso-wrap-distance-left:9pt;mso-wrap-distance-top:0;mso-wrap-distance-right:9pt;mso-wrap-distance-bottom:0;mso-position-horizontal:absolute;mso-position-horizontal-relative:text;mso-position-vertical:absolute;mso-position-vertical-relative:text;mso-width-percent:0;mso-height-percent:0;mso-width-relative:margin;mso-height-relative:margin;v-text-anchor:middle" arcsize="10923f" o:gfxdata="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" filled="f" strokecolor="red" strokeweight="2pt"/>
             </w:pict>
@@ -990,6 +991,7 @@
         <w:rPr>
           <w:rStyle w:val="normaltextrun"/>
           <w:rFonts w:ascii="Calibri" w:eastAsiaTheme="majorEastAsia" w:hAnsi="Calibri" w:cs="Calibri"/>
+          <w:noProof/>
           <w:sz w:val="22"/>
         </w:rPr>
         <w:drawing>
@@ -1008,7 +1010,7 @@
                     <pic:cNvPicPr/>
                   </pic:nvPicPr>
                   <pic:blipFill>
-                    <a:blip r:embed="rId10"/>
+                    <a:blip r:embed="rId11"/>
                     <a:stretch>
                       <a:fillRect/>
                     </a:stretch>
@@ -1110,88 +1112,7 @@
           <w:sz w:val="22"/>
           <w:szCs w:val="22"/>
         </w:rPr>
-        <w:t>Dans un premier temps, il faut s’</w:t>
-      </w:r>
-      <w:r>
-        <w:rPr>
-          <w:rStyle w:val="normaltextrun"/>
-          <w:rFonts w:ascii="Calibri" w:eastAsiaTheme="majorEastAsia" w:hAnsi="Calibri" w:cs="Calibri"/>
-          <w:sz w:val="22"/>
-          <w:szCs w:val="22"/>
-        </w:rPr>
-        <w:t>assur</w:t>
-      </w:r>
-      <w:r>
-        <w:rPr>
-          <w:rStyle w:val="normaltextrun"/>
-          <w:rFonts w:ascii="Calibri" w:eastAsiaTheme="majorEastAsia" w:hAnsi="Calibri" w:cs="Calibri"/>
-          <w:sz w:val="22"/>
-          <w:szCs w:val="22"/>
-        </w:rPr>
-        <w:t>er</w:t>
-      </w:r>
-      <w:r>
-        <w:rPr>
-          <w:rStyle w:val="normaltextrun"/>
-          <w:rFonts w:ascii="Calibri" w:eastAsiaTheme="majorEastAsia" w:hAnsi="Calibri" w:cs="Calibri"/>
-          <w:sz w:val="22"/>
-          <w:szCs w:val="22"/>
-        </w:rPr>
-        <w:t xml:space="preserve"> que tous les collaborateurs du projet ont </w:t>
-      </w:r>
-      <w:r>
-        <w:rPr>
-          <w:rStyle w:val="normaltextrun"/>
-          <w:rFonts w:ascii="Calibri" w:eastAsiaTheme="majorEastAsia" w:hAnsi="Calibri" w:cs="Calibri"/>
-          <w:sz w:val="22"/>
-          <w:szCs w:val="22"/>
-        </w:rPr>
-        <w:t xml:space="preserve">initialisé </w:t>
-      </w:r>
-      <w:r>
-        <w:rPr>
-          <w:rStyle w:val="normaltextrun"/>
-          <w:rFonts w:ascii="Calibri" w:eastAsiaTheme="majorEastAsia" w:hAnsi="Calibri" w:cs="Calibri"/>
-          <w:sz w:val="22"/>
-          <w:szCs w:val="22"/>
-        </w:rPr>
-        <w:t>le dépôt distant en</w:t>
-      </w:r>
-      <w:r>
-        <w:rPr>
-          <w:rStyle w:val="normaltextrun"/>
-          <w:rFonts w:ascii="Calibri" w:eastAsiaTheme="majorEastAsia" w:hAnsi="Calibri" w:cs="Calibri"/>
-          <w:sz w:val="22"/>
-          <w:szCs w:val="22"/>
-        </w:rPr>
-        <w:t xml:space="preserve"> </w:t>
-      </w:r>
-      <w:r>
-        <w:rPr>
-          <w:rStyle w:val="normaltextrun"/>
-          <w:rFonts w:ascii="Calibri" w:eastAsiaTheme="majorEastAsia" w:hAnsi="Calibri" w:cs="Calibri"/>
-          <w:sz w:val="22"/>
-          <w:szCs w:val="22"/>
-        </w:rPr>
-        <w:t>local (</w:t>
-      </w:r>
-      <w:r>
-        <w:rPr>
-          <w:rStyle w:val="normaltextrun"/>
-          <w:rFonts w:ascii="Calibri" w:eastAsiaTheme="majorEastAsia" w:hAnsi="Calibri" w:cs="Calibri"/>
-          <w:sz w:val="22"/>
-          <w:szCs w:val="22"/>
-        </w:rPr>
-        <w:t>git clone</w:t>
-      </w:r>
-      <w:r>
-        <w:rPr>
-          <w:rStyle w:val="normaltextrun"/>
-          <w:rFonts w:ascii="Calibri" w:eastAsiaTheme="majorEastAsia" w:hAnsi="Calibri" w:cs="Calibri"/>
-          <w:sz w:val="22"/>
-          <w:szCs w:val="22"/>
-        </w:rPr>
-        <w:t>).</w:t>
+        <w:t>Dans un premier temps, il faut s’assurer que tous les collaborateurs du projet ont initialisé le dépôt distant en local (git clone).</w:t>
       </w:r>
     </w:p>
     <w:p>
@@ -1294,7 +1215,7 @@
               </wp:anchor>
             </w:drawing>
           </mc:Choice>
-          <mc:Fallback>
+          <mc:Fallback xmlns:w16="http://schemas.microsoft.com/office/word/2018/wordml" xmlns:w16cex="http://schemas.microsoft.com/office/word/2018/wordml/cex">
             <w:pict>
               <v:roundrect w14:anchorId="1512E8AE" id="Rectangle : coins arrondis 17" o:spid="_x0000_s1026" style="position:absolute;margin-left:98.05pt;margin-top:47.6pt;width:149.25pt;height:48.75pt;z-index:251666432;visibility:visible;mso-wrap-style:square;mso-width-percent:0;mso-height-percent:0;mso-wrap-distance-left:9pt;mso-wrap-distance-top:0;mso-wrap-distance-right:9pt;mso-wrap-distance-bottom:0;mso-position-horizontal:right;mso-position-horizontal-relative:margin;mso-position-vertical:absolute;mso-position-vertical-relative:text;mso-width-percent:0;mso-height-percent:0;mso-width-relative:margin;mso-height-relative:margin;v-text-anchor:middle" arcsize="10923f" o:gfxdata="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" filled="f" strokecolor="red" strokeweight="2pt">
                 <w10:wrap anchorx="margin"/>
@@ -1307,6 +1228,7 @@
         <w:rPr>
           <w:rStyle w:val="normaltextrun"/>
           <w:rFonts w:ascii="Calibri" w:eastAsiaTheme="majorEastAsia" w:hAnsi="Calibri" w:cs="Calibri"/>
+          <w:noProof/>
           <w:sz w:val="22"/>
           <w:szCs w:val="22"/>
         </w:rPr>
@@ -1326,7 +1248,7 @@
                     <pic:cNvPicPr/>
                   </pic:nvPicPr>
                   <pic:blipFill>
-                    <a:blip r:embed="rId11"/>
+                    <a:blip r:embed="rId12"/>
                     <a:stretch>
                       <a:fillRect/>
                     </a:stretch>
@@ -1490,7 +1412,6 @@
           <w:szCs w:val="22"/>
         </w:rPr>
       </w:pPr>
-      <w:proofErr w:type="spellStart"/>
       <w:r>
         <w:rPr>
           <w:rStyle w:val="normaltextrun"/>
@@ -1500,7 +1421,6 @@
         </w:rPr>
         <w:t>Develop</w:t>
       </w:r>
-      <w:proofErr w:type="spellEnd"/>
       <w:r>
         <w:rPr>
           <w:rStyle w:val="eop"/>
@@ -1508,39 +1428,8 @@
           <w:sz w:val="22"/>
           <w:szCs w:val="22"/>
         </w:rPr>
-        <w:t xml:space="preserve"> : point de rassemblement de tous les merges des différentes </w:t>
-      </w:r>
-      <w:proofErr w:type="spellStart"/>
-      <w:r>
-        <w:rPr>
-          <w:rStyle w:val="eop"/>
-          <w:rFonts w:ascii="Calibri" w:hAnsi="Calibri" w:cs="Calibri"/>
-          <w:sz w:val="22"/>
-          <w:szCs w:val="22"/>
-        </w:rPr>
-        <w:t>features</w:t>
-      </w:r>
-      <w:proofErr w:type="spellEnd"/>
-      <w:r>
-        <w:rPr>
-          <w:rStyle w:val="eop"/>
-          <w:rFonts w:ascii="Calibri" w:hAnsi="Calibri" w:cs="Calibri"/>
-          <w:sz w:val="22"/>
-          <w:szCs w:val="22"/>
-        </w:rPr>
-        <w:t xml:space="preserve"> passés en </w:t>
-      </w:r>
-      <w:proofErr w:type="spellStart"/>
-      <w:r>
-        <w:rPr>
-          <w:rStyle w:val="eop"/>
-          <w:rFonts w:ascii="Calibri" w:hAnsi="Calibri" w:cs="Calibri"/>
-          <w:sz w:val="22"/>
-          <w:szCs w:val="22"/>
-        </w:rPr>
-        <w:t>review</w:t>
-      </w:r>
-      <w:proofErr w:type="spellEnd"/>
+        <w:t> : point de rassemblement de tous les merges des différentes features passés en review</w:t>
+      </w:r>
     </w:p>
     <w:p>
       <w:pPr>
@@ -1559,7 +1448,6 @@
           <w:szCs w:val="22"/>
         </w:rPr>
       </w:pPr>
-      <w:proofErr w:type="spellStart"/>
       <w:r>
         <w:rPr>
           <w:rStyle w:val="normaltextrun"/>
@@ -1569,7 +1457,6 @@
         </w:rPr>
         <w:t>Features</w:t>
       </w:r>
-      <w:proofErr w:type="spellEnd"/>
       <w:r>
         <w:rPr>
           <w:rStyle w:val="normaltextrun"/>
@@ -1586,67 +1473,7 @@
           <w:sz w:val="22"/>
           <w:szCs w:val="22"/>
         </w:rPr>
-        <w:t xml:space="preserve">s </w:t>
-      </w:r>
-      <w:proofErr w:type="spellStart"/>
-      <w:r>
-        <w:rPr>
-          <w:rStyle w:val="normaltextrun"/>
-          <w:rFonts w:ascii="Calibri" w:eastAsiaTheme="majorEastAsia" w:hAnsi="Calibri" w:cs="Calibri"/>
-          <w:sz w:val="22"/>
-          <w:szCs w:val="22"/>
-        </w:rPr>
-        <w:t>features</w:t>
-      </w:r>
-      <w:proofErr w:type="spellEnd"/>
-      <w:r>
-        <w:rPr>
-          <w:rStyle w:val="normaltextrun"/>
-          <w:rFonts w:ascii="Calibri" w:eastAsiaTheme="majorEastAsia" w:hAnsi="Calibri" w:cs="Calibri"/>
-          <w:sz w:val="22"/>
-          <w:szCs w:val="22"/>
-        </w:rPr>
-        <w:t xml:space="preserve">. Ces branches sont push sur la branche </w:t>
-      </w:r>
-      <w:proofErr w:type="spellStart"/>
-      <w:r>
-        <w:rPr>
-          <w:rStyle w:val="normaltextrun"/>
-          <w:rFonts w:ascii="Calibri" w:eastAsiaTheme="majorEastAsia" w:hAnsi="Calibri" w:cs="Calibri"/>
-          <w:sz w:val="22"/>
-          <w:szCs w:val="22"/>
-        </w:rPr>
-        <w:t>develop</w:t>
-      </w:r>
-      <w:proofErr w:type="spellEnd"/>
-      <w:r>
-        <w:rPr>
-          <w:rStyle w:val="normaltextrun"/>
-          <w:rFonts w:ascii="Calibri" w:eastAsiaTheme="majorEastAsia" w:hAnsi="Calibri" w:cs="Calibri"/>
-          <w:sz w:val="22"/>
-          <w:szCs w:val="22"/>
-        </w:rPr>
-        <w:t xml:space="preserve"> après un code </w:t>
-      </w:r>
-      <w:proofErr w:type="spellStart"/>
-      <w:r>
-        <w:rPr>
-          <w:rStyle w:val="normaltextrun"/>
-          <w:rFonts w:ascii="Calibri" w:eastAsiaTheme="majorEastAsia" w:hAnsi="Calibri" w:cs="Calibri"/>
-          <w:sz w:val="22"/>
-          <w:szCs w:val="22"/>
-        </w:rPr>
-        <w:t>review</w:t>
-      </w:r>
-      <w:proofErr w:type="spellEnd"/>
-      <w:r>
-        <w:rPr>
-          <w:rStyle w:val="normaltextrun"/>
-          <w:rFonts w:ascii="Calibri" w:eastAsiaTheme="majorEastAsia" w:hAnsi="Calibri" w:cs="Calibri"/>
-          <w:sz w:val="22"/>
-          <w:szCs w:val="22"/>
-        </w:rPr>
-        <w:t xml:space="preserve"> de la team.</w:t>
+        <w:t>s features. Ces branches sont push sur la branche develop après un code review de la team.</w:t>
       </w:r>
     </w:p>
     <w:p/>
@@ -1658,17 +1485,605 @@
           <w:numId w:val="5"/>
         </w:numPr>
         <w:rPr>
-          <w:rStyle w:val="normaltextrun"/>
-          <w:rFonts w:ascii="Calibri" w:eastAsiaTheme="majorEastAsia" w:hAnsi="Calibri" w:cs="Calibri"/>
-          <w:sz w:val="22"/>
-        </w:rPr>
-      </w:pPr>
-      <w:r>
-        <w:rPr>
-          <w:rStyle w:val="normaltextrun"/>
-          <w:rFonts w:ascii="Calibri" w:eastAsiaTheme="majorEastAsia" w:hAnsi="Calibri" w:cs="Calibri"/>
-          <w:sz w:val="22"/>
-        </w:rPr>
+          <w:rFonts w:ascii="Calibri" w:hAnsi="Calibri" w:cs="Calibri"/>
+          <w:sz w:val="22"/>
+        </w:rPr>
+        <w:sectPr>
+          <w:headerReference w:type="default" r:id="rId13"/>
+          <w:footerReference w:type="default" r:id="rId14"/>
+          <w:pgSz w:w="11906" w:h="16838" w:code="9"/>
+          <w:pgMar w:top="720" w:right="936" w:bottom="720" w:left="936" w:header="0" w:footer="289" w:gutter="0"/>
+          <w:pgNumType w:start="1"/>
+          <w:cols w:space="720"/>
+          <w:docGrid w:linePitch="382"/>
+        </w:sectPr>
+      </w:pPr>
+    </w:p>
+    <w:p>
+      <w:pPr>
+        <w:pStyle w:val="Paragraphedeliste"/>
+        <w:numPr>
+          <w:ilvl w:val="0"/>
+          <w:numId w:val="5"/>
+        </w:numPr>
+        <w:rPr>
+          <w:rFonts w:ascii="Calibri" w:hAnsi="Calibri" w:cs="Calibri"/>
+          <w:sz w:val="22"/>
+        </w:rPr>
+      </w:pPr>
+      <w:r>
+        <w:rPr>
+          <w:rFonts w:ascii="Calibri" w:hAnsi="Calibri" w:cs="Calibri"/>
+          <w:sz w:val="22"/>
+        </w:rPr>
+        <w:lastRenderedPageBreak/>
+        <w:t>Sécurité sur les branches</w:t>
+      </w:r>
+    </w:p>
+    <w:p>
+      <w:pPr>
+        <w:rPr>
+          <w:rStyle w:val="normaltextrun"/>
+          <w:rFonts w:cstheme="minorHAnsi"/>
+          <w:b w:val="0"/>
+          <w:bCs/>
+          <w:color w:val="0F0D29" w:themeColor="text1"/>
+          <w:sz w:val="22"/>
+        </w:rPr>
+      </w:pPr>
+      <w:r>
+        <w:rPr>
+          <w:rStyle w:val="normaltextrun"/>
+          <w:rFonts w:cstheme="minorHAnsi"/>
+          <w:b w:val="0"/>
+          <w:bCs/>
+          <w:color w:val="0F0D29" w:themeColor="text1"/>
+          <w:sz w:val="22"/>
+        </w:rPr>
+        <w:t xml:space="preserve">Pour </w:t>
+      </w:r>
+      <w:r>
+        <w:rPr>
+          <w:rStyle w:val="eop"/>
+          <w:rFonts w:eastAsia="Times New Roman" w:cstheme="minorHAnsi"/>
+          <w:b w:val="0"/>
+          <w:bCs/>
+          <w:color w:val="0F0D29" w:themeColor="text1"/>
+          <w:sz w:val="22"/>
+          <w:lang w:eastAsia="fr-FR"/>
+        </w:rPr>
+        <w:t>la sécurité du travail en collaboration, il est plutôt</w:t>
+      </w:r>
+      <w:r>
+        <w:rPr>
+          <w:rStyle w:val="normaltextrun"/>
+          <w:rFonts w:cstheme="minorHAnsi"/>
+          <w:b w:val="0"/>
+          <w:bCs/>
+          <w:color w:val="0F0D29" w:themeColor="text1"/>
+          <w:sz w:val="22"/>
+        </w:rPr>
+        <w:t xml:space="preserve"> important </w:t>
+      </w:r>
+      <w:r>
+        <w:rPr>
+          <w:rStyle w:val="normaltextrun"/>
+          <w:rFonts w:cstheme="minorHAnsi"/>
+          <w:b w:val="0"/>
+          <w:bCs/>
+          <w:color w:val="0F0D29" w:themeColor="text1"/>
+          <w:sz w:val="22"/>
+        </w:rPr>
+        <w:t xml:space="preserve">de protéger les branches "master" et "develop". Il </w:t>
+      </w:r>
+      <w:r>
+        <w:rPr>
+          <w:rStyle w:val="normaltextrun"/>
+          <w:rFonts w:cstheme="minorHAnsi"/>
+          <w:b w:val="0"/>
+          <w:bCs/>
+          <w:color w:val="0F0D29" w:themeColor="text1"/>
+          <w:sz w:val="22"/>
+        </w:rPr>
+        <w:t>suffit</w:t>
+      </w:r>
+      <w:r>
+        <w:rPr>
+          <w:rStyle w:val="normaltextrun"/>
+          <w:rFonts w:cstheme="minorHAnsi"/>
+          <w:b w:val="0"/>
+          <w:bCs/>
+          <w:color w:val="0F0D29" w:themeColor="text1"/>
+          <w:sz w:val="22"/>
+        </w:rPr>
+        <w:t xml:space="preserve"> d'aller </w:t>
+      </w:r>
+      <w:r>
+        <w:rPr>
+          <w:rStyle w:val="normaltextrun"/>
+          <w:rFonts w:cstheme="minorHAnsi"/>
+          <w:b w:val="0"/>
+          <w:bCs/>
+          <w:color w:val="0F0D29" w:themeColor="text1"/>
+          <w:sz w:val="22"/>
+        </w:rPr>
+        <w:t xml:space="preserve">dans les onglets du dépôt et de se rendre dans "Setting". Puis </w:t>
+      </w:r>
+      <w:r>
+        <w:rPr>
+          <w:rStyle w:val="normaltextrun"/>
+          <w:rFonts w:cstheme="minorHAnsi"/>
+          <w:b w:val="0"/>
+          <w:bCs/>
+          <w:color w:val="0F0D29" w:themeColor="text1"/>
+          <w:sz w:val="22"/>
+        </w:rPr>
+        <w:t>de clic sur l'onglet "Branches" et "Add rule".</w:t>
+      </w:r>
+    </w:p>
+    <w:p>
+      <w:pPr>
+        <w:rPr>
+          <w:rFonts w:cstheme="minorHAnsi"/>
+          <w:noProof/>
+        </w:rPr>
+      </w:pPr>
+    </w:p>
+    <w:p>
+      <w:pPr>
+        <w:rPr>
+          <w:rStyle w:val="normaltextrun"/>
+          <w:rFonts w:cstheme="minorHAnsi"/>
+          <w:b w:val="0"/>
+          <w:bCs/>
+          <w:color w:val="0F0D29" w:themeColor="text1"/>
+          <w:sz w:val="22"/>
+        </w:rPr>
+      </w:pPr>
+      <w:r>
+        <w:rPr>
+          <w:rFonts w:eastAsiaTheme="majorEastAsia" w:cstheme="minorHAnsi"/>
+          <w:noProof/>
+          <w:sz w:val="22"/>
+        </w:rPr>
+        <mc:AlternateContent>
+          <mc:Choice Requires="wps">
+            <w:drawing>
+              <wp:anchor distT="0" distB="0" distL="114300" distR="114300" simplePos="0" relativeHeight="251670528" behindDoc="0" locked="0" layoutInCell="1" allowOverlap="1" wp14:anchorId="30C4DBC8" wp14:editId="18522859">
+                <wp:simplePos x="0" y="0"/>
+                <wp:positionH relativeFrom="margin">
+                  <wp:posOffset>5868150</wp:posOffset>
+                </wp:positionH>
+                <wp:positionV relativeFrom="paragraph">
+                  <wp:posOffset>448945</wp:posOffset>
+                </wp:positionV>
+                <wp:extent cx="523875" cy="353060"/>
+                <wp:effectExtent l="0" t="0" r="28575" b="27940"/>
+                <wp:wrapNone/>
+                <wp:docPr id="12" name="Rectangle : coins arrondis 12"/>
+                <wp:cNvGraphicFramePr/>
+                <a:graphic xmlns:a="http://schemas.openxmlformats.org/drawingml/2006/main">
+                  <a:graphicData uri="http://schemas.microsoft.com/office/word/2010/wordprocessingShape">
+                    <wps:wsp>
+                      <wps:cNvSpPr/>
+                      <wps:spPr>
+                        <a:xfrm>
+                          <a:off x="0" y="0"/>
+                          <a:ext cx="523875" cy="353060"/>
+                        </a:xfrm>
+                        <a:prstGeom prst="roundRect">
+                          <a:avLst/>
+                        </a:prstGeom>
+                        <a:noFill/>
+                        <a:ln>
+                          <a:solidFill>
+                            <a:srgbClr val="FF0000"/>
+                          </a:solidFill>
+                        </a:ln>
+                      </wps:spPr>
+                      <wps:style>
+                        <a:lnRef idx="2">
+                          <a:schemeClr val="accent1">
+                            <a:shade val="50000"/>
+                          </a:schemeClr>
+                        </a:lnRef>
+                        <a:fillRef idx="1">
+                          <a:schemeClr val="accent1"/>
+                        </a:fillRef>
+                        <a:effectRef idx="0">
+                          <a:schemeClr val="accent1"/>
+                        </a:effectRef>
+                        <a:fontRef idx="minor">
+                          <a:schemeClr val="lt1"/>
+                        </a:fontRef>
+                      </wps:style>
+                      <wps:bodyPr rot="0" spcFirstLastPara="0" vertOverflow="overflow" horzOverflow="overflow" vert="horz" wrap="square" lIns="91440" tIns="45720" rIns="91440" bIns="45720" numCol="1" spcCol="0" rtlCol="0" fromWordArt="0" anchor="ctr" anchorCtr="0" forceAA="0" compatLnSpc="1">
+                        <a:prstTxWarp prst="textNoShape">
+                          <a:avLst/>
+                        </a:prstTxWarp>
+                        <a:noAutofit/>
+                      </wps:bodyPr>
+                    </wps:wsp>
+                  </a:graphicData>
+                </a:graphic>
+                <wp14:sizeRelH relativeFrom="margin">
+                  <wp14:pctWidth>0</wp14:pctWidth>
+                </wp14:sizeRelH>
+                <wp14:sizeRelV relativeFrom="margin">
+                  <wp14:pctHeight>0</wp14:pctHeight>
+                </wp14:sizeRelV>
+              </wp:anchor>
+            </w:drawing>
+          </mc:Choice>
+          <mc:Fallback>
+            <w:pict>
+              <v:roundrect w14:anchorId="555466F9" id="Rectangle : coins arrondis 12" o:spid="_x0000_s1026" style="position:absolute;margin-left:462.05pt;margin-top:35.35pt;width:41.25pt;height:27.8pt;z-index:251670528;visibility:visible;mso-wrap-style:square;mso-width-percent:0;mso-height-percent:0;mso-wrap-distance-left:9pt;mso-wrap-distance-top:0;mso-wrap-distance-right:9pt;mso-wrap-distance-bottom:0;mso-position-horizontal:absolute;mso-position-horizontal-relative:margin;mso-position-vertical:absolute;mso-position-vertical-relative:text;mso-width-percent:0;mso-height-percent:0;mso-width-relative:margin;mso-height-relative:margin;v-text-anchor:middle" arcsize="10923f" o:gfxdata="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" filled="f" strokecolor="red" strokeweight="2pt">
+                <w10:wrap anchorx="margin"/>
+              </v:roundrect>
+            </w:pict>
+          </mc:Fallback>
+        </mc:AlternateContent>
+      </w:r>
+      <w:r>
+        <w:rPr>
+          <w:rFonts w:eastAsiaTheme="majorEastAsia" w:cstheme="minorHAnsi"/>
+          <w:noProof/>
+          <w:sz w:val="22"/>
+        </w:rPr>
+        <mc:AlternateContent>
+          <mc:Choice Requires="wps">
+            <w:drawing>
+              <wp:anchor distT="0" distB="0" distL="114300" distR="114300" simplePos="0" relativeHeight="251668480" behindDoc="0" locked="0" layoutInCell="1" allowOverlap="1" wp14:anchorId="198C6E59" wp14:editId="028468E3">
+                <wp:simplePos x="0" y="0"/>
+                <wp:positionH relativeFrom="margin">
+                  <wp:posOffset>20434</wp:posOffset>
+                </wp:positionH>
+                <wp:positionV relativeFrom="paragraph">
+                  <wp:posOffset>75103</wp:posOffset>
+                </wp:positionV>
+                <wp:extent cx="1158471" cy="277091"/>
+                <wp:effectExtent l="0" t="0" r="22860" b="27940"/>
+                <wp:wrapNone/>
+                <wp:docPr id="11" name="Rectangle : coins arrondis 11"/>
+                <wp:cNvGraphicFramePr/>
+                <a:graphic xmlns:a="http://schemas.openxmlformats.org/drawingml/2006/main">
+                  <a:graphicData uri="http://schemas.microsoft.com/office/word/2010/wordprocessingShape">
+                    <wps:wsp>
+                      <wps:cNvSpPr/>
+                      <wps:spPr>
+                        <a:xfrm>
+                          <a:off x="0" y="0"/>
+                          <a:ext cx="1158471" cy="277091"/>
+                        </a:xfrm>
+                        <a:prstGeom prst="roundRect">
+                          <a:avLst/>
+                        </a:prstGeom>
+                        <a:noFill/>
+                        <a:ln>
+                          <a:solidFill>
+                            <a:srgbClr val="FF0000"/>
+                          </a:solidFill>
+                        </a:ln>
+                      </wps:spPr>
+                      <wps:style>
+                        <a:lnRef idx="2">
+                          <a:schemeClr val="accent1">
+                            <a:shade val="50000"/>
+                          </a:schemeClr>
+                        </a:lnRef>
+                        <a:fillRef idx="1">
+                          <a:schemeClr val="accent1"/>
+                        </a:fillRef>
+                        <a:effectRef idx="0">
+                          <a:schemeClr val="accent1"/>
+                        </a:effectRef>
+                        <a:fontRef idx="minor">
+                          <a:schemeClr val="lt1"/>
+                        </a:fontRef>
+                      </wps:style>
+                      <wps:bodyPr rot="0" spcFirstLastPara="0" vertOverflow="overflow" horzOverflow="overflow" vert="horz" wrap="square" lIns="91440" tIns="45720" rIns="91440" bIns="45720" numCol="1" spcCol="0" rtlCol="0" fromWordArt="0" anchor="ctr" anchorCtr="0" forceAA="0" compatLnSpc="1">
+                        <a:prstTxWarp prst="textNoShape">
+                          <a:avLst/>
+                        </a:prstTxWarp>
+                        <a:noAutofit/>
+                      </wps:bodyPr>
+                    </wps:wsp>
+                  </a:graphicData>
+                </a:graphic>
+                <wp14:sizeRelH relativeFrom="margin">
+                  <wp14:pctWidth>0</wp14:pctWidth>
+                </wp14:sizeRelH>
+                <wp14:sizeRelV relativeFrom="margin">
+                  <wp14:pctHeight>0</wp14:pctHeight>
+                </wp14:sizeRelV>
+              </wp:anchor>
+            </w:drawing>
+          </mc:Choice>
+          <mc:Fallback>
+            <w:pict>
+              <v:roundrect w14:anchorId="71FBF08A" id="Rectangle : coins arrondis 11" o:spid="_x0000_s1026" style="position:absolute;margin-left:1.6pt;margin-top:5.9pt;width:91.2pt;height:21.8pt;z-index:251668480;visibility:visible;mso-wrap-style:square;mso-width-percent:0;mso-height-percent:0;mso-wrap-distance-left:9pt;mso-wrap-distance-top:0;mso-wrap-distance-right:9pt;mso-wrap-distance-bottom:0;mso-position-horizontal:absolute;mso-position-horizontal-relative:margin;mso-position-vertical:absolute;mso-position-vertical-relative:text;mso-width-percent:0;mso-height-percent:0;mso-width-relative:margin;mso-height-relative:margin;v-text-anchor:middle" arcsize="10923f" o:gfxdata="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" filled="f" strokecolor="red" strokeweight="2pt">
+                <w10:wrap anchorx="margin"/>
+              </v:roundrect>
+            </w:pict>
+          </mc:Fallback>
+        </mc:AlternateContent>
+      </w:r>
+      <w:r>
+        <w:rPr>
+          <w:rFonts w:cstheme="minorHAnsi"/>
+          <w:noProof/>
+        </w:rPr>
+        <w:drawing>
+          <wp:inline distT="0" distB="0" distL="0" distR="0" wp14:anchorId="267355B2" wp14:editId="40E339E7">
+            <wp:extent cx="6386072" cy="1235248"/>
+            <wp:effectExtent l="19050" t="19050" r="15240" b="22225"/>
+            <wp:docPr id="7" name="Image 7"/>
+            <wp:cNvGraphicFramePr>
+              <a:graphicFrameLocks xmlns:a="http://schemas.openxmlformats.org/drawingml/2006/main" noChangeAspect="1"/>
+            </wp:cNvGraphicFramePr>
+            <a:graphic xmlns:a="http://schemas.openxmlformats.org/drawingml/2006/main">
+              <a:graphicData uri="http://schemas.openxmlformats.org/drawingml/2006/picture">
+                <pic:pic xmlns:pic="http://schemas.openxmlformats.org/drawingml/2006/picture">
+                  <pic:nvPicPr>
+                    <pic:cNvPr id="1" name=""/>
+                    <pic:cNvPicPr/>
+                  </pic:nvPicPr>
+                  <pic:blipFill rotWithShape="1">
+                    <a:blip r:embed="rId15"/>
+                    <a:srcRect l="9785" t="48820" r="9977" b="25542"/>
+                    <a:stretch/>
+                  </pic:blipFill>
+                  <pic:spPr bwMode="auto">
+                    <a:xfrm>
+                      <a:off x="0" y="0"/>
+                      <a:ext cx="6557193" cy="1268348"/>
+                    </a:xfrm>
+                    <a:prstGeom prst="rect">
+                      <a:avLst/>
+                    </a:prstGeom>
+                    <a:ln>
+                      <a:solidFill>
+                        <a:schemeClr val="tx1"/>
+                      </a:solidFill>
+                    </a:ln>
+                    <a:extLst>
+                      <a:ext uri="{53640926-AAD7-44D8-BBD7-CCE9431645EC}">
+                        <a14:shadowObscured xmlns:a14="http://schemas.microsoft.com/office/drawing/2010/main"/>
+                      </a:ext>
+                    </a:extLst>
+                  </pic:spPr>
+                </pic:pic>
+              </a:graphicData>
+            </a:graphic>
+          </wp:inline>
+        </w:drawing>
+      </w:r>
+    </w:p>
+    <w:p>
+      <w:pPr>
+        <w:rPr>
+          <w:rStyle w:val="normaltextrun"/>
+          <w:rFonts w:cstheme="minorHAnsi"/>
+          <w:sz w:val="22"/>
+        </w:rPr>
+      </w:pPr>
+    </w:p>
+    <w:p>
+      <w:pPr>
+        <w:rPr>
+          <w:rStyle w:val="normaltextrun"/>
+          <w:rFonts w:cstheme="minorHAnsi"/>
+          <w:b w:val="0"/>
+          <w:bCs/>
+          <w:color w:val="auto"/>
+          <w:sz w:val="22"/>
+        </w:rPr>
+      </w:pPr>
+      <w:r>
+        <w:rPr>
+          <w:rStyle w:val="normaltextrun"/>
+          <w:rFonts w:cstheme="minorHAnsi"/>
+          <w:b w:val="0"/>
+          <w:bCs/>
+          <w:color w:val="auto"/>
+          <w:sz w:val="22"/>
+        </w:rPr>
+        <w:t xml:space="preserve">Une fois arrivé sur la page "Branch protection rule", nous </w:t>
+      </w:r>
+      <w:r>
+        <w:rPr>
+          <w:rStyle w:val="normaltextrun"/>
+          <w:rFonts w:cstheme="minorHAnsi"/>
+          <w:b w:val="0"/>
+          <w:bCs/>
+          <w:color w:val="auto"/>
+          <w:sz w:val="22"/>
+        </w:rPr>
+        <w:t xml:space="preserve">pouvons </w:t>
+      </w:r>
+      <w:r>
+        <w:rPr>
+          <w:rStyle w:val="normaltextrun"/>
+          <w:rFonts w:cstheme="minorHAnsi"/>
+          <w:b w:val="0"/>
+          <w:bCs/>
+          <w:color w:val="auto"/>
+          <w:sz w:val="22"/>
+        </w:rPr>
+        <w:t>commenc</w:t>
+      </w:r>
+      <w:r>
+        <w:rPr>
+          <w:rStyle w:val="normaltextrun"/>
+          <w:rFonts w:cstheme="minorHAnsi"/>
+          <w:b w:val="0"/>
+          <w:bCs/>
+          <w:color w:val="auto"/>
+          <w:sz w:val="22"/>
+        </w:rPr>
+        <w:t>er</w:t>
+      </w:r>
+      <w:r>
+        <w:rPr>
+          <w:rStyle w:val="normaltextrun"/>
+          <w:rFonts w:cstheme="minorHAnsi"/>
+          <w:b w:val="0"/>
+          <w:bCs/>
+          <w:color w:val="auto"/>
+          <w:sz w:val="22"/>
+        </w:rPr>
+        <w:t xml:space="preserve"> à remplie le champ "Branch name pattern</w:t>
+      </w:r>
+      <w:r>
+        <w:rPr>
+          <w:rStyle w:val="normaltextrun"/>
+          <w:rFonts w:cstheme="minorHAnsi"/>
+          <w:b w:val="0"/>
+          <w:bCs/>
+          <w:color w:val="auto"/>
+          <w:sz w:val="22"/>
+        </w:rPr>
+        <w:t>" et coché l'option "Require pull request reviews…"</w:t>
+      </w:r>
+    </w:p>
+    <w:p>
+      <w:pPr>
+        <w:rPr>
+          <w:rFonts w:cstheme="minorHAnsi"/>
+          <w:noProof/>
+        </w:rPr>
+      </w:pPr>
+    </w:p>
+    <w:p>
+      <w:pPr>
+        <w:rPr>
+          <w:rStyle w:val="normaltextrun"/>
+          <w:rFonts w:ascii="Calibri" w:hAnsi="Calibri" w:cs="Calibri"/>
+          <w:b w:val="0"/>
+          <w:bCs/>
+          <w:color w:val="auto"/>
+          <w:sz w:val="22"/>
+        </w:rPr>
+      </w:pPr>
+      <w:r>
+        <w:rPr>
+          <w:noProof/>
+        </w:rPr>
+        <w:drawing>
+          <wp:inline distT="0" distB="0" distL="0" distR="0" wp14:anchorId="1F4078E1" wp14:editId="77869054">
+            <wp:extent cx="6385560" cy="2831465"/>
+            <wp:effectExtent l="19050" t="19050" r="15240" b="26035"/>
+            <wp:docPr id="18" name="Image 18"/>
+            <wp:cNvGraphicFramePr>
+              <a:graphicFrameLocks xmlns:a="http://schemas.openxmlformats.org/drawingml/2006/main" noChangeAspect="1"/>
+            </wp:cNvGraphicFramePr>
+            <a:graphic xmlns:a="http://schemas.openxmlformats.org/drawingml/2006/main">
+              <a:graphicData uri="http://schemas.openxmlformats.org/drawingml/2006/picture">
+                <pic:pic xmlns:pic="http://schemas.openxmlformats.org/drawingml/2006/picture">
+                  <pic:nvPicPr>
+                    <pic:cNvPr id="1" name=""/>
+                    <pic:cNvPicPr/>
+                  </pic:nvPicPr>
+                  <pic:blipFill rotWithShape="1">
+                    <a:blip r:embed="rId16"/>
+                    <a:srcRect l="9273" t="13376" r="9436" b="3710"/>
+                    <a:stretch/>
+                  </pic:blipFill>
+                  <pic:spPr bwMode="auto">
+                    <a:xfrm>
+                      <a:off x="0" y="0"/>
+                      <a:ext cx="6397001" cy="2836538"/>
+                    </a:xfrm>
+                    <a:prstGeom prst="rect">
+                      <a:avLst/>
+                    </a:prstGeom>
+                    <a:ln w="9525" cap="flat" cmpd="sng" algn="ctr">
+                      <a:solidFill>
+                        <a:srgbClr val="0F0D29"/>
+                      </a:solidFill>
+                      <a:prstDash val="solid"/>
+                      <a:round/>
+                      <a:headEnd type="none" w="med" len="med"/>
+                      <a:tailEnd type="none" w="med" len="med"/>
+                      <a:extLst>
+                        <a:ext uri="{C807C97D-BFC1-408E-A445-0C87EB9F89A2}">
+                          <ask:lineSketchStyleProps xmlns:ask="http://schemas.microsoft.com/office/drawing/2018/sketchyshapes" sd="0">
+                            <a:custGeom>
+                              <a:avLst/>
+                              <a:gdLst/>
+                              <a:ahLst/>
+                              <a:cxnLst/>
+                              <a:rect l="0" t="0" r="0" b="0"/>
+                              <a:pathLst/>
+                            </a:custGeom>
+                            <ask:type/>
+                          </ask:lineSketchStyleProps>
+                        </a:ext>
+                      </a:extLst>
+                    </a:ln>
+                    <a:extLst>
+                      <a:ext uri="{53640926-AAD7-44D8-BBD7-CCE9431645EC}">
+                        <a14:shadowObscured xmlns:a14="http://schemas.microsoft.com/office/drawing/2010/main"/>
+                      </a:ext>
+                    </a:extLst>
+                  </pic:spPr>
+                </pic:pic>
+              </a:graphicData>
+            </a:graphic>
+          </wp:inline>
+        </w:drawing>
+      </w:r>
+    </w:p>
+    <w:p>
+      <w:pPr>
+        <w:rPr>
+          <w:rStyle w:val="normaltextrun"/>
+          <w:rFonts w:ascii="Calibri" w:hAnsi="Calibri" w:cs="Calibri"/>
+          <w:b w:val="0"/>
+          <w:bCs/>
+          <w:color w:val="auto"/>
+          <w:sz w:val="22"/>
+        </w:rPr>
+      </w:pPr>
+    </w:p>
+    <w:p>
+      <w:pPr>
+        <w:spacing w:after="200"/>
+        <w:rPr>
+          <w:rStyle w:val="normaltextrun"/>
+          <w:rFonts w:ascii="Calibri" w:eastAsiaTheme="majorEastAsia" w:hAnsi="Calibri" w:cs="Calibri"/>
+          <w:sz w:val="22"/>
+        </w:rPr>
+      </w:pPr>
+      <w:r>
+        <w:rPr>
+          <w:rStyle w:val="normaltextrun"/>
+          <w:rFonts w:ascii="Calibri" w:eastAsiaTheme="majorEastAsia" w:hAnsi="Calibri" w:cs="Calibri"/>
+          <w:sz w:val="22"/>
+        </w:rPr>
+        <w:br w:type="page"/>
+      </w:r>
+    </w:p>
+    <w:p>
+      <w:pPr>
+        <w:pStyle w:val="Paragraphedeliste"/>
+        <w:numPr>
+          <w:ilvl w:val="0"/>
+          <w:numId w:val="5"/>
+        </w:numPr>
+        <w:rPr>
+          <w:rStyle w:val="normaltextrun"/>
+          <w:rFonts w:ascii="Calibri" w:eastAsiaTheme="majorEastAsia" w:hAnsi="Calibri" w:cs="Calibri"/>
+          <w:sz w:val="22"/>
+        </w:rPr>
+      </w:pPr>
+      <w:r>
+        <w:rPr>
+          <w:rStyle w:val="normaltextrun"/>
+          <w:rFonts w:ascii="Calibri" w:eastAsiaTheme="majorEastAsia" w:hAnsi="Calibri" w:cs="Calibri"/>
+          <w:sz w:val="22"/>
+        </w:rPr>
+        <w:lastRenderedPageBreak/>
         <w:t>Le Kanban du projet</w:t>
       </w:r>
     </w:p>
@@ -1743,19 +2158,8 @@
           <w:sz w:val="22"/>
           <w:szCs w:val="22"/>
         </w:rPr>
-        <w:t xml:space="preserve">In </w:t>
-      </w:r>
-      <w:proofErr w:type="spellStart"/>
-      <w:r>
-        <w:rPr>
-          <w:rStyle w:val="normaltextrun"/>
-          <w:rFonts w:ascii="Calibri" w:eastAsiaTheme="majorEastAsia" w:hAnsi="Calibri" w:cs="Calibri"/>
-          <w:sz w:val="22"/>
-          <w:szCs w:val="22"/>
-        </w:rPr>
-        <w:t>progress</w:t>
-      </w:r>
-      <w:proofErr w:type="spellEnd"/>
+        <w:t>In progress</w:t>
+      </w:r>
     </w:p>
     <w:p>
       <w:pPr>
@@ -1780,19 +2184,8 @@
           <w:sz w:val="22"/>
           <w:szCs w:val="22"/>
         </w:rPr>
-        <w:t xml:space="preserve">Code </w:t>
-      </w:r>
-      <w:proofErr w:type="spellStart"/>
-      <w:r>
-        <w:rPr>
-          <w:rStyle w:val="normaltextrun"/>
-          <w:rFonts w:ascii="Calibri" w:eastAsiaTheme="majorEastAsia" w:hAnsi="Calibri" w:cs="Calibri"/>
-          <w:sz w:val="22"/>
-          <w:szCs w:val="22"/>
-        </w:rPr>
-        <w:t>Review</w:t>
-      </w:r>
-      <w:proofErr w:type="spellEnd"/>
+        <w:t>Code Review</w:t>
+      </w:r>
     </w:p>
     <w:p>
       <w:pPr>
@@ -1810,7 +2203,6 @@
           <w:szCs w:val="22"/>
         </w:rPr>
       </w:pPr>
-      <w:proofErr w:type="spellStart"/>
       <w:r>
         <w:rPr>
           <w:rStyle w:val="normaltextrun"/>
@@ -1820,7 +2212,6 @@
         </w:rPr>
         <w:t>Done</w:t>
       </w:r>
-      <w:proofErr w:type="spellEnd"/>
     </w:p>
     <w:p>
       <w:pPr>
@@ -1888,6 +2279,7 @@
         <w:rPr>
           <w:rStyle w:val="normaltextrun"/>
           <w:rFonts w:ascii="Calibri" w:eastAsiaTheme="majorEastAsia" w:hAnsi="Calibri" w:cs="Calibri"/>
+          <w:noProof/>
           <w:sz w:val="22"/>
           <w:szCs w:val="22"/>
         </w:rPr>
@@ -1907,7 +2299,7 @@
                     <pic:cNvPicPr/>
                   </pic:nvPicPr>
                   <pic:blipFill>
-                    <a:blip r:embed="rId12"/>
+                    <a:blip r:embed="rId17"/>
                     <a:stretch>
                       <a:fillRect/>
                     </a:stretch>
@@ -1987,81 +2379,7 @@
           <w:sz w:val="22"/>
           <w:szCs w:val="22"/>
         </w:rPr>
-        <w:t>La colonne "</w:t>
-      </w:r>
-      <w:proofErr w:type="spellStart"/>
-      <w:r>
-        <w:rPr>
-          <w:rStyle w:val="normaltextrun"/>
-          <w:rFonts w:ascii="Calibri" w:eastAsiaTheme="majorEastAsia" w:hAnsi="Calibri" w:cs="Calibri"/>
-          <w:sz w:val="22"/>
-          <w:szCs w:val="22"/>
-        </w:rPr>
-        <w:t>Todo</w:t>
-      </w:r>
-      <w:proofErr w:type="spellEnd"/>
-      <w:r>
-        <w:rPr>
-          <w:rStyle w:val="normaltextrun"/>
-          <w:rFonts w:ascii="Calibri" w:eastAsiaTheme="majorEastAsia" w:hAnsi="Calibri" w:cs="Calibri"/>
-          <w:sz w:val="22"/>
-          <w:szCs w:val="22"/>
-        </w:rPr>
-        <w:t>" est paramétré</w:t>
-      </w:r>
-      <w:r>
-        <w:rPr>
-          <w:rStyle w:val="normaltextrun"/>
-          <w:rFonts w:ascii="Calibri" w:eastAsiaTheme="majorEastAsia" w:hAnsi="Calibri" w:cs="Calibri"/>
-          <w:sz w:val="22"/>
-          <w:szCs w:val="22"/>
-        </w:rPr>
-        <w:t>e</w:t>
-      </w:r>
-      <w:r>
-        <w:rPr>
-          <w:rStyle w:val="normaltextrun"/>
-          <w:rFonts w:ascii="Calibri" w:eastAsiaTheme="majorEastAsia" w:hAnsi="Calibri" w:cs="Calibri"/>
-          <w:sz w:val="22"/>
-          <w:szCs w:val="22"/>
-        </w:rPr>
-        <w:t xml:space="preserve"> de </w:t>
-      </w:r>
-      <w:r>
-        <w:rPr>
-          <w:rStyle w:val="normaltextrun"/>
-          <w:rFonts w:ascii="Calibri" w:eastAsiaTheme="majorEastAsia" w:hAnsi="Calibri" w:cs="Calibri"/>
-          <w:sz w:val="22"/>
-          <w:szCs w:val="22"/>
-        </w:rPr>
-        <w:t xml:space="preserve">telle </w:t>
-      </w:r>
-      <w:r>
-        <w:rPr>
-          <w:rStyle w:val="normaltextrun"/>
-          <w:rFonts w:ascii="Calibri" w:eastAsiaTheme="majorEastAsia" w:hAnsi="Calibri" w:cs="Calibri"/>
-          <w:sz w:val="22"/>
-          <w:szCs w:val="22"/>
-        </w:rPr>
-        <w:t>sorte à récupérer les tickets de l'onglet "issues" et les transforme</w:t>
-      </w:r>
-      <w:r>
-        <w:rPr>
-          <w:rStyle w:val="normaltextrun"/>
-          <w:rFonts w:ascii="Calibri" w:eastAsiaTheme="majorEastAsia" w:hAnsi="Calibri" w:cs="Calibri"/>
-          <w:sz w:val="22"/>
-          <w:szCs w:val="22"/>
-        </w:rPr>
-        <w:t xml:space="preserve">r </w:t>
-      </w:r>
-      <w:r>
-        <w:rPr>
-          <w:rStyle w:val="normaltextrun"/>
-          <w:rFonts w:ascii="Calibri" w:eastAsiaTheme="majorEastAsia" w:hAnsi="Calibri" w:cs="Calibri"/>
-          <w:sz w:val="22"/>
-          <w:szCs w:val="22"/>
-        </w:rPr>
-        <w:t>en tache à faire. </w:t>
+        <w:t>La colonne "Todo" est paramétrée de telle sorte à récupérer les tickets de l'onglet "issues" et les transformer en tache à faire. </w:t>
       </w:r>
       <w:r>
         <w:rPr>
@@ -2127,162 +2445,7 @@
           <w:sz w:val="22"/>
           <w:szCs w:val="22"/>
         </w:rPr>
-        <w:t xml:space="preserve">Chaque ticket est attribué </w:t>
-      </w:r>
-      <w:r>
-        <w:rPr>
-          <w:rStyle w:val="normaltextrun"/>
-          <w:rFonts w:ascii="Calibri" w:eastAsiaTheme="majorEastAsia" w:hAnsi="Calibri" w:cs="Calibri"/>
-          <w:sz w:val="22"/>
-          <w:szCs w:val="22"/>
-        </w:rPr>
-        <w:t>à un </w:t>
-      </w:r>
-      <w:r>
-        <w:rPr>
-          <w:rStyle w:val="normaltextrun"/>
-          <w:rFonts w:ascii="Calibri" w:eastAsiaTheme="majorEastAsia" w:hAnsi="Calibri" w:cs="Calibri"/>
-          <w:sz w:val="22"/>
-          <w:szCs w:val="22"/>
-        </w:rPr>
-        <w:t>(</w:t>
-      </w:r>
-      <w:r>
-        <w:rPr>
-          <w:rStyle w:val="normaltextrun"/>
-          <w:rFonts w:ascii="Calibri" w:eastAsiaTheme="majorEastAsia" w:hAnsi="Calibri" w:cs="Calibri"/>
-          <w:sz w:val="22"/>
-          <w:szCs w:val="22"/>
-        </w:rPr>
-        <w:t>ou plusieurs</w:t>
-      </w:r>
-      <w:r>
-        <w:rPr>
-          <w:rStyle w:val="normaltextrun"/>
-          <w:rFonts w:ascii="Calibri" w:eastAsiaTheme="majorEastAsia" w:hAnsi="Calibri" w:cs="Calibri"/>
-          <w:sz w:val="22"/>
-          <w:szCs w:val="22"/>
-        </w:rPr>
-        <w:t>)</w:t>
-      </w:r>
-      <w:r>
-        <w:rPr>
-          <w:rStyle w:val="normaltextrun"/>
-          <w:rFonts w:ascii="Calibri" w:eastAsiaTheme="majorEastAsia" w:hAnsi="Calibri" w:cs="Calibri"/>
-          <w:sz w:val="22"/>
-          <w:szCs w:val="22"/>
-        </w:rPr>
-        <w:t xml:space="preserve"> développeur</w:t>
-      </w:r>
-      <w:r>
-        <w:rPr>
-          <w:rStyle w:val="normaltextrun"/>
-          <w:rFonts w:ascii="Calibri" w:eastAsiaTheme="majorEastAsia" w:hAnsi="Calibri" w:cs="Calibri"/>
-          <w:sz w:val="22"/>
-          <w:szCs w:val="22"/>
-        </w:rPr>
-        <w:t>(s)</w:t>
-      </w:r>
-      <w:r>
-        <w:rPr>
-          <w:rStyle w:val="normaltextrun"/>
-          <w:rFonts w:ascii="Calibri" w:eastAsiaTheme="majorEastAsia" w:hAnsi="Calibri" w:cs="Calibri"/>
-          <w:sz w:val="22"/>
-          <w:szCs w:val="22"/>
-        </w:rPr>
-        <w:t>, qui glissera </w:t>
-      </w:r>
-      <w:r>
-        <w:rPr>
-          <w:rStyle w:val="normaltextrun"/>
-          <w:rFonts w:ascii="Calibri" w:eastAsiaTheme="majorEastAsia" w:hAnsi="Calibri" w:cs="Calibri"/>
-          <w:sz w:val="22"/>
-          <w:szCs w:val="22"/>
-        </w:rPr>
-        <w:t>ce</w:t>
-      </w:r>
-      <w:r>
-        <w:rPr>
-          <w:rStyle w:val="normaltextrun"/>
-          <w:rFonts w:ascii="Calibri" w:eastAsiaTheme="majorEastAsia" w:hAnsi="Calibri" w:cs="Calibri"/>
-          <w:sz w:val="22"/>
-          <w:szCs w:val="22"/>
-        </w:rPr>
-        <w:t xml:space="preserve"> t</w:t>
-      </w:r>
-      <w:r>
-        <w:rPr>
-          <w:rStyle w:val="normaltextrun"/>
-          <w:rFonts w:ascii="Calibri" w:eastAsiaTheme="majorEastAsia" w:hAnsi="Calibri" w:cs="Calibri"/>
-          <w:sz w:val="22"/>
-          <w:szCs w:val="22"/>
-        </w:rPr>
-        <w:t>icket</w:t>
-      </w:r>
-      <w:r>
-        <w:rPr>
-          <w:rStyle w:val="normaltextrun"/>
-          <w:rFonts w:ascii="Calibri" w:eastAsiaTheme="majorEastAsia" w:hAnsi="Calibri" w:cs="Calibri"/>
-          <w:sz w:val="22"/>
-          <w:szCs w:val="22"/>
-        </w:rPr>
-        <w:t> dans la colonne "In </w:t>
-      </w:r>
-      <w:proofErr w:type="spellStart"/>
-      <w:r>
-        <w:rPr>
-          <w:rStyle w:val="normaltextrun"/>
-          <w:rFonts w:ascii="Calibri" w:eastAsiaTheme="majorEastAsia" w:hAnsi="Calibri" w:cs="Calibri"/>
-          <w:sz w:val="22"/>
-          <w:szCs w:val="22"/>
-        </w:rPr>
-        <w:t>progress</w:t>
-      </w:r>
-      <w:proofErr w:type="spellEnd"/>
-      <w:r>
-        <w:rPr>
-          <w:rStyle w:val="normaltextrun"/>
-          <w:rFonts w:ascii="Calibri" w:eastAsiaTheme="majorEastAsia" w:hAnsi="Calibri" w:cs="Calibri"/>
-          <w:sz w:val="22"/>
-          <w:szCs w:val="22"/>
-        </w:rPr>
-        <w:t>" pour montrer qu</w:t>
-      </w:r>
-      <w:r>
-        <w:rPr>
-          <w:rStyle w:val="normaltextrun"/>
-          <w:rFonts w:ascii="Calibri" w:eastAsiaTheme="majorEastAsia" w:hAnsi="Calibri" w:cs="Calibri"/>
-          <w:sz w:val="22"/>
-          <w:szCs w:val="22"/>
-        </w:rPr>
-        <w:t xml:space="preserve">’il </w:t>
-      </w:r>
-      <w:r>
-        <w:rPr>
-          <w:rStyle w:val="normaltextrun"/>
-          <w:rFonts w:ascii="Calibri" w:eastAsiaTheme="majorEastAsia" w:hAnsi="Calibri" w:cs="Calibri"/>
-          <w:sz w:val="22"/>
-          <w:szCs w:val="22"/>
-        </w:rPr>
-        <w:t>travail</w:t>
-      </w:r>
-      <w:r>
-        <w:rPr>
-          <w:rStyle w:val="normaltextrun"/>
-          <w:rFonts w:ascii="Calibri" w:eastAsiaTheme="majorEastAsia" w:hAnsi="Calibri" w:cs="Calibri"/>
-          <w:sz w:val="22"/>
-          <w:szCs w:val="22"/>
-        </w:rPr>
-        <w:t>le</w:t>
-      </w:r>
-      <w:r>
-        <w:rPr>
-          <w:rStyle w:val="normaltextrun"/>
-          <w:rFonts w:ascii="Calibri" w:eastAsiaTheme="majorEastAsia" w:hAnsi="Calibri" w:cs="Calibri"/>
-          <w:sz w:val="22"/>
-          <w:szCs w:val="22"/>
-        </w:rPr>
-        <w:t xml:space="preserve"> dessus.</w:t>
+        <w:t>Chaque ticket est attribué à un (ou plusieurs) développeur(s), qui glissera ce ticket dans la colonne "In progress" pour montrer qu’il travaille dessus.</w:t>
       </w:r>
     </w:p>
     <w:p>
@@ -2335,18 +2498,8 @@
           <w:rFonts w:ascii="Calibri" w:eastAsiaTheme="majorEastAsia" w:hAnsi="Calibri" w:cs="Calibri"/>
           <w:sz w:val="22"/>
         </w:rPr>
-        <w:t xml:space="preserve">Code </w:t>
-      </w:r>
-      <w:proofErr w:type="spellStart"/>
-      <w:r>
-        <w:rPr>
-          <w:rStyle w:val="normaltextrun"/>
-          <w:rFonts w:ascii="Calibri" w:eastAsiaTheme="majorEastAsia" w:hAnsi="Calibri" w:cs="Calibri"/>
-          <w:sz w:val="22"/>
-        </w:rPr>
-        <w:t>review</w:t>
-      </w:r>
-      <w:proofErr w:type="spellEnd"/>
+        <w:t>Code review</w:t>
+      </w:r>
     </w:p>
     <w:p>
       <w:pPr>
@@ -2393,9 +2546,8 @@
           <w:sz w:val="22"/>
           <w:szCs w:val="22"/>
         </w:rPr>
-        <w:t xml:space="preserve"> la </w:t>
-      </w:r>
-      <w:proofErr w:type="spellStart"/>
+        <w:t xml:space="preserve"> la feature</w:t>
+      </w:r>
       <w:r>
         <w:rPr>
           <w:rStyle w:val="normaltextrun"/>
@@ -2403,57 +2555,7 @@
           <w:sz w:val="22"/>
           <w:szCs w:val="22"/>
         </w:rPr>
-        <w:t>feature</w:t>
-      </w:r>
-      <w:proofErr w:type="spellEnd"/>
-      <w:r>
-        <w:rPr>
-          <w:rStyle w:val="normaltextrun"/>
-          <w:rFonts w:ascii="Calibri" w:eastAsiaTheme="majorEastAsia" w:hAnsi="Calibri" w:cs="Calibri"/>
-          <w:sz w:val="22"/>
-          <w:szCs w:val="22"/>
-        </w:rPr>
-        <w:t xml:space="preserve"> et rempli le ticket dans son ensemble, le développeur glisse le ticket dans "Code </w:t>
-      </w:r>
-      <w:proofErr w:type="spellStart"/>
-      <w:r>
-        <w:rPr>
-          <w:rStyle w:val="normaltextrun"/>
-          <w:rFonts w:ascii="Calibri" w:eastAsiaTheme="majorEastAsia" w:hAnsi="Calibri" w:cs="Calibri"/>
-          <w:sz w:val="22"/>
-          <w:szCs w:val="22"/>
-        </w:rPr>
-        <w:t>Review</w:t>
-      </w:r>
-      <w:proofErr w:type="spellEnd"/>
-      <w:r>
-        <w:rPr>
-          <w:rStyle w:val="normaltextrun"/>
-          <w:rFonts w:ascii="Calibri" w:eastAsiaTheme="majorEastAsia" w:hAnsi="Calibri" w:cs="Calibri"/>
-          <w:sz w:val="22"/>
-          <w:szCs w:val="22"/>
-        </w:rPr>
-        <w:t xml:space="preserve">" et l’associe à un Pull </w:t>
-      </w:r>
-      <w:proofErr w:type="spellStart"/>
-      <w:r>
-        <w:rPr>
-          <w:rStyle w:val="normaltextrun"/>
-          <w:rFonts w:ascii="Calibri" w:eastAsiaTheme="majorEastAsia" w:hAnsi="Calibri" w:cs="Calibri"/>
-          <w:sz w:val="22"/>
-          <w:szCs w:val="22"/>
-        </w:rPr>
-        <w:t>Request</w:t>
-      </w:r>
-      <w:proofErr w:type="spellEnd"/>
-      <w:r>
-        <w:rPr>
-          <w:rStyle w:val="normaltextrun"/>
-          <w:rFonts w:ascii="Calibri" w:eastAsiaTheme="majorEastAsia" w:hAnsi="Calibri" w:cs="Calibri"/>
-          <w:sz w:val="22"/>
-          <w:szCs w:val="22"/>
-        </w:rPr>
-        <w:t xml:space="preserve"> afin d’en discuter avec les collègues du projet.</w:t>
+        <w:t xml:space="preserve"> et rempli le ticket dans son ensemble, le développeur glisse le ticket dans "Code Review" et l’associe à un Pull Request afin d’en discuter avec les collègues du projet.</w:t>
       </w:r>
     </w:p>
     <w:p>
@@ -2478,7 +2580,6 @@
           <w:sz w:val="22"/>
         </w:rPr>
       </w:pPr>
-      <w:proofErr w:type="spellStart"/>
       <w:r>
         <w:rPr>
           <w:rStyle w:val="normaltextrun"/>
@@ -2487,7 +2588,6 @@
         </w:rPr>
         <w:t>Done</w:t>
       </w:r>
-      <w:proofErr w:type="spellEnd"/>
     </w:p>
     <w:p>
       <w:pPr>
@@ -2507,9 +2607,8 @@
           <w:sz w:val="22"/>
           <w:szCs w:val="22"/>
         </w:rPr>
-        <w:t xml:space="preserve">Une fois la code </w:t>
-      </w:r>
-      <w:proofErr w:type="spellStart"/>
+        <w:t xml:space="preserve">Une fois la code review effectuée, le merge est fait avec la branche supérieure et le ticket est </w:t>
+      </w:r>
       <w:r>
         <w:rPr>
           <w:rStyle w:val="normaltextrun"/>
@@ -2517,9 +2616,8 @@
           <w:sz w:val="22"/>
           <w:szCs w:val="22"/>
         </w:rPr>
-        <w:t>review</w:t>
-      </w:r>
-      <w:proofErr w:type="spellEnd"/>
+        <w:t>fermé</w:t>
+      </w:r>
       <w:r>
         <w:rPr>
           <w:rStyle w:val="normaltextrun"/>
@@ -2527,66 +2625,78 @@
           <w:sz w:val="22"/>
           <w:szCs w:val="22"/>
         </w:rPr>
-        <w:t xml:space="preserve"> effectuée, le merge est fait avec la branche supérieure et le ticket est </w:t>
-      </w:r>
-      <w:r>
-        <w:rPr>
-          <w:rStyle w:val="normaltextrun"/>
-          <w:rFonts w:ascii="Calibri" w:eastAsiaTheme="majorEastAsia" w:hAnsi="Calibri" w:cs="Calibri"/>
-          <w:sz w:val="22"/>
-          <w:szCs w:val="22"/>
-        </w:rPr>
-        <w:t>fermé</w:t>
-      </w:r>
-      <w:r>
-        <w:rPr>
-          <w:rStyle w:val="normaltextrun"/>
-          <w:rFonts w:ascii="Calibri" w:eastAsiaTheme="majorEastAsia" w:hAnsi="Calibri" w:cs="Calibri"/>
-          <w:sz w:val="22"/>
-          <w:szCs w:val="22"/>
-        </w:rPr>
-        <w:t xml:space="preserve"> puis glissé dans la colonne "</w:t>
-      </w:r>
-      <w:proofErr w:type="spellStart"/>
-      <w:r>
-        <w:rPr>
-          <w:rStyle w:val="normaltextrun"/>
-          <w:rFonts w:ascii="Calibri" w:eastAsiaTheme="majorEastAsia" w:hAnsi="Calibri" w:cs="Calibri"/>
-          <w:sz w:val="22"/>
-          <w:szCs w:val="22"/>
-        </w:rPr>
-        <w:t>Done</w:t>
-      </w:r>
-      <w:proofErr w:type="spellEnd"/>
-      <w:r>
-        <w:rPr>
-          <w:rStyle w:val="normaltextrun"/>
-          <w:rFonts w:ascii="Calibri" w:eastAsiaTheme="majorEastAsia" w:hAnsi="Calibri" w:cs="Calibri"/>
-          <w:sz w:val="22"/>
-          <w:szCs w:val="22"/>
-        </w:rPr>
-        <w:t>".</w:t>
-      </w:r>
-    </w:p>
-    <w:p>
-      <w:pPr>
-        <w:rPr>
-          <w:rStyle w:val="normaltextrun"/>
-          <w:rFonts w:ascii="Calibri" w:eastAsiaTheme="majorEastAsia" w:hAnsi="Calibri" w:cs="Calibri"/>
-          <w:sz w:val="22"/>
-        </w:rPr>
-      </w:pPr>
-    </w:p>
-    <w:p/>
-    <w:p/>
+        <w:t xml:space="preserve"> puis glissé dans la colonne "Done".</w:t>
+      </w:r>
+    </w:p>
     <w:p>
       <w:pPr>
         <w:spacing w:after="200"/>
       </w:pPr>
+      <w:r>
+        <w:br w:type="page"/>
+      </w:r>
+    </w:p>
+    <w:p>
+      <w:pPr>
+        <w:spacing w:after="200"/>
+        <w:rPr>
+          <w:b w:val="0"/>
+          <w:bCs/>
+          <w:color w:val="auto"/>
+          <w:sz w:val="22"/>
+        </w:rPr>
+      </w:pPr>
+      <w:r>
+        <w:rPr>
+          <w:b w:val="0"/>
+          <w:bCs/>
+          <w:color w:val="auto"/>
+          <w:sz w:val="22"/>
+          <w:u w:val="single"/>
+        </w:rPr>
+        <w:lastRenderedPageBreak/>
+        <w:t>Modification apportée par Jonathan Jeanniard pour :</w:t>
+      </w:r>
+      <w:r>
+        <w:rPr>
+          <w:b w:val="0"/>
+          <w:bCs/>
+          <w:color w:val="auto"/>
+          <w:sz w:val="22"/>
+        </w:rPr>
+        <w:t xml:space="preserve"> ajouté </w:t>
+      </w:r>
+      <w:r>
+        <w:rPr>
+          <w:b w:val="0"/>
+          <w:bCs/>
+          <w:color w:val="auto"/>
+          <w:sz w:val="22"/>
+        </w:rPr>
+        <w:t>une étape sur la sécurisation de branches en collaboration</w:t>
+      </w:r>
+      <w:r>
+        <w:rPr>
+          <w:b w:val="0"/>
+          <w:bCs/>
+          <w:color w:val="auto"/>
+          <w:sz w:val="22"/>
+        </w:rPr>
+        <w:t>, une page de suivi sur l'édition de cette procédure et des sauts de pages pour l'association d'image avec son chapitre</w:t>
+      </w:r>
+      <w:bookmarkStart w:id="0" w:name="_GoBack"/>
+      <w:bookmarkEnd w:id="0"/>
+      <w:r>
+        <w:rPr>
+          <w:b w:val="0"/>
+          <w:bCs/>
+          <w:color w:val="auto"/>
+          <w:sz w:val="22"/>
+        </w:rPr>
+        <w:t>.</w:t>
+      </w:r>
     </w:p>
     <w:sectPr>
-      <w:headerReference w:type="default" r:id="rId13"/>
-      <w:footerReference w:type="default" r:id="rId14"/>
       <w:pgSz w:w="11906" w:h="16838" w:code="9"/>
       <w:pgMar w:top="720" w:right="936" w:bottom="720" w:left="936" w:header="0" w:footer="289" w:gutter="0"/>
       <w:pgNumType w:start="1"/>
@@ -2598,7 +2708,7 @@
 </file>
 
 <file path=word/endnotes.xml><?xml version="1.0" encoding="utf-8"?>
-<w:endnotes xmlns:wpc="http://schemas.microsoft.com/office/word/2010/wordprocessingCanvas" xmlns:cx="http://schemas.microsoft.com/office/drawing/2014/chartex" xmlns:cx1="http://schemas.microsoft.com/office/drawing/2015/9/8/chartex" xmlns:cx2="http://schemas.microsoft.com/office/drawing/2015/10/21/chartex" xmlns:cx3="http://schemas.microsoft.com/office/drawing/2016/5/9/chartex" xmlns:cx4="http://schemas.microsoft.com/office/drawing/2016/5/10/chartex" xmlns:cx5="http://schemas.microsoft.com/office/drawing/2016/5/11/chartex" xmlns:cx6="http://schemas.microsoft.com/office/drawing/2016/5/12/chartex" xmlns:cx7="http://schemas.microsoft.com/office/drawing/2016/5/13/chartex" xmlns:cx8="http://schemas.microsoft.com/office/drawing/2016/5/14/chartex" xmlns:mc="http://schemas.openxmlformats.org/markup-compatibility/2006" xmlns:aink="http://schemas.microsoft.com/office/drawing/2016/ink" xmlns:am3d="http://schemas.microsoft.com/office/drawing/2017/model3d" xmlns:o="urn:schemas-microsoft-com:office:office" xmlns:r="http://schemas.openxmlformats.org/officeDocument/2006/relationships" xmlns:m="http://schemas.openxmlformats.org/officeDocument/2006/math" xmlns:v="urn:schemas-microsoft-com:vml" xmlns:wp14="http://schemas.microsoft.com/office/word/2010/wordprocessingDrawing" xmlns:wp="http://schemas.openxmlformats.org/drawingml/2006/wordprocessingDrawing" xmlns:w10="urn:schemas-microsoft-com:office:word" xmlns:w="http://schemas.openxmlformats.org/wordprocessingml/2006/main" xmlns:w14="http://schemas.microsoft.com/office/word/2010/wordml" xmlns:w15="http://schemas.microsoft.com/office/word/2012/wordml" xmlns:w16cex="http://schemas.microsoft.com/office/word/2018/wordml/cex" xmlns:w16cid="http://schemas.microsoft.com/office/word/2016/wordml/cid" xmlns:w16="http://schemas.microsoft.com/office/word/2018/wordml" xmlns:w16se="http://schemas.microsoft.com/office/word/2015/wordml/symex" xmlns:wpg="http://schemas.microsoft.com/office/word/2010/wordprocessingGroup" xmlns:wpi="http://schemas.microsoft.com/office/word/2010/wordprocessingInk" xmlns:wne="http://schemas.microsoft.com/office/word/2006/wordml" xmlns:wps="http://schemas.microsoft.com/office/word/2010/wordprocessingShape" mc:Ignorable="w14 w15 w16se w16cid w16 w16cex wp14">
+<w:endnotes xmlns:wpc="http://schemas.microsoft.com/office/word/2010/wordprocessingCanvas" xmlns:cx="http://schemas.microsoft.com/office/drawing/2014/chartex" xmlns:cx1="http://schemas.microsoft.com/office/drawing/2015/9/8/chartex" xmlns:cx2="http://schemas.microsoft.com/office/drawing/2015/10/21/chartex" xmlns:cx3="http://schemas.microsoft.com/office/drawing/2016/5/9/chartex" xmlns:cx4="http://schemas.microsoft.com/office/drawing/2016/5/10/chartex" xmlns:cx5="http://schemas.microsoft.com/office/drawing/2016/5/11/chartex" xmlns:cx6="http://schemas.microsoft.com/office/drawing/2016/5/12/chartex" xmlns:cx7="http://schemas.microsoft.com/office/drawing/2016/5/13/chartex" xmlns:cx8="http://schemas.microsoft.com/office/drawing/2016/5/14/chartex" xmlns:mc="http://schemas.openxmlformats.org/markup-compatibility/2006" xmlns:aink="http://schemas.microsoft.com/office/drawing/2016/ink" xmlns:am3d="http://schemas.microsoft.com/office/drawing/2017/model3d" xmlns:o="urn:schemas-microsoft-com:office:office" xmlns:r="http://schemas.openxmlformats.org/officeDocument/2006/relationships" xmlns:m="http://schemas.openxmlformats.org/officeDocument/2006/math" xmlns:v="urn:schemas-microsoft-com:vml" xmlns:wp14="http://schemas.microsoft.com/office/word/2010/wordprocessingDrawing" xmlns:wp="http://schemas.openxmlformats.org/drawingml/2006/wordprocessingDrawing" xmlns:w10="urn:schemas-microsoft-com:office:word" xmlns:w="http://schemas.openxmlformats.org/wordprocessingml/2006/main" xmlns:w14="http://schemas.microsoft.com/office/word/2010/wordml" xmlns:w15="http://schemas.microsoft.com/office/word/2012/wordml" xmlns:w16cid="http://schemas.microsoft.com/office/word/2016/wordml/cid" xmlns:w16se="http://schemas.microsoft.com/office/word/2015/wordml/symex" xmlns:wpg="http://schemas.microsoft.com/office/word/2010/wordprocessingGroup" xmlns:wpi="http://schemas.microsoft.com/office/word/2010/wordprocessingInk" xmlns:wne="http://schemas.microsoft.com/office/word/2006/wordml" xmlns:wps="http://schemas.microsoft.com/office/word/2010/wordprocessingShape" mc:Ignorable="w14 w15 w16se w16cid wp14">
   <w:endnote w:type="separator" w:id="-1">
     <w:p>
       <w:r>
@@ -2619,7 +2729,7 @@
 </file>
 
 <file path=word/footer1.xml><?xml version="1.0" encoding="utf-8"?>
-<w:ftr xmlns:wpc="http://schemas.microsoft.com/office/word/2010/wordprocessingCanvas" xmlns:cx="http://schemas.microsoft.com/office/drawing/2014/chartex" xmlns:cx1="http://schemas.microsoft.com/office/drawing/2015/9/8/chartex" xmlns:cx2="http://schemas.microsoft.com/office/drawing/2015/10/21/chartex" xmlns:cx3="http://schemas.microsoft.com/office/drawing/2016/5/9/chartex" xmlns:cx4="http://schemas.microsoft.com/office/drawing/2016/5/10/chartex" xmlns:cx5="http://schemas.microsoft.com/office/drawing/2016/5/11/chartex" xmlns:cx6="http://schemas.microsoft.com/office/drawing/2016/5/12/chartex" xmlns:cx7="http://schemas.microsoft.com/office/drawing/2016/5/13/chartex" xmlns:cx8="http://schemas.microsoft.com/office/drawing/2016/5/14/chartex" xmlns:mc="http://schemas.openxmlformats.org/markup-compatibility/2006" xmlns:aink="http://schemas.microsoft.com/office/drawing/2016/ink" xmlns:am3d="http://schemas.microsoft.com/office/drawing/2017/model3d" xmlns:o="urn:schemas-microsoft-com:office:office" xmlns:r="http://schemas.openxmlformats.org/officeDocument/2006/relationships" xmlns:m="http://schemas.openxmlformats.org/officeDocument/2006/math" xmlns:v="urn:schemas-microsoft-com:vml" xmlns:wp14="http://schemas.microsoft.com/office/word/2010/wordprocessingDrawing" xmlns:wp="http://schemas.openxmlformats.org/drawingml/2006/wordprocessingDrawing" xmlns:w10="urn:schemas-microsoft-com:office:word" xmlns:w="http://schemas.openxmlformats.org/wordprocessingml/2006/main" xmlns:w14="http://schemas.microsoft.com/office/word/2010/wordml" xmlns:w15="http://schemas.microsoft.com/office/word/2012/wordml" xmlns:w16cex="http://schemas.microsoft.com/office/word/2018/wordml/cex" xmlns:w16cid="http://schemas.microsoft.com/office/word/2016/wordml/cid" xmlns:w16="http://schemas.microsoft.com/office/word/2018/wordml" xmlns:w16se="http://schemas.microsoft.com/office/word/2015/wordml/symex" xmlns:wpg="http://schemas.microsoft.com/office/word/2010/wordprocessingGroup" xmlns:wpi="http://schemas.microsoft.com/office/word/2010/wordprocessingInk" xmlns:wne="http://schemas.microsoft.com/office/word/2006/wordml" xmlns:wps="http://schemas.microsoft.com/office/word/2010/wordprocessingShape" mc:Ignorable="w14 w15 w16se w16cid w16 w16cex wp14">
+<w:ftr xmlns:wpc="http://schemas.microsoft.com/office/word/2010/wordprocessingCanvas" xmlns:cx="http://schemas.microsoft.com/office/drawing/2014/chartex" xmlns:cx1="http://schemas.microsoft.com/office/drawing/2015/9/8/chartex" xmlns:cx2="http://schemas.microsoft.com/office/drawing/2015/10/21/chartex" xmlns:cx3="http://schemas.microsoft.com/office/drawing/2016/5/9/chartex" xmlns:cx4="http://schemas.microsoft.com/office/drawing/2016/5/10/chartex" xmlns:cx5="http://schemas.microsoft.com/office/drawing/2016/5/11/chartex" xmlns:cx6="http://schemas.microsoft.com/office/drawing/2016/5/12/chartex" xmlns:cx7="http://schemas.microsoft.com/office/drawing/2016/5/13/chartex" xmlns:cx8="http://schemas.microsoft.com/office/drawing/2016/5/14/chartex" xmlns:mc="http://schemas.openxmlformats.org/markup-compatibility/2006" xmlns:aink="http://schemas.microsoft.com/office/drawing/2016/ink" xmlns:am3d="http://schemas.microsoft.com/office/drawing/2017/model3d" xmlns:o="urn:schemas-microsoft-com:office:office" xmlns:r="http://schemas.openxmlformats.org/officeDocument/2006/relationships" xmlns:m="http://schemas.openxmlformats.org/officeDocument/2006/math" xmlns:v="urn:schemas-microsoft-com:vml" xmlns:wp14="http://schemas.microsoft.com/office/word/2010/wordprocessingDrawing" xmlns:wp="http://schemas.openxmlformats.org/drawingml/2006/wordprocessingDrawing" xmlns:w10="urn:schemas-microsoft-com:office:word" xmlns:w="http://schemas.openxmlformats.org/wordprocessingml/2006/main" xmlns:w14="http://schemas.microsoft.com/office/word/2010/wordml" xmlns:w15="http://schemas.microsoft.com/office/word/2012/wordml" xmlns:w16cid="http://schemas.microsoft.com/office/word/2016/wordml/cid" xmlns:w16se="http://schemas.microsoft.com/office/word/2015/wordml/symex" xmlns:wpg="http://schemas.microsoft.com/office/word/2010/wordprocessingGroup" xmlns:wpi="http://schemas.microsoft.com/office/word/2010/wordprocessingInk" xmlns:wne="http://schemas.microsoft.com/office/word/2006/wordml" xmlns:wps="http://schemas.microsoft.com/office/word/2010/wordprocessingShape" mc:Ignorable="w14 w15 w16se w16cid wp14">
   <w:sdt>
     <w:sdtPr>
       <w:id w:val="-890194395"/>
@@ -2683,7 +2793,7 @@
 </file>
 
 <file path=word/footnotes.xml><?xml version="1.0" encoding="utf-8"?>
-<w:footnotes xmlns:wpc="http://schemas.microsoft.com/office/word/2010/wordprocessingCanvas" xmlns:cx="http://schemas.microsoft.com/office/drawing/2014/chartex" xmlns:cx1="http://schemas.microsoft.com/office/drawing/2015/9/8/chartex" xmlns:cx2="http://schemas.microsoft.com/office/drawing/2015/10/21/chartex" xmlns:cx3="http://schemas.microsoft.com/office/drawing/2016/5/9/chartex" xmlns:cx4="http://schemas.microsoft.com/office/drawing/2016/5/10/chartex" xmlns:cx5="http://schemas.microsoft.com/office/drawing/2016/5/11/chartex" xmlns:cx6="http://schemas.microsoft.com/office/drawing/2016/5/12/chartex" xmlns:cx7="http://schemas.microsoft.com/office/drawing/2016/5/13/chartex" xmlns:cx8="http://schemas.microsoft.com/office/drawing/2016/5/14/chartex" xmlns:mc="http://schemas.openxmlformats.org/markup-compatibility/2006" xmlns:aink="http://schemas.microsoft.com/office/drawing/2016/ink" xmlns:am3d="http://schemas.microsoft.com/office/drawing/2017/model3d" xmlns:o="urn:schemas-microsoft-com:office:office" xmlns:r="http://schemas.openxmlformats.org/officeDocument/2006/relationships" xmlns:m="http://schemas.openxmlformats.org/officeDocument/2006/math" xmlns:v="urn:schemas-microsoft-com:vml" xmlns:wp14="http://schemas.microsoft.com/office/word/2010/wordprocessingDrawing" xmlns:wp="http://schemas.openxmlformats.org/drawingml/2006/wordprocessingDrawing" xmlns:w10="urn:schemas-microsoft-com:office:word" xmlns:w="http://schemas.openxmlformats.org/wordprocessingml/2006/main" xmlns:w14="http://schemas.microsoft.com/office/word/2010/wordml" xmlns:w15="http://schemas.microsoft.com/office/word/2012/wordml" xmlns:w16cex="http://schemas.microsoft.com/office/word/2018/wordml/cex" xmlns:w16cid="http://schemas.microsoft.com/office/word/2016/wordml/cid" xmlns:w16="http://schemas.microsoft.com/office/word/2018/wordml" xmlns:w16se="http://schemas.microsoft.com/office/word/2015/wordml/symex" xmlns:wpg="http://schemas.microsoft.com/office/word/2010/wordprocessingGroup" xmlns:wpi="http://schemas.microsoft.com/office/word/2010/wordprocessingInk" xmlns:wne="http://schemas.microsoft.com/office/word/2006/wordml" xmlns:wps="http://schemas.microsoft.com/office/word/2010/wordprocessingShape" mc:Ignorable="w14 w15 w16se w16cid w16 w16cex wp14">
+<w:footnotes xmlns:wpc="http://schemas.microsoft.com/office/word/2010/wordprocessingCanvas" xmlns:cx="http://schemas.microsoft.com/office/drawing/2014/chartex" xmlns:cx1="http://schemas.microsoft.com/office/drawing/2015/9/8/chartex" xmlns:cx2="http://schemas.microsoft.com/office/drawing/2015/10/21/chartex" xmlns:cx3="http://schemas.microsoft.com/office/drawing/2016/5/9/chartex" xmlns:cx4="http://schemas.microsoft.com/office/drawing/2016/5/10/chartex" xmlns:cx5="http://schemas.microsoft.com/office/drawing/2016/5/11/chartex" xmlns:cx6="http://schemas.microsoft.com/office/drawing/2016/5/12/chartex" xmlns:cx7="http://schemas.microsoft.com/office/drawing/2016/5/13/chartex" xmlns:cx8="http://schemas.microsoft.com/office/drawing/2016/5/14/chartex" xmlns:mc="http://schemas.openxmlformats.org/markup-compatibility/2006" xmlns:aink="http://schemas.microsoft.com/office/drawing/2016/ink" xmlns:am3d="http://schemas.microsoft.com/office/drawing/2017/model3d" xmlns:o="urn:schemas-microsoft-com:office:office" xmlns:r="http://schemas.openxmlformats.org/officeDocument/2006/relationships" xmlns:m="http://schemas.openxmlformats.org/officeDocument/2006/math" xmlns:v="urn:schemas-microsoft-com:vml" xmlns:wp14="http://schemas.microsoft.com/office/word/2010/wordprocessingDrawing" xmlns:wp="http://schemas.openxmlformats.org/drawingml/2006/wordprocessingDrawing" xmlns:w10="urn:schemas-microsoft-com:office:word" xmlns:w="http://schemas.openxmlformats.org/wordprocessingml/2006/main" xmlns:w14="http://schemas.microsoft.com/office/word/2010/wordml" xmlns:w15="http://schemas.microsoft.com/office/word/2012/wordml" xmlns:w16cid="http://schemas.microsoft.com/office/word/2016/wordml/cid" xmlns:w16se="http://schemas.microsoft.com/office/word/2015/wordml/symex" xmlns:wpg="http://schemas.microsoft.com/office/word/2010/wordprocessingGroup" xmlns:wpi="http://schemas.microsoft.com/office/word/2010/wordprocessingInk" xmlns:wne="http://schemas.microsoft.com/office/word/2006/wordml" xmlns:wps="http://schemas.microsoft.com/office/word/2010/wordprocessingShape" mc:Ignorable="w14 w15 w16se w16cid wp14">
   <w:footnote w:type="separator" w:id="-1">
     <w:p>
       <w:r>
@@ -2704,7 +2814,7 @@
 </file>
 
 <file path=word/header1.xml><?xml version="1.0" encoding="utf-8"?>
-<w:hdr xmlns:wpc="http://schemas.microsoft.com/office/word/2010/wordprocessingCanvas" xmlns:cx="http://schemas.microsoft.com/office/drawing/2014/chartex" xmlns:cx1="http://schemas.microsoft.com/office/drawing/2015/9/8/chartex" xmlns:cx2="http://schemas.microsoft.com/office/drawing/2015/10/21/chartex" xmlns:cx3="http://schemas.microsoft.com/office/drawing/2016/5/9/chartex" xmlns:cx4="http://schemas.microsoft.com/office/drawing/2016/5/10/chartex" xmlns:cx5="http://schemas.microsoft.com/office/drawing/2016/5/11/chartex" xmlns:cx6="http://schemas.microsoft.com/office/drawing/2016/5/12/chartex" xmlns:cx7="http://schemas.microsoft.com/office/drawing/2016/5/13/chartex" xmlns:cx8="http://schemas.microsoft.com/office/drawing/2016/5/14/chartex" xmlns:mc="http://schemas.openxmlformats.org/markup-compatibility/2006" xmlns:aink="http://schemas.microsoft.com/office/drawing/2016/ink" xmlns:am3d="http://schemas.microsoft.com/office/drawing/2017/model3d" xmlns:o="urn:schemas-microsoft-com:office:office" xmlns:r="http://schemas.openxmlformats.org/officeDocument/2006/relationships" xmlns:m="http://schemas.openxmlformats.org/officeDocument/2006/math" xmlns:v="urn:schemas-microsoft-com:vml" xmlns:wp14="http://schemas.microsoft.com/office/word/2010/wordprocessingDrawing" xmlns:wp="http://schemas.openxmlformats.org/drawingml/2006/wordprocessingDrawing" xmlns:w10="urn:schemas-microsoft-com:office:word" xmlns:w="http://schemas.openxmlformats.org/wordprocessingml/2006/main" xmlns:w14="http://schemas.microsoft.com/office/word/2010/wordml" xmlns:w15="http://schemas.microsoft.com/office/word/2012/wordml" xmlns:w16cex="http://schemas.microsoft.com/office/word/2018/wordml/cex" xmlns:w16cid="http://schemas.microsoft.com/office/word/2016/wordml/cid" xmlns:w16="http://schemas.microsoft.com/office/word/2018/wordml" xmlns:w16se="http://schemas.microsoft.com/office/word/2015/wordml/symex" xmlns:wpg="http://schemas.microsoft.com/office/word/2010/wordprocessingGroup" xmlns:wpi="http://schemas.microsoft.com/office/word/2010/wordprocessingInk" xmlns:wne="http://schemas.microsoft.com/office/word/2006/wordml" xmlns:wps="http://schemas.microsoft.com/office/word/2010/wordprocessingShape" mc:Ignorable="w14 w15 w16se w16cid w16 w16cex wp14">
+<w:hdr xmlns:wpc="http://schemas.microsoft.com/office/word/2010/wordprocessingCanvas" xmlns:cx="http://schemas.microsoft.com/office/drawing/2014/chartex" xmlns:cx1="http://schemas.microsoft.com/office/drawing/2015/9/8/chartex" xmlns:cx2="http://schemas.microsoft.com/office/drawing/2015/10/21/chartex" xmlns:cx3="http://schemas.microsoft.com/office/drawing/2016/5/9/chartex" xmlns:cx4="http://schemas.microsoft.com/office/drawing/2016/5/10/chartex" xmlns:cx5="http://schemas.microsoft.com/office/drawing/2016/5/11/chartex" xmlns:cx6="http://schemas.microsoft.com/office/drawing/2016/5/12/chartex" xmlns:cx7="http://schemas.microsoft.com/office/drawing/2016/5/13/chartex" xmlns:cx8="http://schemas.microsoft.com/office/drawing/2016/5/14/chartex" xmlns:mc="http://schemas.openxmlformats.org/markup-compatibility/2006" xmlns:aink="http://schemas.microsoft.com/office/drawing/2016/ink" xmlns:am3d="http://schemas.microsoft.com/office/drawing/2017/model3d" xmlns:o="urn:schemas-microsoft-com:office:office" xmlns:r="http://schemas.openxmlformats.org/officeDocument/2006/relationships" xmlns:m="http://schemas.openxmlformats.org/officeDocument/2006/math" xmlns:v="urn:schemas-microsoft-com:vml" xmlns:wp14="http://schemas.microsoft.com/office/word/2010/wordprocessingDrawing" xmlns:wp="http://schemas.openxmlformats.org/drawingml/2006/wordprocessingDrawing" xmlns:w10="urn:schemas-microsoft-com:office:word" xmlns:w="http://schemas.openxmlformats.org/wordprocessingml/2006/main" xmlns:w14="http://schemas.microsoft.com/office/word/2010/wordml" xmlns:w15="http://schemas.microsoft.com/office/word/2012/wordml" xmlns:w16cid="http://schemas.microsoft.com/office/word/2016/wordml/cid" xmlns:w16se="http://schemas.microsoft.com/office/word/2015/wordml/symex" xmlns:wpg="http://schemas.microsoft.com/office/word/2010/wordprocessingGroup" xmlns:wpi="http://schemas.microsoft.com/office/word/2010/wordprocessingInk" xmlns:wne="http://schemas.microsoft.com/office/word/2006/wordml" xmlns:wps="http://schemas.microsoft.com/office/word/2010/wordprocessingShape" mc:Ignorable="w14 w15 w16se w16cid wp14">
   <w:tbl>
     <w:tblPr>
       <w:tblW w:w="10035" w:type="dxa"/>
@@ -2752,7 +2862,7 @@
 </file>
 
 <file path=word/numbering.xml><?xml version="1.0" encoding="utf-8"?>
-<w:numbering xmlns:wpc="http://schemas.microsoft.com/office/word/2010/wordprocessingCanvas" xmlns:cx="http://schemas.microsoft.com/office/drawing/2014/chartex" xmlns:cx1="http://schemas.microsoft.com/office/drawing/2015/9/8/chartex" xmlns:cx2="http://schemas.microsoft.com/office/drawing/2015/10/21/chartex" xmlns:cx3="http://schemas.microsoft.com/office/drawing/2016/5/9/chartex" xmlns:cx4="http://schemas.microsoft.com/office/drawing/2016/5/10/chartex" xmlns:cx5="http://schemas.microsoft.com/office/drawing/2016/5/11/chartex" xmlns:cx6="http://schemas.microsoft.com/office/drawing/2016/5/12/chartex" xmlns:cx7="http://schemas.microsoft.com/office/drawing/2016/5/13/chartex" xmlns:cx8="http://schemas.microsoft.com/office/drawing/2016/5/14/chartex" xmlns:mc="http://schemas.openxmlformats.org/markup-compatibility/2006" xmlns:aink="http://schemas.microsoft.com/office/drawing/2016/ink" xmlns:am3d="http://schemas.microsoft.com/office/drawing/2017/model3d" xmlns:o="urn:schemas-microsoft-com:office:office" xmlns:r="http://schemas.openxmlformats.org/officeDocument/2006/relationships" xmlns:m="http://schemas.openxmlformats.org/officeDocument/2006/math" xmlns:v="urn:schemas-microsoft-com:vml" xmlns:wp14="http://schemas.microsoft.com/office/word/2010/wordprocessingDrawing" xmlns:wp="http://schemas.openxmlformats.org/drawingml/2006/wordprocessingDrawing" xmlns:w10="urn:schemas-microsoft-com:office:word" xmlns:w="http://schemas.openxmlformats.org/wordprocessingml/2006/main" xmlns:w14="http://schemas.microsoft.com/office/word/2010/wordml" xmlns:w15="http://schemas.microsoft.com/office/word/2012/wordml" xmlns:w16cex="http://schemas.microsoft.com/office/word/2018/wordml/cex" xmlns:w16cid="http://schemas.microsoft.com/office/word/2016/wordml/cid" xmlns:w16="http://schemas.microsoft.com/office/word/2018/wordml" xmlns:w16se="http://schemas.microsoft.com/office/word/2015/wordml/symex" xmlns:wpg="http://schemas.microsoft.com/office/word/2010/wordprocessingGroup" xmlns:wpi="http://schemas.microsoft.com/office/word/2010/wordprocessingInk" xmlns:wne="http://schemas.microsoft.com/office/word/2006/wordml" xmlns:wps="http://schemas.microsoft.com/office/word/2010/wordprocessingShape" mc:Ignorable="w14 w15 w16se w16cid w16 w16cex wp14">
+<w:numbering xmlns:wpc="http://schemas.microsoft.com/office/word/2010/wordprocessingCanvas" xmlns:cx="http://schemas.microsoft.com/office/drawing/2014/chartex" xmlns:cx1="http://schemas.microsoft.com/office/drawing/2015/9/8/chartex" xmlns:cx2="http://schemas.microsoft.com/office/drawing/2015/10/21/chartex" xmlns:cx3="http://schemas.microsoft.com/office/drawing/2016/5/9/chartex" xmlns:cx4="http://schemas.microsoft.com/office/drawing/2016/5/10/chartex" xmlns:cx5="http://schemas.microsoft.com/office/drawing/2016/5/11/chartex" xmlns:cx6="http://schemas.microsoft.com/office/drawing/2016/5/12/chartex" xmlns:cx7="http://schemas.microsoft.com/office/drawing/2016/5/13/chartex" xmlns:cx8="http://schemas.microsoft.com/office/drawing/2016/5/14/chartex" xmlns:mc="http://schemas.openxmlformats.org/markup-compatibility/2006" xmlns:aink="http://schemas.microsoft.com/office/drawing/2016/ink" xmlns:am3d="http://schemas.microsoft.com/office/drawing/2017/model3d" xmlns:o="urn:schemas-microsoft-com:office:office" xmlns:r="http://schemas.openxmlformats.org/officeDocument/2006/relationships" xmlns:m="http://schemas.openxmlformats.org/officeDocument/2006/math" xmlns:v="urn:schemas-microsoft-com:vml" xmlns:wp14="http://schemas.microsoft.com/office/word/2010/wordprocessingDrawing" xmlns:wp="http://schemas.openxmlformats.org/drawingml/2006/wordprocessingDrawing" xmlns:w10="urn:schemas-microsoft-com:office:word" xmlns:w="http://schemas.openxmlformats.org/wordprocessingml/2006/main" xmlns:w14="http://schemas.microsoft.com/office/word/2010/wordml" xmlns:w15="http://schemas.microsoft.com/office/word/2012/wordml" xmlns:w16cid="http://schemas.microsoft.com/office/word/2016/wordml/cid" xmlns:w16se="http://schemas.microsoft.com/office/word/2015/wordml/symex" xmlns:wpg="http://schemas.microsoft.com/office/word/2010/wordprocessingGroup" xmlns:wpi="http://schemas.microsoft.com/office/word/2010/wordprocessingInk" xmlns:wne="http://schemas.microsoft.com/office/word/2006/wordml" xmlns:wps="http://schemas.microsoft.com/office/word/2010/wordprocessingShape" mc:Ignorable="w14 w15 w16se w16cid wp14">
   <w:abstractNum w:abstractNumId="0" w15:restartNumberingAfterBreak="0">
     <w:nsid w:val="05C910B6"/>
     <w:multiLevelType w:val="hybridMultilevel"/>
@@ -3805,7 +3915,7 @@
 </file>
 
 <file path=word/styles.xml><?xml version="1.0" encoding="utf-8"?>
-<w:styles xmlns:mc="http://schemas.openxmlformats.org/markup-compatibility/2006" xmlns:r="http://schemas.openxmlformats.org/officeDocument/2006/relationships" xmlns:w="http://schemas.openxmlformats.org/wordprocessingml/2006/main" xmlns:w14="http://schemas.microsoft.com/office/word/2010/wordml" xmlns:w15="http://schemas.microsoft.com/office/word/2012/wordml" xmlns:w16cex="http://schemas.microsoft.com/office/word/2018/wordml/cex" xmlns:w16cid="http://schemas.microsoft.com/office/word/2016/wordml/cid" xmlns:w16="http://schemas.microsoft.com/office/word/2018/wordml" xmlns:w16se="http://schemas.microsoft.com/office/word/2015/wordml/symex" mc:Ignorable="w14 w15 w16se w16cid w16 w16cex">
+<w:styles xmlns:mc="http://schemas.openxmlformats.org/markup-compatibility/2006" xmlns:r="http://schemas.openxmlformats.org/officeDocument/2006/relationships" xmlns:w="http://schemas.openxmlformats.org/wordprocessingml/2006/main" xmlns:w14="http://schemas.microsoft.com/office/word/2010/wordml" xmlns:w15="http://schemas.microsoft.com/office/word/2012/wordml" xmlns:w16cid="http://schemas.microsoft.com/office/word/2016/wordml/cid" xmlns:w16se="http://schemas.microsoft.com/office/word/2015/wordml/symex" mc:Ignorable="w14 w15 w16se w16cid">
   <w:docDefaults>
     <w:rPrDefault>
       <w:rPr>
@@ -3821,7 +3931,7 @@
       </w:pPr>
     </w:pPrDefault>
   </w:docDefaults>
-  <w:latentStyles w:defLockedState="0" w:defUIPriority="99" w:defSemiHidden="0" w:defUnhideWhenUsed="0" w:defQFormat="0" w:count="376">
+  <w:latentStyles w:defLockedState="0" w:defUIPriority="99" w:defSemiHidden="0" w:defUnhideWhenUsed="0" w:defQFormat="0" w:count="377">
     <w:lsdException w:name="Normal" w:uiPriority="0" w:qFormat="1"/>
     <w:lsdException w:name="heading 1" w:uiPriority="7" w:qFormat="1"/>
     <w:lsdException w:name="heading 2" w:uiPriority="4" w:qFormat="1"/>
@@ -3927,7 +4037,6 @@
     <w:lsdException w:name="HTML Sample" w:semiHidden="1" w:unhideWhenUsed="1"/>
     <w:lsdException w:name="HTML Typewriter" w:semiHidden="1" w:unhideWhenUsed="1"/>
     <w:lsdException w:name="HTML Variable" w:semiHidden="1" w:unhideWhenUsed="1"/>
-    <w:lsdException w:name="Normal Table" w:semiHidden="1" w:unhideWhenUsed="1"/>
     <w:lsdException w:name="annotation subject" w:semiHidden="1" w:unhideWhenUsed="1"/>
     <w:lsdException w:name="No List" w:semiHidden="1" w:unhideWhenUsed="1"/>
     <w:lsdException w:name="Outline List 1" w:semiHidden="1" w:unhideWhenUsed="1"/>
@@ -3974,10 +4083,8 @@
     <w:lsdException w:name="Table Subtle 2" w:semiHidden="1" w:unhideWhenUsed="1"/>
     <w:lsdException w:name="Table Web 1" w:semiHidden="1" w:unhideWhenUsed="1"/>
     <w:lsdException w:name="Table Web 2" w:semiHidden="1" w:unhideWhenUsed="1"/>
-    <w:lsdException w:name="Table Web 3" w:semiHidden="1" w:unhideWhenUsed="1"/>
     <w:lsdException w:name="Balloon Text" w:semiHidden="1" w:unhideWhenUsed="1"/>
     <w:lsdException w:name="Table Grid" w:uiPriority="1"/>
-    <w:lsdException w:name="Table Theme" w:semiHidden="1" w:unhideWhenUsed="1"/>
     <w:lsdException w:name="Placeholder Text" w:semiHidden="1" w:unhideWhenUsed="1"/>
     <w:lsdException w:name="No Spacing" w:semiHidden="1" w:unhideWhenUsed="1"/>
     <w:lsdException w:name="Light Shading"/>
@@ -3999,7 +4106,6 @@
     <w:lsdException w:name="Light Grid Accent 1"/>
     <w:lsdException w:name="Medium Shading 1 Accent 1"/>
     <w:lsdException w:name="Medium Shading 2 Accent 1"/>
-    <w:lsdException w:name="Medium List 1 Accent 1"/>
     <w:lsdException w:name="Revision" w:semiHidden="1"/>
     <w:lsdException w:name="List Paragraph" w:semiHidden="1" w:uiPriority="34" w:unhideWhenUsed="1" w:qFormat="1"/>
     <w:lsdException w:name="Quote" w:semiHidden="1" w:uiPriority="29" w:unhideWhenUsed="1" w:qFormat="1"/>
@@ -4198,6 +4304,7 @@
     <w:lsdException w:name="Hashtag" w:semiHidden="1" w:unhideWhenUsed="1"/>
     <w:lsdException w:name="Unresolved Mention" w:semiHidden="1" w:unhideWhenUsed="1"/>
     <w:lsdException w:name="Smart Link" w:semiHidden="1" w:unhideWhenUsed="1"/>
+    <w:lsdException w:name="Smart Link Error" w:semiHidden="1" w:unhideWhenUsed="1"/>
   </w:latentStyles>
   <w:style w:type="paragraph" w:default="1" w:styleId="Normal">
     <w:name w:val="Normal"/>
@@ -4556,7 +4663,7 @@
 </file>
 
 <file path=word/glossary/document.xml><?xml version="1.0" encoding="utf-8"?>
-<w:glossaryDocument xmlns:wpc="http://schemas.microsoft.com/office/word/2010/wordprocessingCanvas" xmlns:cx="http://schemas.microsoft.com/office/drawing/2014/chartex" xmlns:cx1="http://schemas.microsoft.com/office/drawing/2015/9/8/chartex" xmlns:cx2="http://schemas.microsoft.com/office/drawing/2015/10/21/chartex" xmlns:cx3="http://schemas.microsoft.com/office/drawing/2016/5/9/chartex" xmlns:cx4="http://schemas.microsoft.com/office/drawing/2016/5/10/chartex" xmlns:cx5="http://schemas.microsoft.com/office/drawing/2016/5/11/chartex" xmlns:cx6="http://schemas.microsoft.com/office/drawing/2016/5/12/chartex" xmlns:cx7="http://schemas.microsoft.com/office/drawing/2016/5/13/chartex" xmlns:cx8="http://schemas.microsoft.com/office/drawing/2016/5/14/chartex" xmlns:mc="http://schemas.openxmlformats.org/markup-compatibility/2006" xmlns:aink="http://schemas.microsoft.com/office/drawing/2016/ink" xmlns:am3d="http://schemas.microsoft.com/office/drawing/2017/model3d" xmlns:o="urn:schemas-microsoft-com:office:office" xmlns:r="http://schemas.openxmlformats.org/officeDocument/2006/relationships" xmlns:m="http://schemas.openxmlformats.org/officeDocument/2006/math" xmlns:v="urn:schemas-microsoft-com:vml" xmlns:wp14="http://schemas.microsoft.com/office/word/2010/wordprocessingDrawing" xmlns:wp="http://schemas.openxmlformats.org/drawingml/2006/wordprocessingDrawing" xmlns:w10="urn:schemas-microsoft-com:office:word" xmlns:w="http://schemas.openxmlformats.org/wordprocessingml/2006/main" xmlns:w14="http://schemas.microsoft.com/office/word/2010/wordml" xmlns:w15="http://schemas.microsoft.com/office/word/2012/wordml" xmlns:w16cex="http://schemas.microsoft.com/office/word/2018/wordml/cex" xmlns:w16cid="http://schemas.microsoft.com/office/word/2016/wordml/cid" xmlns:w16="http://schemas.microsoft.com/office/word/2018/wordml" xmlns:w16se="http://schemas.microsoft.com/office/word/2015/wordml/symex" xmlns:wpg="http://schemas.microsoft.com/office/word/2010/wordprocessingGroup" xmlns:wpi="http://schemas.microsoft.com/office/word/2010/wordprocessingInk" xmlns:wne="http://schemas.microsoft.com/office/word/2006/wordml" xmlns:wps="http://schemas.microsoft.com/office/word/2010/wordprocessingShape" mc:Ignorable="w14 w15 w16se w16cid w16 w16cex wp14">
+<w:glossaryDocument xmlns:wpc="http://schemas.microsoft.com/office/word/2010/wordprocessingCanvas" xmlns:cx="http://schemas.microsoft.com/office/drawing/2014/chartex" xmlns:cx1="http://schemas.microsoft.com/office/drawing/2015/9/8/chartex" xmlns:cx2="http://schemas.microsoft.com/office/drawing/2015/10/21/chartex" xmlns:cx3="http://schemas.microsoft.com/office/drawing/2016/5/9/chartex" xmlns:cx4="http://schemas.microsoft.com/office/drawing/2016/5/10/chartex" xmlns:cx5="http://schemas.microsoft.com/office/drawing/2016/5/11/chartex" xmlns:cx6="http://schemas.microsoft.com/office/drawing/2016/5/12/chartex" xmlns:cx7="http://schemas.microsoft.com/office/drawing/2016/5/13/chartex" xmlns:cx8="http://schemas.microsoft.com/office/drawing/2016/5/14/chartex" xmlns:mc="http://schemas.openxmlformats.org/markup-compatibility/2006" xmlns:aink="http://schemas.microsoft.com/office/drawing/2016/ink" xmlns:am3d="http://schemas.microsoft.com/office/drawing/2017/model3d" xmlns:o="urn:schemas-microsoft-com:office:office" xmlns:r="http://schemas.openxmlformats.org/officeDocument/2006/relationships" xmlns:m="http://schemas.openxmlformats.org/officeDocument/2006/math" xmlns:v="urn:schemas-microsoft-com:vml" xmlns:wp14="http://schemas.microsoft.com/office/word/2010/wordprocessingDrawing" xmlns:wp="http://schemas.openxmlformats.org/drawingml/2006/wordprocessingDrawing" xmlns:w10="urn:schemas-microsoft-com:office:word" xmlns:w="http://schemas.openxmlformats.org/wordprocessingml/2006/main" xmlns:w14="http://schemas.microsoft.com/office/word/2010/wordml" xmlns:w15="http://schemas.microsoft.com/office/word/2012/wordml" xmlns:w16cid="http://schemas.microsoft.com/office/word/2016/wordml/cid" xmlns:w16se="http://schemas.microsoft.com/office/word/2015/wordml/symex" xmlns:wpg="http://schemas.microsoft.com/office/word/2010/wordprocessingGroup" xmlns:wpi="http://schemas.microsoft.com/office/word/2010/wordprocessingInk" xmlns:wne="http://schemas.microsoft.com/office/word/2006/wordml" xmlns:wps="http://schemas.microsoft.com/office/word/2010/wordprocessingShape" mc:Ignorable="w14 w15 w16se w16cid wp14">
   <w:docParts>
     <w:docPart>
       <w:docPartPr>
@@ -4682,7 +4789,7 @@
 </file>
 
 <file path=word/glossary/fontTable.xml><?xml version="1.0" encoding="utf-8"?>
-<w:fonts xmlns:mc="http://schemas.openxmlformats.org/markup-compatibility/2006" xmlns:r="http://schemas.openxmlformats.org/officeDocument/2006/relationships" xmlns:w="http://schemas.openxmlformats.org/wordprocessingml/2006/main" xmlns:w14="http://schemas.microsoft.com/office/word/2010/wordml" xmlns:w15="http://schemas.microsoft.com/office/word/2012/wordml" xmlns:w16cex="http://schemas.microsoft.com/office/word/2018/wordml/cex" xmlns:w16cid="http://schemas.microsoft.com/office/word/2016/wordml/cid" xmlns:w16="http://schemas.microsoft.com/office/word/2018/wordml" xmlns:w16se="http://schemas.microsoft.com/office/word/2015/wordml/symex" mc:Ignorable="w14 w15 w16se w16cid w16 w16cex">
+<w:fonts xmlns:mc="http://schemas.openxmlformats.org/markup-compatibility/2006" xmlns:r="http://schemas.openxmlformats.org/officeDocument/2006/relationships" xmlns:w="http://schemas.openxmlformats.org/wordprocessingml/2006/main" xmlns:w14="http://schemas.microsoft.com/office/word/2010/wordml" xmlns:w15="http://schemas.microsoft.com/office/word/2012/wordml" xmlns:w16cid="http://schemas.microsoft.com/office/word/2016/wordml/cid" xmlns:w16se="http://schemas.microsoft.com/office/word/2015/wordml/symex" mc:Ignorable="w14 w15 w16se w16cid">
   <w:font w:name="Times New Roman">
     <w:panose1 w:val="02020603050405020304"/>
     <w:charset w:val="00"/>
@@ -4766,7 +4873,7 @@
 </file>
 
 <file path=word/glossary/settings.xml><?xml version="1.0" encoding="utf-8"?>
-<w:settings xmlns:mc="http://schemas.openxmlformats.org/markup-compatibility/2006" xmlns:o="urn:schemas-microsoft-com:office:office" xmlns:r="http://schemas.openxmlformats.org/officeDocument/2006/relationships" xmlns:m="http://schemas.openxmlformats.org/officeDocument/2006/math" xmlns:v="urn:schemas-microsoft-com:vml" xmlns:w10="urn:schemas-microsoft-com:office:word" xmlns:w="http://schemas.openxmlformats.org/wordprocessingml/2006/main" xmlns:w14="http://schemas.microsoft.com/office/word/2010/wordml" xmlns:w15="http://schemas.microsoft.com/office/word/2012/wordml" xmlns:w16cex="http://schemas.microsoft.com/office/word/2018/wordml/cex" xmlns:w16cid="http://schemas.microsoft.com/office/word/2016/wordml/cid" xmlns:w16="http://schemas.microsoft.com/office/word/2018/wordml" xmlns:w16se="http://schemas.microsoft.com/office/word/2015/wordml/symex" xmlns:sl="http://schemas.openxmlformats.org/schemaLibrary/2006/main" mc:Ignorable="w14 w15 w16se w16cid w16 w16cex">
+<w:settings xmlns:mc="http://schemas.openxmlformats.org/markup-compatibility/2006" xmlns:o="urn:schemas-microsoft-com:office:office" xmlns:r="http://schemas.openxmlformats.org/officeDocument/2006/relationships" xmlns:m="http://schemas.openxmlformats.org/officeDocument/2006/math" xmlns:v="urn:schemas-microsoft-com:vml" xmlns:w10="urn:schemas-microsoft-com:office:word" xmlns:w="http://schemas.openxmlformats.org/wordprocessingml/2006/main" xmlns:w14="http://schemas.microsoft.com/office/word/2010/wordml" xmlns:w15="http://schemas.microsoft.com/office/word/2012/wordml" xmlns:w16cid="http://schemas.microsoft.com/office/word/2016/wordml/cid" xmlns:w16se="http://schemas.microsoft.com/office/word/2015/wordml/symex" xmlns:sl="http://schemas.openxmlformats.org/schemaLibrary/2006/main" mc:Ignorable="w14 w15 w16se w16cid">
   <w:view w:val="normal"/>
   <w:defaultTabStop w:val="708"/>
   <w:hyphenationZone w:val="425"/>
@@ -4782,7 +4889,9 @@
   </w:compat>
   <w:rsids>
     <w:rsidRoot w:val="00012870"/>
+    <w:rsid w:val="00001DF0"/>
     <w:rsid w:val="00012870"/>
+    <w:rsid w:val="007F7A7A"/>
   </w:rsids>
   <m:mathPr>
     <m:mathFont m:val="Cambria Math"/>
@@ -4799,14 +4908,14 @@
   </m:mathPr>
   <w:themeFontLang w:val="fr-FR"/>
   <w:clrSchemeMapping w:bg1="light1" w:t1="dark1" w:bg2="light2" w:t2="dark2" w:accent1="accent1" w:accent2="accent2" w:accent3="accent3" w:accent4="accent4" w:accent5="accent5" w:accent6="accent6" w:hyperlink="hyperlink" w:followedHyperlink="followedHyperlink"/>
-  <w:decimalSymbol w:val=","/>
-  <w:listSeparator w:val=";"/>
+  <w:decimalSymbol w:val="."/>
+  <w:listSeparator w:val=","/>
   <w15:chartTrackingRefBased/>
 </w:settings>
 </file>
 
 <file path=word/glossary/styles.xml><?xml version="1.0" encoding="utf-8"?>
-<w:styles xmlns:mc="http://schemas.openxmlformats.org/markup-compatibility/2006" xmlns:r="http://schemas.openxmlformats.org/officeDocument/2006/relationships" xmlns:w="http://schemas.openxmlformats.org/wordprocessingml/2006/main" xmlns:w14="http://schemas.microsoft.com/office/word/2010/wordml" xmlns:w15="http://schemas.microsoft.com/office/word/2012/wordml" xmlns:w16cex="http://schemas.microsoft.com/office/word/2018/wordml/cex" xmlns:w16cid="http://schemas.microsoft.com/office/word/2016/wordml/cid" xmlns:w16="http://schemas.microsoft.com/office/word/2018/wordml" xmlns:w16se="http://schemas.microsoft.com/office/word/2015/wordml/symex" mc:Ignorable="w14 w15 w16se w16cid w16 w16cex">
+<w:styles xmlns:mc="http://schemas.openxmlformats.org/markup-compatibility/2006" xmlns:r="http://schemas.openxmlformats.org/officeDocument/2006/relationships" xmlns:w="http://schemas.openxmlformats.org/wordprocessingml/2006/main" xmlns:w14="http://schemas.microsoft.com/office/word/2010/wordml" xmlns:w15="http://schemas.microsoft.com/office/word/2012/wordml" xmlns:w16cid="http://schemas.microsoft.com/office/word/2016/wordml/cid" xmlns:w16se="http://schemas.microsoft.com/office/word/2015/wordml/symex" mc:Ignorable="w14 w15 w16se w16cid">
   <w:docDefaults>
     <w:rPrDefault>
       <w:rPr>
@@ -4822,7 +4931,7 @@
       </w:pPr>
     </w:pPrDefault>
   </w:docDefaults>
-  <w:latentStyles w:defLockedState="0" w:defUIPriority="99" w:defSemiHidden="0" w:defUnhideWhenUsed="0" w:defQFormat="0" w:count="376">
+  <w:latentStyles w:defLockedState="0" w:defUIPriority="99" w:defSemiHidden="0" w:defUnhideWhenUsed="0" w:defQFormat="0" w:count="377">
     <w:lsdException w:name="Normal" w:uiPriority="0" w:qFormat="1"/>
     <w:lsdException w:name="heading 1" w:uiPriority="9" w:qFormat="1"/>
     <w:lsdException w:name="heading 2" w:semiHidden="1" w:uiPriority="9" w:unhideWhenUsed="1" w:qFormat="1"/>
@@ -4928,7 +5037,6 @@
     <w:lsdException w:name="HTML Sample" w:semiHidden="1" w:unhideWhenUsed="1"/>
     <w:lsdException w:name="HTML Typewriter" w:semiHidden="1" w:unhideWhenUsed="1"/>
     <w:lsdException w:name="HTML Variable" w:semiHidden="1" w:unhideWhenUsed="1"/>
-    <w:lsdException w:name="Normal Table" w:semiHidden="1" w:unhideWhenUsed="1"/>
     <w:lsdException w:name="annotation subject" w:semiHidden="1" w:unhideWhenUsed="1"/>
     <w:lsdException w:name="No List" w:semiHidden="1" w:unhideWhenUsed="1"/>
     <w:lsdException w:name="Outline List 1" w:semiHidden="1" w:unhideWhenUsed="1"/>
@@ -4975,10 +5083,8 @@
     <w:lsdException w:name="Table Subtle 2" w:semiHidden="1" w:unhideWhenUsed="1"/>
     <w:lsdException w:name="Table Web 1" w:semiHidden="1" w:unhideWhenUsed="1"/>
     <w:lsdException w:name="Table Web 2" w:semiHidden="1" w:unhideWhenUsed="1"/>
-    <w:lsdException w:name="Table Web 3" w:semiHidden="1" w:unhideWhenUsed="1"/>
     <w:lsdException w:name="Balloon Text" w:semiHidden="1" w:unhideWhenUsed="1"/>
     <w:lsdException w:name="Table Grid" w:uiPriority="39"/>
-    <w:lsdException w:name="Table Theme" w:semiHidden="1" w:unhideWhenUsed="1"/>
     <w:lsdException w:name="Placeholder Text" w:semiHidden="1"/>
     <w:lsdException w:name="No Spacing" w:uiPriority="1" w:qFormat="1"/>
     <w:lsdException w:name="Light Shading" w:uiPriority="60"/>
@@ -5199,6 +5305,7 @@
     <w:lsdException w:name="Hashtag" w:semiHidden="1" w:unhideWhenUsed="1"/>
     <w:lsdException w:name="Unresolved Mention" w:semiHidden="1" w:unhideWhenUsed="1"/>
     <w:lsdException w:name="Smart Link" w:semiHidden="1" w:unhideWhenUsed="1"/>
+    <w:lsdException w:name="Smart Link Error" w:semiHidden="1" w:unhideWhenUsed="1"/>
   </w:latentStyles>
   <w:style w:type="paragraph" w:default="1" w:styleId="Normal">
     <w:name w:val="Normal"/>
@@ -5290,7 +5397,7 @@
 </file>
 
 <file path=word/glossary/webSettings.xml><?xml version="1.0" encoding="utf-8"?>
-<w:webSettings xmlns:mc="http://schemas.openxmlformats.org/markup-compatibility/2006" xmlns:r="http://schemas.openxmlformats.org/officeDocument/2006/relationships" xmlns:w="http://schemas.openxmlformats.org/wordprocessingml/2006/main" xmlns:w14="http://schemas.microsoft.com/office/word/2010/wordml" xmlns:w15="http://schemas.microsoft.com/office/word/2012/wordml" xmlns:w16cex="http://schemas.microsoft.com/office/word/2018/wordml/cex" xmlns:w16cid="http://schemas.microsoft.com/office/word/2016/wordml/cid" xmlns:w16="http://schemas.microsoft.com/office/word/2018/wordml" xmlns:w16se="http://schemas.microsoft.com/office/word/2015/wordml/symex" mc:Ignorable="w14 w15 w16se w16cid w16 w16cex">
+<w:webSettings xmlns:mc="http://schemas.openxmlformats.org/markup-compatibility/2006" xmlns:r="http://schemas.openxmlformats.org/officeDocument/2006/relationships" xmlns:w="http://schemas.openxmlformats.org/wordprocessingml/2006/main" xmlns:w14="http://schemas.microsoft.com/office/word/2010/wordml" xmlns:w15="http://schemas.microsoft.com/office/word/2012/wordml" xmlns:w16cid="http://schemas.microsoft.com/office/word/2016/wordml/cid" xmlns:w16se="http://schemas.microsoft.com/office/word/2015/wordml/symex" mc:Ignorable="w14 w15 w16se w16cid">
   <w:optimizeForBrowser/>
   <w:allowPNG/>
 </w:webSettings>
@@ -5572,10 +5679,22 @@
 </CoverPageProperties>
 </file>
 
+<file path=customXml/item2.xml><?xml version="1.0" encoding="utf-8"?>
+<b:Sources xmlns:b="http://schemas.openxmlformats.org/officeDocument/2006/bibliography" xmlns="http://schemas.openxmlformats.org/officeDocument/2006/bibliography" SelectedStyle="\APASixthEditionOfficeOnline.xsl" StyleName="APA" Version="6"/>
+</file>
+
 <file path=customXml/itemProps1.xml><?xml version="1.0" encoding="utf-8"?>
 <ds:datastoreItem xmlns:ds="http://schemas.openxmlformats.org/officeDocument/2006/customXml" ds:itemID="{55AF091B-3C7A-41E3-B477-F2FDAA23CFDA}">
   <ds:schemaRefs>
     <ds:schemaRef ds:uri="http://schemas.microsoft.com/office/2006/coverPageProps"/>
   </ds:schemaRefs>
 </ds:datastoreItem>
+</file>
+
+<file path=customXml/itemProps2.xml><?xml version="1.0" encoding="utf-8"?>
+<ds:datastoreItem xmlns:ds="http://schemas.openxmlformats.org/officeDocument/2006/customXml" ds:itemID="{D2C83633-C4D6-43FA-8F24-2518DC719384}">
+  <ds:schemaRefs>
+    <ds:schemaRef ds:uri="http://schemas.openxmlformats.org/officeDocument/2006/bibliography"/>
+  </ds:schemaRefs>
+</ds:datastoreItem>
 </file>
</xml_diff>

<commit_message>
fin de l'etape et en attente de review
</commit_message>
<xml_diff>
--- a/RESSOURCES-PERSO/gestion-de-projet-sur-github.docx
+++ b/RESSOURCES-PERSO/gestion-de-projet-sur-github.docx
@@ -1412,6 +1412,7 @@
           <w:szCs w:val="22"/>
         </w:rPr>
       </w:pPr>
+      <w:proofErr w:type="spellStart"/>
       <w:r>
         <w:rPr>
           <w:rStyle w:val="normaltextrun"/>
@@ -1421,6 +1422,7 @@
         </w:rPr>
         <w:t>Develop</w:t>
       </w:r>
+      <w:proofErr w:type="spellEnd"/>
       <w:r>
         <w:rPr>
           <w:rStyle w:val="eop"/>
@@ -1428,8 +1430,39 @@
           <w:sz w:val="22"/>
           <w:szCs w:val="22"/>
         </w:rPr>
-        <w:t> : point de rassemblement de tous les merges des différentes features passés en review</w:t>
-      </w:r>
+        <w:t xml:space="preserve"> : point de rassemblement de tous les merges des différentes </w:t>
+      </w:r>
+      <w:proofErr w:type="spellStart"/>
+      <w:r>
+        <w:rPr>
+          <w:rStyle w:val="eop"/>
+          <w:rFonts w:ascii="Calibri" w:hAnsi="Calibri" w:cs="Calibri"/>
+          <w:sz w:val="22"/>
+          <w:szCs w:val="22"/>
+        </w:rPr>
+        <w:t>features</w:t>
+      </w:r>
+      <w:proofErr w:type="spellEnd"/>
+      <w:r>
+        <w:rPr>
+          <w:rStyle w:val="eop"/>
+          <w:rFonts w:ascii="Calibri" w:hAnsi="Calibri" w:cs="Calibri"/>
+          <w:sz w:val="22"/>
+          <w:szCs w:val="22"/>
+        </w:rPr>
+        <w:t xml:space="preserve"> passés en </w:t>
+      </w:r>
+      <w:proofErr w:type="spellStart"/>
+      <w:r>
+        <w:rPr>
+          <w:rStyle w:val="eop"/>
+          <w:rFonts w:ascii="Calibri" w:hAnsi="Calibri" w:cs="Calibri"/>
+          <w:sz w:val="22"/>
+          <w:szCs w:val="22"/>
+        </w:rPr>
+        <w:t>review</w:t>
+      </w:r>
+      <w:proofErr w:type="spellEnd"/>
     </w:p>
     <w:p>
       <w:pPr>
@@ -1448,6 +1481,7 @@
           <w:szCs w:val="22"/>
         </w:rPr>
       </w:pPr>
+      <w:proofErr w:type="spellStart"/>
       <w:r>
         <w:rPr>
           <w:rStyle w:val="normaltextrun"/>
@@ -1457,6 +1491,7 @@
         </w:rPr>
         <w:t>Features</w:t>
       </w:r>
+      <w:proofErr w:type="spellEnd"/>
       <w:r>
         <w:rPr>
           <w:rStyle w:val="normaltextrun"/>
@@ -1473,7 +1508,67 @@
           <w:sz w:val="22"/>
           <w:szCs w:val="22"/>
         </w:rPr>
-        <w:t>s features. Ces branches sont push sur la branche develop après un code review de la team.</w:t>
+        <w:t xml:space="preserve">s </w:t>
+      </w:r>
+      <w:proofErr w:type="spellStart"/>
+      <w:r>
+        <w:rPr>
+          <w:rStyle w:val="normaltextrun"/>
+          <w:rFonts w:ascii="Calibri" w:eastAsiaTheme="majorEastAsia" w:hAnsi="Calibri" w:cs="Calibri"/>
+          <w:sz w:val="22"/>
+          <w:szCs w:val="22"/>
+        </w:rPr>
+        <w:t>features</w:t>
+      </w:r>
+      <w:proofErr w:type="spellEnd"/>
+      <w:r>
+        <w:rPr>
+          <w:rStyle w:val="normaltextrun"/>
+          <w:rFonts w:ascii="Calibri" w:eastAsiaTheme="majorEastAsia" w:hAnsi="Calibri" w:cs="Calibri"/>
+          <w:sz w:val="22"/>
+          <w:szCs w:val="22"/>
+        </w:rPr>
+        <w:t xml:space="preserve">. Ces branches sont push sur la branche </w:t>
+      </w:r>
+      <w:proofErr w:type="spellStart"/>
+      <w:r>
+        <w:rPr>
+          <w:rStyle w:val="normaltextrun"/>
+          <w:rFonts w:ascii="Calibri" w:eastAsiaTheme="majorEastAsia" w:hAnsi="Calibri" w:cs="Calibri"/>
+          <w:sz w:val="22"/>
+          <w:szCs w:val="22"/>
+        </w:rPr>
+        <w:t>develop</w:t>
+      </w:r>
+      <w:proofErr w:type="spellEnd"/>
+      <w:r>
+        <w:rPr>
+          <w:rStyle w:val="normaltextrun"/>
+          <w:rFonts w:ascii="Calibri" w:eastAsiaTheme="majorEastAsia" w:hAnsi="Calibri" w:cs="Calibri"/>
+          <w:sz w:val="22"/>
+          <w:szCs w:val="22"/>
+        </w:rPr>
+        <w:t xml:space="preserve"> après un code </w:t>
+      </w:r>
+      <w:proofErr w:type="spellStart"/>
+      <w:r>
+        <w:rPr>
+          <w:rStyle w:val="normaltextrun"/>
+          <w:rFonts w:ascii="Calibri" w:eastAsiaTheme="majorEastAsia" w:hAnsi="Calibri" w:cs="Calibri"/>
+          <w:sz w:val="22"/>
+          <w:szCs w:val="22"/>
+        </w:rPr>
+        <w:t>review</w:t>
+      </w:r>
+      <w:proofErr w:type="spellEnd"/>
+      <w:r>
+        <w:rPr>
+          <w:rStyle w:val="normaltextrun"/>
+          <w:rFonts w:ascii="Calibri" w:eastAsiaTheme="majorEastAsia" w:hAnsi="Calibri" w:cs="Calibri"/>
+          <w:sz w:val="22"/>
+          <w:szCs w:val="22"/>
+        </w:rPr>
+        <w:t xml:space="preserve"> de la team.</w:t>
       </w:r>
     </w:p>
     <w:p/>
@@ -1574,8 +1669,9 @@
           <w:color w:val="0F0D29" w:themeColor="text1"/>
           <w:sz w:val="22"/>
         </w:rPr>
-        <w:t xml:space="preserve">de protéger les branches "master" et "develop". Il </w:t>
-      </w:r>
+        <w:t>de protéger les branches "master" et "</w:t>
+      </w:r>
+      <w:proofErr w:type="spellStart"/>
       <w:r>
         <w:rPr>
           <w:rStyle w:val="normaltextrun"/>
@@ -1585,8 +1681,9 @@
           <w:color w:val="0F0D29" w:themeColor="text1"/>
           <w:sz w:val="22"/>
         </w:rPr>
-        <w:t>suffit</w:t>
-      </w:r>
+        <w:t>develop</w:t>
+      </w:r>
+      <w:proofErr w:type="spellEnd"/>
       <w:r>
         <w:rPr>
           <w:rStyle w:val="normaltextrun"/>
@@ -1596,7 +1693,7 @@
           <w:color w:val="0F0D29" w:themeColor="text1"/>
           <w:sz w:val="22"/>
         </w:rPr>
-        <w:t xml:space="preserve"> d'aller </w:t>
+        <w:t xml:space="preserve">". Il </w:t>
       </w:r>
       <w:r>
         <w:rPr>
@@ -1607,7 +1704,7 @@
           <w:color w:val="0F0D29" w:themeColor="text1"/>
           <w:sz w:val="22"/>
         </w:rPr>
-        <w:t xml:space="preserve">dans les onglets du dépôt et de se rendre dans "Setting". Puis </w:t>
+        <w:t>suffit</w:t>
       </w:r>
       <w:r>
         <w:rPr>
@@ -1618,7 +1715,77 @@
           <w:color w:val="0F0D29" w:themeColor="text1"/>
           <w:sz w:val="22"/>
         </w:rPr>
-        <w:t>de clic sur l'onglet "Branches" et "Add rule".</w:t>
+        <w:t xml:space="preserve"> d'aller </w:t>
+      </w:r>
+      <w:r>
+        <w:rPr>
+          <w:rStyle w:val="normaltextrun"/>
+          <w:rFonts w:cstheme="minorHAnsi"/>
+          <w:b w:val="0"/>
+          <w:bCs/>
+          <w:color w:val="0F0D29" w:themeColor="text1"/>
+          <w:sz w:val="22"/>
+        </w:rPr>
+        <w:t xml:space="preserve">dans les onglets du dépôt et de se rendre dans "Setting". Puis </w:t>
+      </w:r>
+      <w:r>
+        <w:rPr>
+          <w:rStyle w:val="normaltextrun"/>
+          <w:rFonts w:cstheme="minorHAnsi"/>
+          <w:b w:val="0"/>
+          <w:bCs/>
+          <w:color w:val="0F0D29" w:themeColor="text1"/>
+          <w:sz w:val="22"/>
+        </w:rPr>
+        <w:t>de clic sur l'onglet "Branches" et "</w:t>
+      </w:r>
+      <w:proofErr w:type="spellStart"/>
+      <w:r>
+        <w:rPr>
+          <w:rStyle w:val="normaltextrun"/>
+          <w:rFonts w:cstheme="minorHAnsi"/>
+          <w:b w:val="0"/>
+          <w:bCs/>
+          <w:color w:val="0F0D29" w:themeColor="text1"/>
+          <w:sz w:val="22"/>
+        </w:rPr>
+        <w:t>Add</w:t>
+      </w:r>
+      <w:proofErr w:type="spellEnd"/>
+      <w:r>
+        <w:rPr>
+          <w:rStyle w:val="normaltextrun"/>
+          <w:rFonts w:cstheme="minorHAnsi"/>
+          <w:b w:val="0"/>
+          <w:bCs/>
+          <w:color w:val="0F0D29" w:themeColor="text1"/>
+          <w:sz w:val="22"/>
+        </w:rPr>
+        <w:t xml:space="preserve"> </w:t>
+      </w:r>
+      <w:proofErr w:type="spellStart"/>
+      <w:r>
+        <w:rPr>
+          <w:rStyle w:val="normaltextrun"/>
+          <w:rFonts w:cstheme="minorHAnsi"/>
+          <w:b w:val="0"/>
+          <w:bCs/>
+          <w:color w:val="0F0D29" w:themeColor="text1"/>
+          <w:sz w:val="22"/>
+        </w:rPr>
+        <w:t>rule</w:t>
+      </w:r>
+      <w:proofErr w:type="spellEnd"/>
+      <w:r>
+        <w:rPr>
+          <w:rStyle w:val="normaltextrun"/>
+          <w:rFonts w:cstheme="minorHAnsi"/>
+          <w:b w:val="0"/>
+          <w:bCs/>
+          <w:color w:val="0F0D29" w:themeColor="text1"/>
+          <w:sz w:val="22"/>
+        </w:rPr>
+        <w:t>".</w:t>
       </w:r>
     </w:p>
     <w:p>
@@ -1717,7 +1884,7 @@
           </mc:Choice>
           <mc:Fallback>
             <w:pict>
-              <v:roundrect w14:anchorId="555466F9" id="Rectangle : coins arrondis 12" o:spid="_x0000_s1026" style="position:absolute;margin-left:462.05pt;margin-top:35.35pt;width:41.25pt;height:27.8pt;z-index:251670528;visibility:visible;mso-wrap-style:square;mso-width-percent:0;mso-height-percent:0;mso-wrap-distance-left:9pt;mso-wrap-distance-top:0;mso-wrap-distance-right:9pt;mso-wrap-distance-bottom:0;mso-position-horizontal:absolute;mso-position-horizontal-relative:margin;mso-position-vertical:absolute;mso-position-vertical-relative:text;mso-width-percent:0;mso-height-percent:0;mso-width-relative:margin;mso-height-relative:margin;v-text-anchor:middle" arcsize="10923f" o:gfxdata="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" filled="f" strokecolor="red" strokeweight="2pt">
+              <v:roundrect w14:anchorId="7B09645D" id="Rectangle : coins arrondis 12" o:spid="_x0000_s1026" style="position:absolute;margin-left:462.05pt;margin-top:35.35pt;width:41.25pt;height:27.8pt;z-index:251670528;visibility:visible;mso-wrap-style:square;mso-width-percent:0;mso-height-percent:0;mso-wrap-distance-left:9pt;mso-wrap-distance-top:0;mso-wrap-distance-right:9pt;mso-wrap-distance-bottom:0;mso-position-horizontal:absolute;mso-position-horizontal-relative:margin;mso-position-vertical:absolute;mso-position-vertical-relative:text;mso-width-percent:0;mso-height-percent:0;mso-width-relative:margin;mso-height-relative:margin;v-text-anchor:middle" arcsize="10923f" o:gfxdata="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" filled="f" strokecolor="red" strokeweight="2pt">
                 <w10:wrap anchorx="margin"/>
               </v:roundrect>
             </w:pict>
@@ -1801,7 +1968,7 @@
           </mc:Choice>
           <mc:Fallback>
             <w:pict>
-              <v:roundrect w14:anchorId="71FBF08A" id="Rectangle : coins arrondis 11" o:spid="_x0000_s1026" style="position:absolute;margin-left:1.6pt;margin-top:5.9pt;width:91.2pt;height:21.8pt;z-index:251668480;visibility:visible;mso-wrap-style:square;mso-width-percent:0;mso-height-percent:0;mso-wrap-distance-left:9pt;mso-wrap-distance-top:0;mso-wrap-distance-right:9pt;mso-wrap-distance-bottom:0;mso-position-horizontal:absolute;mso-position-horizontal-relative:margin;mso-position-vertical:absolute;mso-position-vertical-relative:text;mso-width-percent:0;mso-height-percent:0;mso-width-relative:margin;mso-height-relative:margin;v-text-anchor:middle" arcsize="10923f" o:gfxdata="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" filled="f" strokecolor="red" strokeweight="2pt">
+              <v:roundrect w14:anchorId="6EE38FA3" id="Rectangle : coins arrondis 11" o:spid="_x0000_s1026" style="position:absolute;margin-left:1.6pt;margin-top:5.9pt;width:91.2pt;height:21.8pt;z-index:251668480;visibility:visible;mso-wrap-style:square;mso-width-percent:0;mso-height-percent:0;mso-wrap-distance-left:9pt;mso-wrap-distance-top:0;mso-wrap-distance-right:9pt;mso-wrap-distance-bottom:0;mso-position-horizontal:absolute;mso-position-horizontal-relative:margin;mso-position-vertical:absolute;mso-position-vertical-relative:text;mso-width-percent:0;mso-height-percent:0;mso-width-relative:margin;mso-height-relative:margin;v-text-anchor:middle" arcsize="10923f" o:gfxdata="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" filled="f" strokecolor="red" strokeweight="2pt">
                 <w10:wrap anchorx="margin"/>
               </v:roundrect>
             </w:pict>
@@ -1888,8 +2055,9 @@
           <w:color w:val="auto"/>
           <w:sz w:val="22"/>
         </w:rPr>
-        <w:t xml:space="preserve">Une fois arrivé sur la page "Branch protection rule", nous </w:t>
-      </w:r>
+        <w:t xml:space="preserve">Une fois arrivé sur la page "Branch protection </w:t>
+      </w:r>
+      <w:proofErr w:type="spellStart"/>
       <w:r>
         <w:rPr>
           <w:rStyle w:val="normaltextrun"/>
@@ -1899,8 +2067,9 @@
           <w:color w:val="auto"/>
           <w:sz w:val="22"/>
         </w:rPr>
-        <w:t xml:space="preserve">pouvons </w:t>
-      </w:r>
+        <w:t>rule</w:t>
+      </w:r>
+      <w:proofErr w:type="spellEnd"/>
       <w:r>
         <w:rPr>
           <w:rStyle w:val="normaltextrun"/>
@@ -1910,7 +2079,7 @@
           <w:color w:val="auto"/>
           <w:sz w:val="22"/>
         </w:rPr>
-        <w:t>commenc</w:t>
+        <w:t xml:space="preserve">", nous </w:t>
       </w:r>
       <w:r>
         <w:rPr>
@@ -1921,7 +2090,7 @@
           <w:color w:val="auto"/>
           <w:sz w:val="22"/>
         </w:rPr>
-        <w:t>er</w:t>
+        <w:t xml:space="preserve">pouvons </w:t>
       </w:r>
       <w:r>
         <w:rPr>
@@ -1932,7 +2101,7 @@
           <w:color w:val="auto"/>
           <w:sz w:val="22"/>
         </w:rPr>
-        <w:t xml:space="preserve"> à remplie le champ "Branch name pattern</w:t>
+        <w:t>commenc</w:t>
       </w:r>
       <w:r>
         <w:rPr>
@@ -1943,7 +2112,213 @@
           <w:color w:val="auto"/>
           <w:sz w:val="22"/>
         </w:rPr>
-        <w:t>" et coché l'option "Require pull request reviews…"</w:t>
+        <w:t>er</w:t>
+      </w:r>
+      <w:r>
+        <w:rPr>
+          <w:rStyle w:val="normaltextrun"/>
+          <w:rFonts w:cstheme="minorHAnsi"/>
+          <w:b w:val="0"/>
+          <w:bCs/>
+          <w:color w:val="auto"/>
+          <w:sz w:val="22"/>
+        </w:rPr>
+        <w:t xml:space="preserve"> à remplie le champ "Branch </w:t>
+      </w:r>
+      <w:proofErr w:type="spellStart"/>
+      <w:r>
+        <w:rPr>
+          <w:rStyle w:val="normaltextrun"/>
+          <w:rFonts w:cstheme="minorHAnsi"/>
+          <w:b w:val="0"/>
+          <w:bCs/>
+          <w:color w:val="auto"/>
+          <w:sz w:val="22"/>
+        </w:rPr>
+        <w:t>name</w:t>
+      </w:r>
+      <w:proofErr w:type="spellEnd"/>
+      <w:r>
+        <w:rPr>
+          <w:rStyle w:val="normaltextrun"/>
+          <w:rFonts w:cstheme="minorHAnsi"/>
+          <w:b w:val="0"/>
+          <w:bCs/>
+          <w:color w:val="auto"/>
+          <w:sz w:val="22"/>
+        </w:rPr>
+        <w:t xml:space="preserve"> pattern</w:t>
+      </w:r>
+      <w:r>
+        <w:rPr>
+          <w:rStyle w:val="normaltextrun"/>
+          <w:rFonts w:cstheme="minorHAnsi"/>
+          <w:b w:val="0"/>
+          <w:bCs/>
+          <w:color w:val="auto"/>
+          <w:sz w:val="22"/>
+        </w:rPr>
+        <w:t xml:space="preserve">" </w:t>
+      </w:r>
+      <w:r>
+        <w:rPr>
+          <w:rStyle w:val="normaltextrun"/>
+          <w:rFonts w:cstheme="minorHAnsi"/>
+          <w:b w:val="0"/>
+          <w:bCs/>
+          <w:color w:val="auto"/>
+          <w:sz w:val="22"/>
+        </w:rPr>
+        <w:t xml:space="preserve">pour soumettre le nom de la branche que l'on soutée protégée </w:t>
+      </w:r>
+      <w:r>
+        <w:rPr>
+          <w:rStyle w:val="normaltextrun"/>
+          <w:rFonts w:cstheme="minorHAnsi"/>
+          <w:b w:val="0"/>
+          <w:bCs/>
+          <w:color w:val="auto"/>
+          <w:sz w:val="22"/>
+        </w:rPr>
+        <w:t>et coché l'option "</w:t>
+      </w:r>
+      <w:proofErr w:type="spellStart"/>
+      <w:r>
+        <w:rPr>
+          <w:rStyle w:val="normaltextrun"/>
+          <w:rFonts w:cstheme="minorHAnsi"/>
+          <w:b w:val="0"/>
+          <w:bCs/>
+          <w:color w:val="auto"/>
+          <w:sz w:val="22"/>
+        </w:rPr>
+        <w:t>Require</w:t>
+      </w:r>
+      <w:proofErr w:type="spellEnd"/>
+      <w:r>
+        <w:rPr>
+          <w:rStyle w:val="normaltextrun"/>
+          <w:rFonts w:cstheme="minorHAnsi"/>
+          <w:b w:val="0"/>
+          <w:bCs/>
+          <w:color w:val="auto"/>
+          <w:sz w:val="22"/>
+        </w:rPr>
+        <w:t xml:space="preserve"> pull </w:t>
+      </w:r>
+      <w:proofErr w:type="spellStart"/>
+      <w:r>
+        <w:rPr>
+          <w:rStyle w:val="normaltextrun"/>
+          <w:rFonts w:cstheme="minorHAnsi"/>
+          <w:b w:val="0"/>
+          <w:bCs/>
+          <w:color w:val="auto"/>
+          <w:sz w:val="22"/>
+        </w:rPr>
+        <w:t>request</w:t>
+      </w:r>
+      <w:proofErr w:type="spellEnd"/>
+      <w:r>
+        <w:rPr>
+          <w:rStyle w:val="normaltextrun"/>
+          <w:rFonts w:cstheme="minorHAnsi"/>
+          <w:b w:val="0"/>
+          <w:bCs/>
+          <w:color w:val="auto"/>
+          <w:sz w:val="22"/>
+        </w:rPr>
+        <w:t xml:space="preserve"> </w:t>
+      </w:r>
+      <w:proofErr w:type="spellStart"/>
+      <w:r>
+        <w:rPr>
+          <w:rStyle w:val="normaltextrun"/>
+          <w:rFonts w:cstheme="minorHAnsi"/>
+          <w:b w:val="0"/>
+          <w:bCs/>
+          <w:color w:val="auto"/>
+          <w:sz w:val="22"/>
+        </w:rPr>
+        <w:t>reviews</w:t>
+      </w:r>
+      <w:proofErr w:type="spellEnd"/>
+      <w:r>
+        <w:rPr>
+          <w:rStyle w:val="normaltextrun"/>
+          <w:rFonts w:cstheme="minorHAnsi"/>
+          <w:b w:val="0"/>
+          <w:bCs/>
+          <w:color w:val="auto"/>
+          <w:sz w:val="22"/>
+        </w:rPr>
+        <w:t>…"</w:t>
+      </w:r>
+      <w:r>
+        <w:rPr>
+          <w:rStyle w:val="normaltextrun"/>
+          <w:rFonts w:cstheme="minorHAnsi"/>
+          <w:b w:val="0"/>
+          <w:bCs/>
+          <w:color w:val="auto"/>
+          <w:sz w:val="22"/>
+        </w:rPr>
+        <w:t xml:space="preserve"> ceci spécifie que l'on veut obliger</w:t>
+      </w:r>
+      <w:r>
+        <w:rPr>
+          <w:rStyle w:val="normaltextrun"/>
+          <w:rFonts w:cstheme="minorHAnsi"/>
+          <w:b w:val="0"/>
+          <w:bCs/>
+          <w:color w:val="auto"/>
+          <w:sz w:val="22"/>
+        </w:rPr>
+        <w:t xml:space="preserve"> une revue du code ou t'autre chose, en</w:t>
+      </w:r>
+      <w:r>
+        <w:rPr>
+          <w:rStyle w:val="normaltextrun"/>
+          <w:rFonts w:cstheme="minorHAnsi"/>
+          <w:b w:val="0"/>
+          <w:bCs/>
+          <w:color w:val="auto"/>
+          <w:sz w:val="22"/>
+        </w:rPr>
+        <w:t xml:space="preserve"> associ</w:t>
+      </w:r>
+      <w:r>
+        <w:rPr>
+          <w:rStyle w:val="normaltextrun"/>
+          <w:rFonts w:cstheme="minorHAnsi"/>
+          <w:b w:val="0"/>
+          <w:bCs/>
+          <w:color w:val="auto"/>
+          <w:sz w:val="22"/>
+        </w:rPr>
+        <w:t>ant</w:t>
+      </w:r>
+      <w:r>
+        <w:rPr>
+          <w:rStyle w:val="normaltextrun"/>
+          <w:rFonts w:cstheme="minorHAnsi"/>
+          <w:b w:val="0"/>
+          <w:bCs/>
+          <w:color w:val="auto"/>
+          <w:sz w:val="22"/>
+        </w:rPr>
+        <w:t xml:space="preserve"> des </w:t>
+      </w:r>
+      <w:r>
+        <w:rPr>
+          <w:rStyle w:val="normaltextrun"/>
+          <w:rFonts w:cstheme="minorHAnsi"/>
+          <w:b w:val="0"/>
+          <w:bCs/>
+          <w:color w:val="auto"/>
+          <w:sz w:val="22"/>
+        </w:rPr>
+        <w:t>collaborateurs pour valider votre travail. Et par la suite de pouvoir fusionner votre branche sur la quel les règles de protection sont définies.</w:t>
       </w:r>
     </w:p>
     <w:p>
@@ -1965,6 +2340,259 @@
           <w:sz w:val="22"/>
         </w:rPr>
       </w:pPr>
+      <w:r>
+        <w:rPr>
+          <w:rFonts w:eastAsiaTheme="majorEastAsia" w:cstheme="minorHAnsi"/>
+          <w:noProof/>
+          <w:sz w:val="22"/>
+        </w:rPr>
+        <mc:AlternateContent>
+          <mc:Choice Requires="wps">
+            <w:drawing>
+              <wp:anchor distT="0" distB="0" distL="114300" distR="114300" simplePos="0" relativeHeight="251676672" behindDoc="0" locked="0" layoutInCell="1" allowOverlap="1" wp14:anchorId="15FF621E" wp14:editId="606DCCFD">
+                <wp:simplePos x="0" y="0"/>
+                <wp:positionH relativeFrom="margin">
+                  <wp:posOffset>1615440</wp:posOffset>
+                </wp:positionH>
+                <wp:positionV relativeFrom="paragraph">
+                  <wp:posOffset>2555759</wp:posOffset>
+                </wp:positionV>
+                <wp:extent cx="1260764" cy="242223"/>
+                <wp:effectExtent l="0" t="0" r="15875" b="24765"/>
+                <wp:wrapNone/>
+                <wp:docPr id="21" name="Rectangle : coins arrondis 21"/>
+                <wp:cNvGraphicFramePr/>
+                <a:graphic xmlns:a="http://schemas.openxmlformats.org/drawingml/2006/main">
+                  <a:graphicData uri="http://schemas.microsoft.com/office/word/2010/wordprocessingShape">
+                    <wps:wsp>
+                      <wps:cNvSpPr/>
+                      <wps:spPr>
+                        <a:xfrm>
+                          <a:off x="0" y="0"/>
+                          <a:ext cx="1260764" cy="242223"/>
+                        </a:xfrm>
+                        <a:prstGeom prst="roundRect">
+                          <a:avLst/>
+                        </a:prstGeom>
+                        <a:noFill/>
+                        <a:ln>
+                          <a:solidFill>
+                            <a:srgbClr val="FF0000"/>
+                          </a:solidFill>
+                        </a:ln>
+                      </wps:spPr>
+                      <wps:style>
+                        <a:lnRef idx="2">
+                          <a:schemeClr val="accent1">
+                            <a:shade val="50000"/>
+                          </a:schemeClr>
+                        </a:lnRef>
+                        <a:fillRef idx="1">
+                          <a:schemeClr val="accent1"/>
+                        </a:fillRef>
+                        <a:effectRef idx="0">
+                          <a:schemeClr val="accent1"/>
+                        </a:effectRef>
+                        <a:fontRef idx="minor">
+                          <a:schemeClr val="lt1"/>
+                        </a:fontRef>
+                      </wps:style>
+                      <wps:bodyPr rot="0" spcFirstLastPara="0" vertOverflow="overflow" horzOverflow="overflow" vert="horz" wrap="square" lIns="91440" tIns="45720" rIns="91440" bIns="45720" numCol="1" spcCol="0" rtlCol="0" fromWordArt="0" anchor="ctr" anchorCtr="0" forceAA="0" compatLnSpc="1">
+                        <a:prstTxWarp prst="textNoShape">
+                          <a:avLst/>
+                        </a:prstTxWarp>
+                        <a:noAutofit/>
+                      </wps:bodyPr>
+                    </wps:wsp>
+                  </a:graphicData>
+                </a:graphic>
+                <wp14:sizeRelH relativeFrom="margin">
+                  <wp14:pctWidth>0</wp14:pctWidth>
+                </wp14:sizeRelH>
+                <wp14:sizeRelV relativeFrom="margin">
+                  <wp14:pctHeight>0</wp14:pctHeight>
+                </wp14:sizeRelV>
+              </wp:anchor>
+            </w:drawing>
+          </mc:Choice>
+          <mc:Fallback>
+            <w:pict>
+              <v:roundrect w14:anchorId="618CC477" id="Rectangle : coins arrondis 21" o:spid="_x0000_s1026" style="position:absolute;margin-left:127.2pt;margin-top:201.25pt;width:99.25pt;height:19.05pt;z-index:251676672;visibility:visible;mso-wrap-style:square;mso-width-percent:0;mso-height-percent:0;mso-wrap-distance-left:9pt;mso-wrap-distance-top:0;mso-wrap-distance-right:9pt;mso-wrap-distance-bottom:0;mso-position-horizontal:absolute;mso-position-horizontal-relative:margin;mso-position-vertical:absolute;mso-position-vertical-relative:text;mso-width-percent:0;mso-height-percent:0;mso-width-relative:margin;mso-height-relative:margin;v-text-anchor:middle" arcsize="10923f" o:gfxdata="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" filled="f" strokecolor="red" strokeweight="2pt">
+                <w10:wrap anchorx="margin"/>
+              </v:roundrect>
+            </w:pict>
+          </mc:Fallback>
+        </mc:AlternateContent>
+      </w:r>
+      <w:r>
+        <w:rPr>
+          <w:rFonts w:eastAsiaTheme="majorEastAsia" w:cstheme="minorHAnsi"/>
+          <w:noProof/>
+          <w:sz w:val="22"/>
+        </w:rPr>
+        <mc:AlternateContent>
+          <mc:Choice Requires="wps">
+            <w:drawing>
+              <wp:anchor distT="0" distB="0" distL="114300" distR="114300" simplePos="0" relativeHeight="251674624" behindDoc="0" locked="0" layoutInCell="1" allowOverlap="1" wp14:anchorId="08B05F4C" wp14:editId="39A15CFF">
+                <wp:simplePos x="0" y="0"/>
+                <wp:positionH relativeFrom="margin">
+                  <wp:posOffset>1615440</wp:posOffset>
+                </wp:positionH>
+                <wp:positionV relativeFrom="paragraph">
+                  <wp:posOffset>643831</wp:posOffset>
+                </wp:positionV>
+                <wp:extent cx="1801091" cy="471055"/>
+                <wp:effectExtent l="0" t="0" r="27940" b="24765"/>
+                <wp:wrapNone/>
+                <wp:docPr id="20" name="Rectangle : coins arrondis 20"/>
+                <wp:cNvGraphicFramePr/>
+                <a:graphic xmlns:a="http://schemas.openxmlformats.org/drawingml/2006/main">
+                  <a:graphicData uri="http://schemas.microsoft.com/office/word/2010/wordprocessingShape">
+                    <wps:wsp>
+                      <wps:cNvSpPr/>
+                      <wps:spPr>
+                        <a:xfrm>
+                          <a:off x="0" y="0"/>
+                          <a:ext cx="1801091" cy="471055"/>
+                        </a:xfrm>
+                        <a:prstGeom prst="roundRect">
+                          <a:avLst/>
+                        </a:prstGeom>
+                        <a:noFill/>
+                        <a:ln>
+                          <a:solidFill>
+                            <a:srgbClr val="FF0000"/>
+                          </a:solidFill>
+                        </a:ln>
+                      </wps:spPr>
+                      <wps:style>
+                        <a:lnRef idx="2">
+                          <a:schemeClr val="accent1">
+                            <a:shade val="50000"/>
+                          </a:schemeClr>
+                        </a:lnRef>
+                        <a:fillRef idx="1">
+                          <a:schemeClr val="accent1"/>
+                        </a:fillRef>
+                        <a:effectRef idx="0">
+                          <a:schemeClr val="accent1"/>
+                        </a:effectRef>
+                        <a:fontRef idx="minor">
+                          <a:schemeClr val="lt1"/>
+                        </a:fontRef>
+                      </wps:style>
+                      <wps:bodyPr rot="0" spcFirstLastPara="0" vertOverflow="overflow" horzOverflow="overflow" vert="horz" wrap="square" lIns="91440" tIns="45720" rIns="91440" bIns="45720" numCol="1" spcCol="0" rtlCol="0" fromWordArt="0" anchor="ctr" anchorCtr="0" forceAA="0" compatLnSpc="1">
+                        <a:prstTxWarp prst="textNoShape">
+                          <a:avLst/>
+                        </a:prstTxWarp>
+                        <a:noAutofit/>
+                      </wps:bodyPr>
+                    </wps:wsp>
+                  </a:graphicData>
+                </a:graphic>
+                <wp14:sizeRelH relativeFrom="margin">
+                  <wp14:pctWidth>0</wp14:pctWidth>
+                </wp14:sizeRelH>
+                <wp14:sizeRelV relativeFrom="margin">
+                  <wp14:pctHeight>0</wp14:pctHeight>
+                </wp14:sizeRelV>
+              </wp:anchor>
+            </w:drawing>
+          </mc:Choice>
+          <mc:Fallback>
+            <w:pict>
+              <v:roundrect w14:anchorId="6CCF9673" id="Rectangle : coins arrondis 20" o:spid="_x0000_s1026" style="position:absolute;margin-left:127.2pt;margin-top:50.7pt;width:141.8pt;height:37.1pt;z-index:251674624;visibility:visible;mso-wrap-style:square;mso-width-percent:0;mso-height-percent:0;mso-wrap-distance-left:9pt;mso-wrap-distance-top:0;mso-wrap-distance-right:9pt;mso-wrap-distance-bottom:0;mso-position-horizontal:absolute;mso-position-horizontal-relative:margin;mso-position-vertical:absolute;mso-position-vertical-relative:text;mso-width-percent:0;mso-height-percent:0;mso-width-relative:margin;mso-height-relative:margin;v-text-anchor:middle" arcsize="10923f" o:gfxdata="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" filled="f" strokecolor="red" strokeweight="2pt">
+                <w10:wrap anchorx="margin"/>
+              </v:roundrect>
+            </w:pict>
+          </mc:Fallback>
+        </mc:AlternateContent>
+      </w:r>
+      <w:r>
+        <w:rPr>
+          <w:rFonts w:eastAsiaTheme="majorEastAsia" w:cstheme="minorHAnsi"/>
+          <w:noProof/>
+          <w:sz w:val="22"/>
+        </w:rPr>
+        <mc:AlternateContent>
+          <mc:Choice Requires="wps">
+            <w:drawing>
+              <wp:anchor distT="0" distB="0" distL="114300" distR="114300" simplePos="0" relativeHeight="251672576" behindDoc="0" locked="0" layoutInCell="1" allowOverlap="1" wp14:anchorId="15536F1F" wp14:editId="21B5F38D">
+                <wp:simplePos x="0" y="0"/>
+                <wp:positionH relativeFrom="margin">
+                  <wp:posOffset>1613593</wp:posOffset>
+                </wp:positionH>
+                <wp:positionV relativeFrom="paragraph">
+                  <wp:posOffset>18415</wp:posOffset>
+                </wp:positionV>
+                <wp:extent cx="523875" cy="353060"/>
+                <wp:effectExtent l="0" t="0" r="28575" b="27940"/>
+                <wp:wrapNone/>
+                <wp:docPr id="19" name="Rectangle : coins arrondis 19"/>
+                <wp:cNvGraphicFramePr/>
+                <a:graphic xmlns:a="http://schemas.openxmlformats.org/drawingml/2006/main">
+                  <a:graphicData uri="http://schemas.microsoft.com/office/word/2010/wordprocessingShape">
+                    <wps:wsp>
+                      <wps:cNvSpPr/>
+                      <wps:spPr>
+                        <a:xfrm>
+                          <a:off x="0" y="0"/>
+                          <a:ext cx="523875" cy="353060"/>
+                        </a:xfrm>
+                        <a:prstGeom prst="roundRect">
+                          <a:avLst/>
+                        </a:prstGeom>
+                        <a:noFill/>
+                        <a:ln>
+                          <a:solidFill>
+                            <a:srgbClr val="FF0000"/>
+                          </a:solidFill>
+                        </a:ln>
+                      </wps:spPr>
+                      <wps:style>
+                        <a:lnRef idx="2">
+                          <a:schemeClr val="accent1">
+                            <a:shade val="50000"/>
+                          </a:schemeClr>
+                        </a:lnRef>
+                        <a:fillRef idx="1">
+                          <a:schemeClr val="accent1"/>
+                        </a:fillRef>
+                        <a:effectRef idx="0">
+                          <a:schemeClr val="accent1"/>
+                        </a:effectRef>
+                        <a:fontRef idx="minor">
+                          <a:schemeClr val="lt1"/>
+                        </a:fontRef>
+                      </wps:style>
+                      <wps:bodyPr rot="0" spcFirstLastPara="0" vertOverflow="overflow" horzOverflow="overflow" vert="horz" wrap="square" lIns="91440" tIns="45720" rIns="91440" bIns="45720" numCol="1" spcCol="0" rtlCol="0" fromWordArt="0" anchor="ctr" anchorCtr="0" forceAA="0" compatLnSpc="1">
+                        <a:prstTxWarp prst="textNoShape">
+                          <a:avLst/>
+                        </a:prstTxWarp>
+                        <a:noAutofit/>
+                      </wps:bodyPr>
+                    </wps:wsp>
+                  </a:graphicData>
+                </a:graphic>
+                <wp14:sizeRelH relativeFrom="margin">
+                  <wp14:pctWidth>0</wp14:pctWidth>
+                </wp14:sizeRelH>
+                <wp14:sizeRelV relativeFrom="margin">
+                  <wp14:pctHeight>0</wp14:pctHeight>
+                </wp14:sizeRelV>
+              </wp:anchor>
+            </w:drawing>
+          </mc:Choice>
+          <mc:Fallback>
+            <w:pict>
+              <v:roundrect w14:anchorId="40B42B8E" id="Rectangle : coins arrondis 19" o:spid="_x0000_s1026" style="position:absolute;margin-left:127.05pt;margin-top:1.45pt;width:41.25pt;height:27.8pt;z-index:251672576;visibility:visible;mso-wrap-style:square;mso-width-percent:0;mso-height-percent:0;mso-wrap-distance-left:9pt;mso-wrap-distance-top:0;mso-wrap-distance-right:9pt;mso-wrap-distance-bottom:0;mso-position-horizontal:absolute;mso-position-horizontal-relative:margin;mso-position-vertical:absolute;mso-position-vertical-relative:text;mso-width-percent:0;mso-height-percent:0;mso-width-relative:margin;mso-height-relative:margin;v-text-anchor:middle" arcsize="10923f" o:gfxdata="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" filled="f" strokecolor="red" strokeweight="2pt">
+                <w10:wrap anchorx="margin"/>
+              </v:roundrect>
+            </w:pict>
+          </mc:Fallback>
+        </mc:AlternateContent>
+      </w:r>
+      <w:bookmarkStart w:id="0" w:name="_GoBack"/>
       <w:r>
         <w:rPr>
           <w:noProof/>
@@ -2033,6 +2661,7 @@
           </wp:inline>
         </w:drawing>
       </w:r>
+      <w:bookmarkEnd w:id="0"/>
     </w:p>
     <w:p>
       <w:pPr>
@@ -2055,6 +2684,131 @@
           <w:sz w:val="22"/>
         </w:rPr>
       </w:pPr>
+      <w:r>
+        <w:rPr>
+          <w:rStyle w:val="normaltextrun"/>
+          <w:rFonts w:ascii="Calibri" w:eastAsiaTheme="majorEastAsia" w:hAnsi="Calibri" w:cs="Calibri"/>
+          <w:b w:val="0"/>
+          <w:bCs/>
+          <w:color w:val="auto"/>
+          <w:sz w:val="22"/>
+        </w:rPr>
+        <w:t xml:space="preserve">Une option complémentaire, vous permet de vous inclure dans le </w:t>
+      </w:r>
+      <w:r>
+        <w:rPr>
+          <w:rStyle w:val="normaltextrun"/>
+          <w:rFonts w:ascii="Calibri" w:eastAsiaTheme="majorEastAsia" w:hAnsi="Calibri" w:cs="Calibri"/>
+          <w:b w:val="0"/>
+          <w:bCs/>
+          <w:color w:val="auto"/>
+          <w:sz w:val="22"/>
+        </w:rPr>
+        <w:t>système</w:t>
+      </w:r>
+      <w:r>
+        <w:rPr>
+          <w:rStyle w:val="normaltextrun"/>
+          <w:rFonts w:ascii="Calibri" w:eastAsiaTheme="majorEastAsia" w:hAnsi="Calibri" w:cs="Calibri"/>
+          <w:b w:val="0"/>
+          <w:bCs/>
+          <w:color w:val="auto"/>
+          <w:sz w:val="22"/>
+        </w:rPr>
+        <w:t xml:space="preserve"> de </w:t>
+      </w:r>
+      <w:r>
+        <w:rPr>
+          <w:rStyle w:val="normaltextrun"/>
+          <w:rFonts w:ascii="Calibri" w:eastAsiaTheme="majorEastAsia" w:hAnsi="Calibri" w:cs="Calibri"/>
+          <w:b w:val="0"/>
+          <w:bCs/>
+          <w:color w:val="auto"/>
+          <w:sz w:val="22"/>
+        </w:rPr>
+        <w:t>règle</w:t>
+      </w:r>
+      <w:r>
+        <w:rPr>
+          <w:rStyle w:val="normaltextrun"/>
+          <w:rFonts w:ascii="Calibri" w:eastAsiaTheme="majorEastAsia" w:hAnsi="Calibri" w:cs="Calibri"/>
+          <w:b w:val="0"/>
+          <w:bCs/>
+          <w:color w:val="auto"/>
+          <w:sz w:val="22"/>
+        </w:rPr>
+        <w:t xml:space="preserve"> mise en place en </w:t>
+      </w:r>
+      <w:r>
+        <w:rPr>
+          <w:rStyle w:val="normaltextrun"/>
+          <w:rFonts w:ascii="Calibri" w:eastAsiaTheme="majorEastAsia" w:hAnsi="Calibri" w:cs="Calibri"/>
+          <w:b w:val="0"/>
+          <w:bCs/>
+          <w:color w:val="auto"/>
+          <w:sz w:val="22"/>
+        </w:rPr>
+        <w:t>cochent l'option "</w:t>
+      </w:r>
+      <w:proofErr w:type="spellStart"/>
+      <w:r>
+        <w:rPr>
+          <w:rStyle w:val="normaltextrun"/>
+          <w:rFonts w:ascii="Calibri" w:eastAsiaTheme="majorEastAsia" w:hAnsi="Calibri" w:cs="Calibri"/>
+          <w:b w:val="0"/>
+          <w:bCs/>
+          <w:color w:val="auto"/>
+          <w:sz w:val="22"/>
+        </w:rPr>
+        <w:t>Include</w:t>
+      </w:r>
+      <w:proofErr w:type="spellEnd"/>
+      <w:r>
+        <w:rPr>
+          <w:rStyle w:val="normaltextrun"/>
+          <w:rFonts w:ascii="Calibri" w:eastAsiaTheme="majorEastAsia" w:hAnsi="Calibri" w:cs="Calibri"/>
+          <w:b w:val="0"/>
+          <w:bCs/>
+          <w:color w:val="auto"/>
+          <w:sz w:val="22"/>
+        </w:rPr>
+        <w:t xml:space="preserve"> </w:t>
+      </w:r>
+      <w:proofErr w:type="spellStart"/>
+      <w:r>
+        <w:rPr>
+          <w:rStyle w:val="normaltextrun"/>
+          <w:rFonts w:ascii="Calibri" w:eastAsiaTheme="majorEastAsia" w:hAnsi="Calibri" w:cs="Calibri"/>
+          <w:b w:val="0"/>
+          <w:bCs/>
+          <w:color w:val="auto"/>
+          <w:sz w:val="22"/>
+        </w:rPr>
+        <w:t>administrators</w:t>
+      </w:r>
+      <w:proofErr w:type="spellEnd"/>
+      <w:r>
+        <w:rPr>
+          <w:rStyle w:val="normaltextrun"/>
+          <w:rFonts w:ascii="Calibri" w:eastAsiaTheme="majorEastAsia" w:hAnsi="Calibri" w:cs="Calibri"/>
+          <w:b w:val="0"/>
+          <w:bCs/>
+          <w:color w:val="auto"/>
+          <w:sz w:val="22"/>
+        </w:rPr>
+        <w:t>".</w:t>
+      </w:r>
+      <w:r>
+        <w:rPr>
+          <w:rStyle w:val="normaltextrun"/>
+          <w:rFonts w:ascii="Calibri" w:eastAsiaTheme="majorEastAsia" w:hAnsi="Calibri" w:cs="Calibri"/>
+          <w:b w:val="0"/>
+          <w:bCs/>
+          <w:color w:val="auto"/>
+          <w:sz w:val="22"/>
+        </w:rPr>
+        <w:t xml:space="preserve"> </w:t>
+      </w:r>
       <w:r>
         <w:rPr>
           <w:rStyle w:val="normaltextrun"/>
@@ -2158,8 +2912,19 @@
           <w:sz w:val="22"/>
           <w:szCs w:val="22"/>
         </w:rPr>
-        <w:t>In progress</w:t>
-      </w:r>
+        <w:t xml:space="preserve">In </w:t>
+      </w:r>
+      <w:proofErr w:type="spellStart"/>
+      <w:r>
+        <w:rPr>
+          <w:rStyle w:val="normaltextrun"/>
+          <w:rFonts w:ascii="Calibri" w:eastAsiaTheme="majorEastAsia" w:hAnsi="Calibri" w:cs="Calibri"/>
+          <w:sz w:val="22"/>
+          <w:szCs w:val="22"/>
+        </w:rPr>
+        <w:t>progress</w:t>
+      </w:r>
+      <w:proofErr w:type="spellEnd"/>
     </w:p>
     <w:p>
       <w:pPr>
@@ -2184,8 +2949,19 @@
           <w:sz w:val="22"/>
           <w:szCs w:val="22"/>
         </w:rPr>
-        <w:t>Code Review</w:t>
-      </w:r>
+        <w:t xml:space="preserve">Code </w:t>
+      </w:r>
+      <w:proofErr w:type="spellStart"/>
+      <w:r>
+        <w:rPr>
+          <w:rStyle w:val="normaltextrun"/>
+          <w:rFonts w:ascii="Calibri" w:eastAsiaTheme="majorEastAsia" w:hAnsi="Calibri" w:cs="Calibri"/>
+          <w:sz w:val="22"/>
+          <w:szCs w:val="22"/>
+        </w:rPr>
+        <w:t>Review</w:t>
+      </w:r>
+      <w:proofErr w:type="spellEnd"/>
     </w:p>
     <w:p>
       <w:pPr>
@@ -2203,6 +2979,7 @@
           <w:szCs w:val="22"/>
         </w:rPr>
       </w:pPr>
+      <w:proofErr w:type="spellStart"/>
       <w:r>
         <w:rPr>
           <w:rStyle w:val="normaltextrun"/>
@@ -2212,6 +2989,7 @@
         </w:rPr>
         <w:t>Done</w:t>
       </w:r>
+      <w:proofErr w:type="spellEnd"/>
     </w:p>
     <w:p>
       <w:pPr>
@@ -2379,7 +3157,27 @@
           <w:sz w:val="22"/>
           <w:szCs w:val="22"/>
         </w:rPr>
-        <w:t>La colonne "Todo" est paramétrée de telle sorte à récupérer les tickets de l'onglet "issues" et les transformer en tache à faire. </w:t>
+        <w:t>La colonne "</w:t>
+      </w:r>
+      <w:proofErr w:type="spellStart"/>
+      <w:r>
+        <w:rPr>
+          <w:rStyle w:val="normaltextrun"/>
+          <w:rFonts w:ascii="Calibri" w:eastAsiaTheme="majorEastAsia" w:hAnsi="Calibri" w:cs="Calibri"/>
+          <w:sz w:val="22"/>
+          <w:szCs w:val="22"/>
+        </w:rPr>
+        <w:t>Todo</w:t>
+      </w:r>
+      <w:proofErr w:type="spellEnd"/>
+      <w:r>
+        <w:rPr>
+          <w:rStyle w:val="normaltextrun"/>
+          <w:rFonts w:ascii="Calibri" w:eastAsiaTheme="majorEastAsia" w:hAnsi="Calibri" w:cs="Calibri"/>
+          <w:sz w:val="22"/>
+          <w:szCs w:val="22"/>
+        </w:rPr>
+        <w:t>" est paramétrée de telle sorte à récupérer les tickets de l'onglet "issues" et les transformer en tache à faire. </w:t>
       </w:r>
       <w:r>
         <w:rPr>
@@ -2445,7 +3243,27 @@
           <w:sz w:val="22"/>
           <w:szCs w:val="22"/>
         </w:rPr>
-        <w:t>Chaque ticket est attribué à un (ou plusieurs) développeur(s), qui glissera ce ticket dans la colonne "In progress" pour montrer qu’il travaille dessus.</w:t>
+        <w:t>Chaque ticket est attribué à un (ou plusieurs) développeur(s), qui glissera ce ticket dans la colonne "In </w:t>
+      </w:r>
+      <w:proofErr w:type="spellStart"/>
+      <w:r>
+        <w:rPr>
+          <w:rStyle w:val="normaltextrun"/>
+          <w:rFonts w:ascii="Calibri" w:eastAsiaTheme="majorEastAsia" w:hAnsi="Calibri" w:cs="Calibri"/>
+          <w:sz w:val="22"/>
+          <w:szCs w:val="22"/>
+        </w:rPr>
+        <w:t>progress</w:t>
+      </w:r>
+      <w:proofErr w:type="spellEnd"/>
+      <w:r>
+        <w:rPr>
+          <w:rStyle w:val="normaltextrun"/>
+          <w:rFonts w:ascii="Calibri" w:eastAsiaTheme="majorEastAsia" w:hAnsi="Calibri" w:cs="Calibri"/>
+          <w:sz w:val="22"/>
+          <w:szCs w:val="22"/>
+        </w:rPr>
+        <w:t>" pour montrer qu’il travaille dessus.</w:t>
       </w:r>
     </w:p>
     <w:p>
@@ -2498,8 +3316,18 @@
           <w:rFonts w:ascii="Calibri" w:eastAsiaTheme="majorEastAsia" w:hAnsi="Calibri" w:cs="Calibri"/>
           <w:sz w:val="22"/>
         </w:rPr>
-        <w:t>Code review</w:t>
-      </w:r>
+        <w:t xml:space="preserve">Code </w:t>
+      </w:r>
+      <w:proofErr w:type="spellStart"/>
+      <w:r>
+        <w:rPr>
+          <w:rStyle w:val="normaltextrun"/>
+          <w:rFonts w:ascii="Calibri" w:eastAsiaTheme="majorEastAsia" w:hAnsi="Calibri" w:cs="Calibri"/>
+          <w:sz w:val="22"/>
+        </w:rPr>
+        <w:t>review</w:t>
+      </w:r>
+      <w:proofErr w:type="spellEnd"/>
     </w:p>
     <w:p>
       <w:pPr>
@@ -2546,16 +3374,67 @@
           <w:sz w:val="22"/>
           <w:szCs w:val="22"/>
         </w:rPr>
-        <w:t xml:space="preserve"> la feature</w:t>
-      </w:r>
-      <w:r>
-        <w:rPr>
-          <w:rStyle w:val="normaltextrun"/>
-          <w:rFonts w:ascii="Calibri" w:eastAsiaTheme="majorEastAsia" w:hAnsi="Calibri" w:cs="Calibri"/>
-          <w:sz w:val="22"/>
-          <w:szCs w:val="22"/>
-        </w:rPr>
-        <w:t xml:space="preserve"> et rempli le ticket dans son ensemble, le développeur glisse le ticket dans "Code Review" et l’associe à un Pull Request afin d’en discuter avec les collègues du projet.</w:t>
+        <w:t xml:space="preserve"> la </w:t>
+      </w:r>
+      <w:proofErr w:type="spellStart"/>
+      <w:r>
+        <w:rPr>
+          <w:rStyle w:val="normaltextrun"/>
+          <w:rFonts w:ascii="Calibri" w:eastAsiaTheme="majorEastAsia" w:hAnsi="Calibri" w:cs="Calibri"/>
+          <w:sz w:val="22"/>
+          <w:szCs w:val="22"/>
+        </w:rPr>
+        <w:t>feature</w:t>
+      </w:r>
+      <w:proofErr w:type="spellEnd"/>
+      <w:r>
+        <w:rPr>
+          <w:rStyle w:val="normaltextrun"/>
+          <w:rFonts w:ascii="Calibri" w:eastAsiaTheme="majorEastAsia" w:hAnsi="Calibri" w:cs="Calibri"/>
+          <w:sz w:val="22"/>
+          <w:szCs w:val="22"/>
+        </w:rPr>
+        <w:t xml:space="preserve"> et rempli le ticket dans son ensemble, le développeur glisse le ticket dans "Code </w:t>
+      </w:r>
+      <w:proofErr w:type="spellStart"/>
+      <w:r>
+        <w:rPr>
+          <w:rStyle w:val="normaltextrun"/>
+          <w:rFonts w:ascii="Calibri" w:eastAsiaTheme="majorEastAsia" w:hAnsi="Calibri" w:cs="Calibri"/>
+          <w:sz w:val="22"/>
+          <w:szCs w:val="22"/>
+        </w:rPr>
+        <w:t>Review</w:t>
+      </w:r>
+      <w:proofErr w:type="spellEnd"/>
+      <w:r>
+        <w:rPr>
+          <w:rStyle w:val="normaltextrun"/>
+          <w:rFonts w:ascii="Calibri" w:eastAsiaTheme="majorEastAsia" w:hAnsi="Calibri" w:cs="Calibri"/>
+          <w:sz w:val="22"/>
+          <w:szCs w:val="22"/>
+        </w:rPr>
+        <w:t xml:space="preserve">" et l’associe à un Pull </w:t>
+      </w:r>
+      <w:proofErr w:type="spellStart"/>
+      <w:r>
+        <w:rPr>
+          <w:rStyle w:val="normaltextrun"/>
+          <w:rFonts w:ascii="Calibri" w:eastAsiaTheme="majorEastAsia" w:hAnsi="Calibri" w:cs="Calibri"/>
+          <w:sz w:val="22"/>
+          <w:szCs w:val="22"/>
+        </w:rPr>
+        <w:t>Request</w:t>
+      </w:r>
+      <w:proofErr w:type="spellEnd"/>
+      <w:r>
+        <w:rPr>
+          <w:rStyle w:val="normaltextrun"/>
+          <w:rFonts w:ascii="Calibri" w:eastAsiaTheme="majorEastAsia" w:hAnsi="Calibri" w:cs="Calibri"/>
+          <w:sz w:val="22"/>
+          <w:szCs w:val="22"/>
+        </w:rPr>
+        <w:t xml:space="preserve"> afin d’en discuter avec les collègues du projet.</w:t>
       </w:r>
     </w:p>
     <w:p>
@@ -2580,6 +3459,7 @@
           <w:sz w:val="22"/>
         </w:rPr>
       </w:pPr>
+      <w:proofErr w:type="spellStart"/>
       <w:r>
         <w:rPr>
           <w:rStyle w:val="normaltextrun"/>
@@ -2588,6 +3468,7 @@
         </w:rPr>
         <w:t>Done</w:t>
       </w:r>
+      <w:proofErr w:type="spellEnd"/>
     </w:p>
     <w:p>
       <w:pPr>
@@ -2607,7 +3488,27 @@
           <w:sz w:val="22"/>
           <w:szCs w:val="22"/>
         </w:rPr>
-        <w:t xml:space="preserve">Une fois la code review effectuée, le merge est fait avec la branche supérieure et le ticket est </w:t>
+        <w:t xml:space="preserve">Une fois la code </w:t>
+      </w:r>
+      <w:proofErr w:type="spellStart"/>
+      <w:r>
+        <w:rPr>
+          <w:rStyle w:val="normaltextrun"/>
+          <w:rFonts w:ascii="Calibri" w:eastAsiaTheme="majorEastAsia" w:hAnsi="Calibri" w:cs="Calibri"/>
+          <w:sz w:val="22"/>
+          <w:szCs w:val="22"/>
+        </w:rPr>
+        <w:t>review</w:t>
+      </w:r>
+      <w:proofErr w:type="spellEnd"/>
+      <w:r>
+        <w:rPr>
+          <w:rStyle w:val="normaltextrun"/>
+          <w:rFonts w:ascii="Calibri" w:eastAsiaTheme="majorEastAsia" w:hAnsi="Calibri" w:cs="Calibri"/>
+          <w:sz w:val="22"/>
+          <w:szCs w:val="22"/>
+        </w:rPr>
+        <w:t xml:space="preserve"> effectuée, le merge est fait avec la branche supérieure et le ticket est </w:t>
       </w:r>
       <w:r>
         <w:rPr>
@@ -2625,7 +3526,27 @@
           <w:sz w:val="22"/>
           <w:szCs w:val="22"/>
         </w:rPr>
-        <w:t xml:space="preserve"> puis glissé dans la colonne "Done".</w:t>
+        <w:t xml:space="preserve"> puis glissé dans la colonne "</w:t>
+      </w:r>
+      <w:proofErr w:type="spellStart"/>
+      <w:r>
+        <w:rPr>
+          <w:rStyle w:val="normaltextrun"/>
+          <w:rFonts w:ascii="Calibri" w:eastAsiaTheme="majorEastAsia" w:hAnsi="Calibri" w:cs="Calibri"/>
+          <w:sz w:val="22"/>
+          <w:szCs w:val="22"/>
+        </w:rPr>
+        <w:t>Done</w:t>
+      </w:r>
+      <w:proofErr w:type="spellEnd"/>
+      <w:r>
+        <w:rPr>
+          <w:rStyle w:val="normaltextrun"/>
+          <w:rFonts w:ascii="Calibri" w:eastAsiaTheme="majorEastAsia" w:hAnsi="Calibri" w:cs="Calibri"/>
+          <w:sz w:val="22"/>
+          <w:szCs w:val="22"/>
+        </w:rPr>
+        <w:t>".</w:t>
       </w:r>
     </w:p>
     <w:p>
@@ -2684,8 +3605,6 @@
         </w:rPr>
         <w:t>, une page de suivi sur l'édition de cette procédure et des sauts de pages pour l'association d'image avec son chapitre</w:t>
       </w:r>
-      <w:bookmarkStart w:id="0" w:name="_GoBack"/>
-      <w:bookmarkEnd w:id="0"/>
       <w:r>
         <w:rPr>
           <w:b w:val="0"/>
@@ -4891,7 +5810,7 @@
     <w:rsidRoot w:val="00012870"/>
     <w:rsid w:val="00001DF0"/>
     <w:rsid w:val="00012870"/>
-    <w:rsid w:val="007F7A7A"/>
+    <w:rsid w:val="00461F08"/>
   </w:rsids>
   <m:mathPr>
     <m:mathFont m:val="Cambria Math"/>
@@ -5692,7 +6611,7 @@
 </file>
 
 <file path=customXml/itemProps2.xml><?xml version="1.0" encoding="utf-8"?>
-<ds:datastoreItem xmlns:ds="http://schemas.openxmlformats.org/officeDocument/2006/customXml" ds:itemID="{D2C83633-C4D6-43FA-8F24-2518DC719384}">
+<ds:datastoreItem xmlns:ds="http://schemas.openxmlformats.org/officeDocument/2006/customXml" ds:itemID="{8E382CF5-DDF7-46AA-ADC2-ABB6AD9E3F46}">
   <ds:schemaRefs>
     <ds:schemaRef ds:uri="http://schemas.openxmlformats.org/officeDocument/2006/bibliography"/>
   </ds:schemaRefs>

</xml_diff>

<commit_message>
update credit & retour chariot
</commit_message>
<xml_diff>
--- a/RESSOURCES-PERSO/gestion-de-projet-sur-github.docx
+++ b/RESSOURCES-PERSO/gestion-de-projet-sur-github.docx
@@ -77,7 +77,7 @@
               </wp:anchor>
             </w:drawing>
           </mc:Choice>
-          <mc:Fallback xmlns:w16="http://schemas.microsoft.com/office/word/2018/wordml" xmlns:w16cex="http://schemas.microsoft.com/office/word/2018/wordml/cex">
+          <mc:Fallback xmlns:w16cex="http://schemas.microsoft.com/office/word/2018/wordml/cex" xmlns:w16="http://schemas.microsoft.com/office/word/2018/wordml">
             <w:pict>
               <v:rect w14:anchorId="19D0A341" id="Rectangle 3" o:spid="_x0000_s1026" alt="rectangle blanc pour le texte sur la couverture" style="position:absolute;margin-left:-15.95pt;margin-top:73.85pt;width:310.15pt;height:681.65pt;z-index:-251656192;visibility:visible;mso-wrap-style:square;mso-width-percent:0;mso-height-percent:0;mso-wrap-distance-left:9pt;mso-wrap-distance-top:0;mso-wrap-distance-right:9pt;mso-wrap-distance-bottom:0;mso-position-horizontal:absolute;mso-position-horizontal-relative:text;mso-position-vertical:absolute;mso-position-vertical-relative:page;mso-width-percent:0;mso-height-percent:0;mso-width-relative:margin;mso-height-relative:margin;v-text-anchor:middle" o:gfxdata="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" fillcolor="white [3212]" stroked="f" strokeweight="2pt">
                 <w10:wrap anchory="page"/>
@@ -325,7 +325,7 @@
                     </wp:inline>
                   </w:drawing>
                 </mc:Choice>
-                <mc:Fallback xmlns:w16="http://schemas.microsoft.com/office/word/2018/wordml" xmlns:w16cex="http://schemas.microsoft.com/office/word/2018/wordml/cex">
+                <mc:Fallback xmlns:w16cex="http://schemas.microsoft.com/office/word/2018/wordml/cex" xmlns:w16="http://schemas.microsoft.com/office/word/2018/wordml">
                   <w:pict>
                     <v:line w14:anchorId="5F274D33" id="Connecteur droit 5" o:spid="_x0000_s1026" alt="séparateur de texte" style="visibility:visible;mso-wrap-style:square;mso-left-percent:-10001;mso-top-percent:-10001;mso-position-horizontal:absolute;mso-position-horizontal-relative:char;mso-position-vertical:absolute;mso-position-vertical-relative:line;mso-left-percent:-10001;mso-top-percent:-10001" from="0,0" to="109.5pt,0" o:gfxdata="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" strokecolor="#082a75 [3215]" strokeweight="3pt">
                       <w10:anchorlock/>
@@ -416,7 +416,7 @@
                     <w:noProof/>
                     <w:lang w:bidi="fr-FR"/>
                   </w:rPr>
-                  <w:t>25 juin</w:t>
+                  <w:t>26 juin</w:t>
                 </w:r>
                 <w:r>
                   <w:rPr>
@@ -491,7 +491,7 @@
                     </wp:inline>
                   </w:drawing>
                 </mc:Choice>
-                <mc:Fallback xmlns:w16="http://schemas.microsoft.com/office/word/2018/wordml" xmlns:w16cex="http://schemas.microsoft.com/office/word/2018/wordml/cex">
+                <mc:Fallback xmlns:w16cex="http://schemas.microsoft.com/office/word/2018/wordml/cex" xmlns:w16="http://schemas.microsoft.com/office/word/2018/wordml">
                   <w:pict>
                     <v:line w14:anchorId="6D80EDA9" id="Connecteur droit 6" o:spid="_x0000_s1026" alt="séparateur de texte" style="visibility:visible;mso-wrap-style:square;mso-left-percent:-10001;mso-top-percent:-10001;mso-position-horizontal:absolute;mso-position-horizontal-relative:char;mso-position-vertical:absolute;mso-position-vertical-relative:line;mso-left-percent:-10001;mso-top-percent:-10001" from="0,0" to="117.65pt,0" o:gfxdata="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" strokecolor="#082a75 [3215]" strokeweight="3pt">
                       <w10:anchorlock/>
@@ -657,7 +657,7 @@
               </wp:anchor>
             </w:drawing>
           </mc:Choice>
-          <mc:Fallback xmlns:w16="http://schemas.microsoft.com/office/word/2018/wordml" xmlns:w16cex="http://schemas.microsoft.com/office/word/2018/wordml/cex">
+          <mc:Fallback xmlns:w16cex="http://schemas.microsoft.com/office/word/2018/wordml/cex" xmlns:w16="http://schemas.microsoft.com/office/word/2018/wordml">
             <w:pict>
               <v:rect w14:anchorId="43E8D6FD" id="Rectangle 2" o:spid="_x0000_s1026" alt="rectangle coloré" style="position:absolute;margin-left:-58.7pt;margin-top:525pt;width:611.1pt;height:316.5pt;z-index:-251657216;visibility:visible;mso-wrap-style:square;mso-height-percent:0;mso-wrap-distance-left:9pt;mso-wrap-distance-top:0;mso-wrap-distance-right:9pt;mso-wrap-distance-bottom:0;mso-position-horizontal:absolute;mso-position-horizontal-relative:text;mso-position-vertical:absolute;mso-position-vertical-relative:page;mso-height-percent:0;mso-height-relative:margin;v-text-anchor:middle" o:gfxdata="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" fillcolor="#34aba2 [3206]" stroked="f" strokeweight="2pt">
                 <w10:wrap anchory="page"/>
@@ -788,7 +788,7 @@
               </wp:anchor>
             </w:drawing>
           </mc:Choice>
-          <mc:Fallback xmlns:w16="http://schemas.microsoft.com/office/word/2018/wordml" xmlns:w16cex="http://schemas.microsoft.com/office/word/2018/wordml/cex">
+          <mc:Fallback xmlns:w16cex="http://schemas.microsoft.com/office/word/2018/wordml/cex" xmlns:w16="http://schemas.microsoft.com/office/word/2018/wordml">
             <w:pict>
               <v:roundrect w14:anchorId="0FC6031C" id="Rectangle : coins arrondis 15" o:spid="_x0000_s1026" style="position:absolute;margin-left:437.7pt;margin-top:37.8pt;width:57.75pt;height:27.75pt;z-index:251664384;visibility:visible;mso-wrap-style:square;mso-width-percent:0;mso-height-percent:0;mso-wrap-distance-left:9pt;mso-wrap-distance-top:0;mso-wrap-distance-right:9pt;mso-wrap-distance-bottom:0;mso-position-horizontal:absolute;mso-position-horizontal-relative:text;mso-position-vertical:absolute;mso-position-vertical-relative:text;mso-width-percent:0;mso-height-percent:0;mso-width-relative:margin;mso-height-relative:margin;v-text-anchor:middle" arcsize="10923f" o:gfxdata="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" filled="f" strokecolor="red" strokeweight="2pt"/>
             </w:pict>
@@ -980,7 +980,7 @@
               </wp:anchor>
             </w:drawing>
           </mc:Choice>
-          <mc:Fallback xmlns:w16="http://schemas.microsoft.com/office/word/2018/wordml" xmlns:w16cex="http://schemas.microsoft.com/office/word/2018/wordml/cex">
+          <mc:Fallback xmlns:w16cex="http://schemas.microsoft.com/office/word/2018/wordml/cex" xmlns:w16="http://schemas.microsoft.com/office/word/2018/wordml">
             <w:pict>
               <v:roundrect w14:anchorId="3CACD1FE" id="Rectangle : coins arrondis 14" o:spid="_x0000_s1026" style="position:absolute;margin-left:429.45pt;margin-top:29.95pt;width:57.75pt;height:27.75pt;z-index:251662336;visibility:visible;mso-wrap-style:square;mso-width-percent:0;mso-height-percent:0;mso-wrap-distance-left:9pt;mso-wrap-distance-top:0;mso-wrap-distance-right:9pt;mso-wrap-distance-bottom:0;mso-position-horizontal:absolute;mso-position-horizontal-relative:text;mso-position-vertical:absolute;mso-position-vertical-relative:text;mso-width-percent:0;mso-height-percent:0;mso-width-relative:margin;mso-height-relative:margin;v-text-anchor:middle" arcsize="10923f" o:gfxdata="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" filled="f" strokecolor="red" strokeweight="2pt"/>
             </w:pict>
@@ -1215,7 +1215,7 @@
               </wp:anchor>
             </w:drawing>
           </mc:Choice>
-          <mc:Fallback xmlns:w16="http://schemas.microsoft.com/office/word/2018/wordml" xmlns:w16cex="http://schemas.microsoft.com/office/word/2018/wordml/cex">
+          <mc:Fallback xmlns:w16cex="http://schemas.microsoft.com/office/word/2018/wordml/cex" xmlns:w16="http://schemas.microsoft.com/office/word/2018/wordml">
             <w:pict>
               <v:roundrect w14:anchorId="1512E8AE" id="Rectangle : coins arrondis 17" o:spid="_x0000_s1026" style="position:absolute;margin-left:98.05pt;margin-top:47.6pt;width:149.25pt;height:48.75pt;z-index:251666432;visibility:visible;mso-wrap-style:square;mso-width-percent:0;mso-height-percent:0;mso-wrap-distance-left:9pt;mso-wrap-distance-top:0;mso-wrap-distance-right:9pt;mso-wrap-distance-bottom:0;mso-position-horizontal:right;mso-position-horizontal-relative:margin;mso-position-vertical:absolute;mso-position-vertical-relative:text;mso-width-percent:0;mso-height-percent:0;mso-width-relative:margin;mso-height-relative:margin;v-text-anchor:middle" arcsize="10923f" o:gfxdata="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" filled="f" strokecolor="red" strokeweight="2pt">
                 <w10:wrap anchorx="margin"/>
@@ -1324,6 +1324,15 @@
     </w:p>
     <w:p>
       <w:pPr>
+        <w:rPr>
+          <w:rStyle w:val="normaltextrun"/>
+          <w:rFonts w:ascii="Calibri" w:eastAsiaTheme="majorEastAsia" w:hAnsi="Calibri" w:cs="Calibri"/>
+          <w:sz w:val="22"/>
+        </w:rPr>
+      </w:pPr>
+    </w:p>
+    <w:p>
+      <w:pPr>
         <w:pStyle w:val="paragraph"/>
         <w:spacing w:before="0" w:beforeAutospacing="0" w:after="0" w:afterAutospacing="0"/>
         <w:textAlignment w:val="baseline"/>
@@ -1412,7 +1421,6 @@
           <w:szCs w:val="22"/>
         </w:rPr>
       </w:pPr>
-      <w:proofErr w:type="spellStart"/>
       <w:r>
         <w:rPr>
           <w:rStyle w:val="normaltextrun"/>
@@ -1422,7 +1430,6 @@
         </w:rPr>
         <w:t>Develop</w:t>
       </w:r>
-      <w:proofErr w:type="spellEnd"/>
       <w:r>
         <w:rPr>
           <w:rStyle w:val="eop"/>
@@ -1430,39 +1437,8 @@
           <w:sz w:val="22"/>
           <w:szCs w:val="22"/>
         </w:rPr>
-        <w:t xml:space="preserve"> : point de rassemblement de tous les merges des différentes </w:t>
-      </w:r>
-      <w:proofErr w:type="spellStart"/>
-      <w:r>
-        <w:rPr>
-          <w:rStyle w:val="eop"/>
-          <w:rFonts w:ascii="Calibri" w:hAnsi="Calibri" w:cs="Calibri"/>
-          <w:sz w:val="22"/>
-          <w:szCs w:val="22"/>
-        </w:rPr>
-        <w:t>features</w:t>
-      </w:r>
-      <w:proofErr w:type="spellEnd"/>
-      <w:r>
-        <w:rPr>
-          <w:rStyle w:val="eop"/>
-          <w:rFonts w:ascii="Calibri" w:hAnsi="Calibri" w:cs="Calibri"/>
-          <w:sz w:val="22"/>
-          <w:szCs w:val="22"/>
-        </w:rPr>
-        <w:t xml:space="preserve"> passés en </w:t>
-      </w:r>
-      <w:proofErr w:type="spellStart"/>
-      <w:r>
-        <w:rPr>
-          <w:rStyle w:val="eop"/>
-          <w:rFonts w:ascii="Calibri" w:hAnsi="Calibri" w:cs="Calibri"/>
-          <w:sz w:val="22"/>
-          <w:szCs w:val="22"/>
-        </w:rPr>
-        <w:t>review</w:t>
-      </w:r>
-      <w:proofErr w:type="spellEnd"/>
+        <w:t> : point de rassemblement de tous les merges des différentes features passés en review</w:t>
+      </w:r>
     </w:p>
     <w:p>
       <w:pPr>
@@ -1481,7 +1457,6 @@
           <w:szCs w:val="22"/>
         </w:rPr>
       </w:pPr>
-      <w:proofErr w:type="spellStart"/>
       <w:r>
         <w:rPr>
           <w:rStyle w:val="normaltextrun"/>
@@ -1491,7 +1466,6 @@
         </w:rPr>
         <w:t>Features</w:t>
       </w:r>
-      <w:proofErr w:type="spellEnd"/>
       <w:r>
         <w:rPr>
           <w:rStyle w:val="normaltextrun"/>
@@ -1508,67 +1482,7 @@
           <w:sz w:val="22"/>
           <w:szCs w:val="22"/>
         </w:rPr>
-        <w:t xml:space="preserve">s </w:t>
-      </w:r>
-      <w:proofErr w:type="spellStart"/>
-      <w:r>
-        <w:rPr>
-          <w:rStyle w:val="normaltextrun"/>
-          <w:rFonts w:ascii="Calibri" w:eastAsiaTheme="majorEastAsia" w:hAnsi="Calibri" w:cs="Calibri"/>
-          <w:sz w:val="22"/>
-          <w:szCs w:val="22"/>
-        </w:rPr>
-        <w:t>features</w:t>
-      </w:r>
-      <w:proofErr w:type="spellEnd"/>
-      <w:r>
-        <w:rPr>
-          <w:rStyle w:val="normaltextrun"/>
-          <w:rFonts w:ascii="Calibri" w:eastAsiaTheme="majorEastAsia" w:hAnsi="Calibri" w:cs="Calibri"/>
-          <w:sz w:val="22"/>
-          <w:szCs w:val="22"/>
-        </w:rPr>
-        <w:t xml:space="preserve">. Ces branches sont push sur la branche </w:t>
-      </w:r>
-      <w:proofErr w:type="spellStart"/>
-      <w:r>
-        <w:rPr>
-          <w:rStyle w:val="normaltextrun"/>
-          <w:rFonts w:ascii="Calibri" w:eastAsiaTheme="majorEastAsia" w:hAnsi="Calibri" w:cs="Calibri"/>
-          <w:sz w:val="22"/>
-          <w:szCs w:val="22"/>
-        </w:rPr>
-        <w:t>develop</w:t>
-      </w:r>
-      <w:proofErr w:type="spellEnd"/>
-      <w:r>
-        <w:rPr>
-          <w:rStyle w:val="normaltextrun"/>
-          <w:rFonts w:ascii="Calibri" w:eastAsiaTheme="majorEastAsia" w:hAnsi="Calibri" w:cs="Calibri"/>
-          <w:sz w:val="22"/>
-          <w:szCs w:val="22"/>
-        </w:rPr>
-        <w:t xml:space="preserve"> après un code </w:t>
-      </w:r>
-      <w:proofErr w:type="spellStart"/>
-      <w:r>
-        <w:rPr>
-          <w:rStyle w:val="normaltextrun"/>
-          <w:rFonts w:ascii="Calibri" w:eastAsiaTheme="majorEastAsia" w:hAnsi="Calibri" w:cs="Calibri"/>
-          <w:sz w:val="22"/>
-          <w:szCs w:val="22"/>
-        </w:rPr>
-        <w:t>review</w:t>
-      </w:r>
-      <w:proofErr w:type="spellEnd"/>
-      <w:r>
-        <w:rPr>
-          <w:rStyle w:val="normaltextrun"/>
-          <w:rFonts w:ascii="Calibri" w:eastAsiaTheme="majorEastAsia" w:hAnsi="Calibri" w:cs="Calibri"/>
-          <w:sz w:val="22"/>
-          <w:szCs w:val="22"/>
-        </w:rPr>
-        <w:t xml:space="preserve"> de la team.</w:t>
+        <w:t>s features. Ces branches sont push sur la branche develop après un code review de la team.</w:t>
       </w:r>
     </w:p>
     <w:p/>
@@ -1618,6 +1532,14 @@
     <w:p>
       <w:pPr>
         <w:rPr>
+          <w:rFonts w:ascii="Calibri" w:hAnsi="Calibri" w:cs="Calibri"/>
+          <w:sz w:val="22"/>
+        </w:rPr>
+      </w:pPr>
+    </w:p>
+    <w:p>
+      <w:pPr>
+        <w:rPr>
           <w:rStyle w:val="normaltextrun"/>
           <w:rFonts w:cstheme="minorHAnsi"/>
           <w:b w:val="0"/>
@@ -1669,9 +1591,8 @@
           <w:color w:val="0F0D29" w:themeColor="text1"/>
           <w:sz w:val="22"/>
         </w:rPr>
-        <w:t>de protéger les branches "master" et "</w:t>
-      </w:r>
-      <w:proofErr w:type="spellStart"/>
+        <w:t xml:space="preserve">de protéger les branches "master" et "develop". Il </w:t>
+      </w:r>
       <w:r>
         <w:rPr>
           <w:rStyle w:val="normaltextrun"/>
@@ -1681,9 +1602,8 @@
           <w:color w:val="0F0D29" w:themeColor="text1"/>
           <w:sz w:val="22"/>
         </w:rPr>
-        <w:t>develop</w:t>
-      </w:r>
-      <w:proofErr w:type="spellEnd"/>
+        <w:t>suffit</w:t>
+      </w:r>
       <w:r>
         <w:rPr>
           <w:rStyle w:val="normaltextrun"/>
@@ -1693,7 +1613,7 @@
           <w:color w:val="0F0D29" w:themeColor="text1"/>
           <w:sz w:val="22"/>
         </w:rPr>
-        <w:t xml:space="preserve">". Il </w:t>
+        <w:t xml:space="preserve"> d'aller </w:t>
       </w:r>
       <w:r>
         <w:rPr>
@@ -1704,7 +1624,7 @@
           <w:color w:val="0F0D29" w:themeColor="text1"/>
           <w:sz w:val="22"/>
         </w:rPr>
-        <w:t>suffit</w:t>
+        <w:t xml:space="preserve">dans les onglets du dépôt et de se rendre dans "Setting". Puis </w:t>
       </w:r>
       <w:r>
         <w:rPr>
@@ -1715,77 +1635,7 @@
           <w:color w:val="0F0D29" w:themeColor="text1"/>
           <w:sz w:val="22"/>
         </w:rPr>
-        <w:t xml:space="preserve"> d'aller </w:t>
-      </w:r>
-      <w:r>
-        <w:rPr>
-          <w:rStyle w:val="normaltextrun"/>
-          <w:rFonts w:cstheme="minorHAnsi"/>
-          <w:b w:val="0"/>
-          <w:bCs/>
-          <w:color w:val="0F0D29" w:themeColor="text1"/>
-          <w:sz w:val="22"/>
-        </w:rPr>
-        <w:t xml:space="preserve">dans les onglets du dépôt et de se rendre dans "Setting". Puis </w:t>
-      </w:r>
-      <w:r>
-        <w:rPr>
-          <w:rStyle w:val="normaltextrun"/>
-          <w:rFonts w:cstheme="minorHAnsi"/>
-          <w:b w:val="0"/>
-          <w:bCs/>
-          <w:color w:val="0F0D29" w:themeColor="text1"/>
-          <w:sz w:val="22"/>
-        </w:rPr>
-        <w:t>de clic sur l'onglet "Branches" et "</w:t>
-      </w:r>
-      <w:proofErr w:type="spellStart"/>
-      <w:r>
-        <w:rPr>
-          <w:rStyle w:val="normaltextrun"/>
-          <w:rFonts w:cstheme="minorHAnsi"/>
-          <w:b w:val="0"/>
-          <w:bCs/>
-          <w:color w:val="0F0D29" w:themeColor="text1"/>
-          <w:sz w:val="22"/>
-        </w:rPr>
-        <w:t>Add</w:t>
-      </w:r>
-      <w:proofErr w:type="spellEnd"/>
-      <w:r>
-        <w:rPr>
-          <w:rStyle w:val="normaltextrun"/>
-          <w:rFonts w:cstheme="minorHAnsi"/>
-          <w:b w:val="0"/>
-          <w:bCs/>
-          <w:color w:val="0F0D29" w:themeColor="text1"/>
-          <w:sz w:val="22"/>
-        </w:rPr>
-        <w:t xml:space="preserve"> </w:t>
-      </w:r>
-      <w:proofErr w:type="spellStart"/>
-      <w:r>
-        <w:rPr>
-          <w:rStyle w:val="normaltextrun"/>
-          <w:rFonts w:cstheme="minorHAnsi"/>
-          <w:b w:val="0"/>
-          <w:bCs/>
-          <w:color w:val="0F0D29" w:themeColor="text1"/>
-          <w:sz w:val="22"/>
-        </w:rPr>
-        <w:t>rule</w:t>
-      </w:r>
-      <w:proofErr w:type="spellEnd"/>
-      <w:r>
-        <w:rPr>
-          <w:rStyle w:val="normaltextrun"/>
-          <w:rFonts w:cstheme="minorHAnsi"/>
-          <w:b w:val="0"/>
-          <w:bCs/>
-          <w:color w:val="0F0D29" w:themeColor="text1"/>
-          <w:sz w:val="22"/>
-        </w:rPr>
-        <w:t>".</w:t>
+        <w:t>de clic sur l'onglet "Branches" et "Add rule".</w:t>
       </w:r>
     </w:p>
     <w:p>
@@ -2055,9 +1905,8 @@
           <w:color w:val="auto"/>
           <w:sz w:val="22"/>
         </w:rPr>
-        <w:t xml:space="preserve">Une fois arrivé sur la page "Branch protection </w:t>
-      </w:r>
-      <w:proofErr w:type="spellStart"/>
+        <w:t xml:space="preserve">Une fois arrivé sur la page "Branch protection rule", nous </w:t>
+      </w:r>
       <w:r>
         <w:rPr>
           <w:rStyle w:val="normaltextrun"/>
@@ -2067,9 +1916,8 @@
           <w:color w:val="auto"/>
           <w:sz w:val="22"/>
         </w:rPr>
-        <w:t>rule</w:t>
-      </w:r>
-      <w:proofErr w:type="spellEnd"/>
+        <w:t xml:space="preserve">pouvons </w:t>
+      </w:r>
       <w:r>
         <w:rPr>
           <w:rStyle w:val="normaltextrun"/>
@@ -2079,7 +1927,7 @@
           <w:color w:val="auto"/>
           <w:sz w:val="22"/>
         </w:rPr>
-        <w:t xml:space="preserve">", nous </w:t>
+        <w:t>commenc</w:t>
       </w:r>
       <w:r>
         <w:rPr>
@@ -2090,7 +1938,7 @@
           <w:color w:val="auto"/>
           <w:sz w:val="22"/>
         </w:rPr>
-        <w:t xml:space="preserve">pouvons </w:t>
+        <w:t>er</w:t>
       </w:r>
       <w:r>
         <w:rPr>
@@ -2101,7 +1949,7 @@
           <w:color w:val="auto"/>
           <w:sz w:val="22"/>
         </w:rPr>
-        <w:t>commenc</w:t>
+        <w:t xml:space="preserve"> à remplie le champ "Branch name pattern</w:t>
       </w:r>
       <w:r>
         <w:rPr>
@@ -2112,7 +1960,7 @@
           <w:color w:val="auto"/>
           <w:sz w:val="22"/>
         </w:rPr>
-        <w:t>er</w:t>
+        <w:t xml:space="preserve">" </w:t>
       </w:r>
       <w:r>
         <w:rPr>
@@ -2123,9 +1971,8 @@
           <w:color w:val="auto"/>
           <w:sz w:val="22"/>
         </w:rPr>
-        <w:t xml:space="preserve"> à remplie le champ "Branch </w:t>
-      </w:r>
-      <w:proofErr w:type="spellStart"/>
+        <w:t xml:space="preserve">pour soumettre le nom de la branche que l'on soutée protégée </w:t>
+      </w:r>
       <w:r>
         <w:rPr>
           <w:rStyle w:val="normaltextrun"/>
@@ -2135,124 +1982,7 @@
           <w:color w:val="auto"/>
           <w:sz w:val="22"/>
         </w:rPr>
-        <w:t>name</w:t>
-      </w:r>
-      <w:proofErr w:type="spellEnd"/>
-      <w:r>
-        <w:rPr>
-          <w:rStyle w:val="normaltextrun"/>
-          <w:rFonts w:cstheme="minorHAnsi"/>
-          <w:b w:val="0"/>
-          <w:bCs/>
-          <w:color w:val="auto"/>
-          <w:sz w:val="22"/>
-        </w:rPr>
-        <w:t xml:space="preserve"> pattern</w:t>
-      </w:r>
-      <w:r>
-        <w:rPr>
-          <w:rStyle w:val="normaltextrun"/>
-          <w:rFonts w:cstheme="minorHAnsi"/>
-          <w:b w:val="0"/>
-          <w:bCs/>
-          <w:color w:val="auto"/>
-          <w:sz w:val="22"/>
-        </w:rPr>
-        <w:t xml:space="preserve">" </w:t>
-      </w:r>
-      <w:r>
-        <w:rPr>
-          <w:rStyle w:val="normaltextrun"/>
-          <w:rFonts w:cstheme="minorHAnsi"/>
-          <w:b w:val="0"/>
-          <w:bCs/>
-          <w:color w:val="auto"/>
-          <w:sz w:val="22"/>
-        </w:rPr>
-        <w:t xml:space="preserve">pour soumettre le nom de la branche que l'on soutée protégée </w:t>
-      </w:r>
-      <w:r>
-        <w:rPr>
-          <w:rStyle w:val="normaltextrun"/>
-          <w:rFonts w:cstheme="minorHAnsi"/>
-          <w:b w:val="0"/>
-          <w:bCs/>
-          <w:color w:val="auto"/>
-          <w:sz w:val="22"/>
-        </w:rPr>
-        <w:t>et coché l'option "</w:t>
-      </w:r>
-      <w:proofErr w:type="spellStart"/>
-      <w:r>
-        <w:rPr>
-          <w:rStyle w:val="normaltextrun"/>
-          <w:rFonts w:cstheme="minorHAnsi"/>
-          <w:b w:val="0"/>
-          <w:bCs/>
-          <w:color w:val="auto"/>
-          <w:sz w:val="22"/>
-        </w:rPr>
-        <w:t>Require</w:t>
-      </w:r>
-      <w:proofErr w:type="spellEnd"/>
-      <w:r>
-        <w:rPr>
-          <w:rStyle w:val="normaltextrun"/>
-          <w:rFonts w:cstheme="minorHAnsi"/>
-          <w:b w:val="0"/>
-          <w:bCs/>
-          <w:color w:val="auto"/>
-          <w:sz w:val="22"/>
-        </w:rPr>
-        <w:t xml:space="preserve"> pull </w:t>
-      </w:r>
-      <w:proofErr w:type="spellStart"/>
-      <w:r>
-        <w:rPr>
-          <w:rStyle w:val="normaltextrun"/>
-          <w:rFonts w:cstheme="minorHAnsi"/>
-          <w:b w:val="0"/>
-          <w:bCs/>
-          <w:color w:val="auto"/>
-          <w:sz w:val="22"/>
-        </w:rPr>
-        <w:t>request</w:t>
-      </w:r>
-      <w:proofErr w:type="spellEnd"/>
-      <w:r>
-        <w:rPr>
-          <w:rStyle w:val="normaltextrun"/>
-          <w:rFonts w:cstheme="minorHAnsi"/>
-          <w:b w:val="0"/>
-          <w:bCs/>
-          <w:color w:val="auto"/>
-          <w:sz w:val="22"/>
-        </w:rPr>
-        <w:t xml:space="preserve"> </w:t>
-      </w:r>
-      <w:proofErr w:type="spellStart"/>
-      <w:r>
-        <w:rPr>
-          <w:rStyle w:val="normaltextrun"/>
-          <w:rFonts w:cstheme="minorHAnsi"/>
-          <w:b w:val="0"/>
-          <w:bCs/>
-          <w:color w:val="auto"/>
-          <w:sz w:val="22"/>
-        </w:rPr>
-        <w:t>reviews</w:t>
-      </w:r>
-      <w:proofErr w:type="spellEnd"/>
-      <w:r>
-        <w:rPr>
-          <w:rStyle w:val="normaltextrun"/>
-          <w:rFonts w:cstheme="minorHAnsi"/>
-          <w:b w:val="0"/>
-          <w:bCs/>
-          <w:color w:val="auto"/>
-          <w:sz w:val="22"/>
-        </w:rPr>
-        <w:t>…"</w:t>
+        <w:t>et coché l'option "Require pull request reviews…"</w:t>
       </w:r>
       <w:r>
         <w:rPr>
@@ -2592,7 +2322,6 @@
           </mc:Fallback>
         </mc:AlternateContent>
       </w:r>
-      <w:bookmarkStart w:id="0" w:name="_GoBack"/>
       <w:r>
         <w:rPr>
           <w:noProof/>
@@ -2661,7 +2390,6 @@
           </wp:inline>
         </w:drawing>
       </w:r>
-      <w:bookmarkEnd w:id="0"/>
     </w:p>
     <w:p>
       <w:pPr>
@@ -2748,55 +2476,7 @@
           <w:color w:val="auto"/>
           <w:sz w:val="22"/>
         </w:rPr>
-        <w:t>cochent l'option "</w:t>
-      </w:r>
-      <w:proofErr w:type="spellStart"/>
-      <w:r>
-        <w:rPr>
-          <w:rStyle w:val="normaltextrun"/>
-          <w:rFonts w:ascii="Calibri" w:eastAsiaTheme="majorEastAsia" w:hAnsi="Calibri" w:cs="Calibri"/>
-          <w:b w:val="0"/>
-          <w:bCs/>
-          <w:color w:val="auto"/>
-          <w:sz w:val="22"/>
-        </w:rPr>
-        <w:t>Include</w:t>
-      </w:r>
-      <w:proofErr w:type="spellEnd"/>
-      <w:r>
-        <w:rPr>
-          <w:rStyle w:val="normaltextrun"/>
-          <w:rFonts w:ascii="Calibri" w:eastAsiaTheme="majorEastAsia" w:hAnsi="Calibri" w:cs="Calibri"/>
-          <w:b w:val="0"/>
-          <w:bCs/>
-          <w:color w:val="auto"/>
-          <w:sz w:val="22"/>
-        </w:rPr>
-        <w:t xml:space="preserve"> </w:t>
-      </w:r>
-      <w:proofErr w:type="spellStart"/>
-      <w:r>
-        <w:rPr>
-          <w:rStyle w:val="normaltextrun"/>
-          <w:rFonts w:ascii="Calibri" w:eastAsiaTheme="majorEastAsia" w:hAnsi="Calibri" w:cs="Calibri"/>
-          <w:b w:val="0"/>
-          <w:bCs/>
-          <w:color w:val="auto"/>
-          <w:sz w:val="22"/>
-        </w:rPr>
-        <w:t>administrators</w:t>
-      </w:r>
-      <w:proofErr w:type="spellEnd"/>
-      <w:r>
-        <w:rPr>
-          <w:rStyle w:val="normaltextrun"/>
-          <w:rFonts w:ascii="Calibri" w:eastAsiaTheme="majorEastAsia" w:hAnsi="Calibri" w:cs="Calibri"/>
-          <w:b w:val="0"/>
-          <w:bCs/>
-          <w:color w:val="auto"/>
-          <w:sz w:val="22"/>
-        </w:rPr>
-        <w:t>".</w:t>
+        <w:t>cochent l'option "Include administrators".</w:t>
       </w:r>
       <w:r>
         <w:rPr>
@@ -2840,6 +2520,15 @@
         <w:lastRenderedPageBreak/>
         <w:t>Le Kanban du projet</w:t>
       </w:r>
+    </w:p>
+    <w:p>
+      <w:pPr>
+        <w:rPr>
+          <w:rStyle w:val="normaltextrun"/>
+          <w:rFonts w:ascii="Calibri" w:eastAsiaTheme="majorEastAsia" w:hAnsi="Calibri" w:cs="Calibri"/>
+          <w:sz w:val="22"/>
+        </w:rPr>
+      </w:pPr>
     </w:p>
     <w:p>
       <w:pPr>
@@ -2912,19 +2601,8 @@
           <w:sz w:val="22"/>
           <w:szCs w:val="22"/>
         </w:rPr>
-        <w:t xml:space="preserve">In </w:t>
-      </w:r>
-      <w:proofErr w:type="spellStart"/>
-      <w:r>
-        <w:rPr>
-          <w:rStyle w:val="normaltextrun"/>
-          <w:rFonts w:ascii="Calibri" w:eastAsiaTheme="majorEastAsia" w:hAnsi="Calibri" w:cs="Calibri"/>
-          <w:sz w:val="22"/>
-          <w:szCs w:val="22"/>
-        </w:rPr>
-        <w:t>progress</w:t>
-      </w:r>
-      <w:proofErr w:type="spellEnd"/>
+        <w:t>In progress</w:t>
+      </w:r>
     </w:p>
     <w:p>
       <w:pPr>
@@ -2949,19 +2627,8 @@
           <w:sz w:val="22"/>
           <w:szCs w:val="22"/>
         </w:rPr>
-        <w:t xml:space="preserve">Code </w:t>
-      </w:r>
-      <w:proofErr w:type="spellStart"/>
-      <w:r>
-        <w:rPr>
-          <w:rStyle w:val="normaltextrun"/>
-          <w:rFonts w:ascii="Calibri" w:eastAsiaTheme="majorEastAsia" w:hAnsi="Calibri" w:cs="Calibri"/>
-          <w:sz w:val="22"/>
-          <w:szCs w:val="22"/>
-        </w:rPr>
-        <w:t>Review</w:t>
-      </w:r>
-      <w:proofErr w:type="spellEnd"/>
+        <w:t>Code Review</w:t>
+      </w:r>
     </w:p>
     <w:p>
       <w:pPr>
@@ -2979,7 +2646,6 @@
           <w:szCs w:val="22"/>
         </w:rPr>
       </w:pPr>
-      <w:proofErr w:type="spellStart"/>
       <w:r>
         <w:rPr>
           <w:rStyle w:val="normaltextrun"/>
@@ -2989,7 +2655,6 @@
         </w:rPr>
         <w:t>Done</w:t>
       </w:r>
-      <w:proofErr w:type="spellEnd"/>
     </w:p>
     <w:p>
       <w:pPr>
@@ -3157,27 +2822,7 @@
           <w:sz w:val="22"/>
           <w:szCs w:val="22"/>
         </w:rPr>
-        <w:t>La colonne "</w:t>
-      </w:r>
-      <w:proofErr w:type="spellStart"/>
-      <w:r>
-        <w:rPr>
-          <w:rStyle w:val="normaltextrun"/>
-          <w:rFonts w:ascii="Calibri" w:eastAsiaTheme="majorEastAsia" w:hAnsi="Calibri" w:cs="Calibri"/>
-          <w:sz w:val="22"/>
-          <w:szCs w:val="22"/>
-        </w:rPr>
-        <w:t>Todo</w:t>
-      </w:r>
-      <w:proofErr w:type="spellEnd"/>
-      <w:r>
-        <w:rPr>
-          <w:rStyle w:val="normaltextrun"/>
-          <w:rFonts w:ascii="Calibri" w:eastAsiaTheme="majorEastAsia" w:hAnsi="Calibri" w:cs="Calibri"/>
-          <w:sz w:val="22"/>
-          <w:szCs w:val="22"/>
-        </w:rPr>
-        <w:t>" est paramétrée de telle sorte à récupérer les tickets de l'onglet "issues" et les transformer en tache à faire. </w:t>
+        <w:t>La colonne "Todo" est paramétrée de telle sorte à récupérer les tickets de l'onglet "issues" et les transformer en tache à faire. </w:t>
       </w:r>
       <w:r>
         <w:rPr>
@@ -3243,27 +2888,7 @@
           <w:sz w:val="22"/>
           <w:szCs w:val="22"/>
         </w:rPr>
-        <w:t>Chaque ticket est attribué à un (ou plusieurs) développeur(s), qui glissera ce ticket dans la colonne "In </w:t>
-      </w:r>
-      <w:proofErr w:type="spellStart"/>
-      <w:r>
-        <w:rPr>
-          <w:rStyle w:val="normaltextrun"/>
-          <w:rFonts w:ascii="Calibri" w:eastAsiaTheme="majorEastAsia" w:hAnsi="Calibri" w:cs="Calibri"/>
-          <w:sz w:val="22"/>
-          <w:szCs w:val="22"/>
-        </w:rPr>
-        <w:t>progress</w:t>
-      </w:r>
-      <w:proofErr w:type="spellEnd"/>
-      <w:r>
-        <w:rPr>
-          <w:rStyle w:val="normaltextrun"/>
-          <w:rFonts w:ascii="Calibri" w:eastAsiaTheme="majorEastAsia" w:hAnsi="Calibri" w:cs="Calibri"/>
-          <w:sz w:val="22"/>
-          <w:szCs w:val="22"/>
-        </w:rPr>
-        <w:t>" pour montrer qu’il travaille dessus.</w:t>
+        <w:t>Chaque ticket est attribué à un (ou plusieurs) développeur(s), qui glissera ce ticket dans la colonne "In progress" pour montrer qu’il travaille dessus.</w:t>
       </w:r>
     </w:p>
     <w:p>
@@ -3316,18 +2941,8 @@
           <w:rFonts w:ascii="Calibri" w:eastAsiaTheme="majorEastAsia" w:hAnsi="Calibri" w:cs="Calibri"/>
           <w:sz w:val="22"/>
         </w:rPr>
-        <w:t xml:space="preserve">Code </w:t>
-      </w:r>
-      <w:proofErr w:type="spellStart"/>
-      <w:r>
-        <w:rPr>
-          <w:rStyle w:val="normaltextrun"/>
-          <w:rFonts w:ascii="Calibri" w:eastAsiaTheme="majorEastAsia" w:hAnsi="Calibri" w:cs="Calibri"/>
-          <w:sz w:val="22"/>
-        </w:rPr>
-        <w:t>review</w:t>
-      </w:r>
-      <w:proofErr w:type="spellEnd"/>
+        <w:t>Code review</w:t>
+      </w:r>
     </w:p>
     <w:p>
       <w:pPr>
@@ -3374,9 +2989,8 @@
           <w:sz w:val="22"/>
           <w:szCs w:val="22"/>
         </w:rPr>
-        <w:t xml:space="preserve"> la </w:t>
-      </w:r>
-      <w:proofErr w:type="spellStart"/>
+        <w:t xml:space="preserve"> la feature</w:t>
+      </w:r>
       <w:r>
         <w:rPr>
           <w:rStyle w:val="normaltextrun"/>
@@ -3384,57 +2998,7 @@
           <w:sz w:val="22"/>
           <w:szCs w:val="22"/>
         </w:rPr>
-        <w:t>feature</w:t>
-      </w:r>
-      <w:proofErr w:type="spellEnd"/>
-      <w:r>
-        <w:rPr>
-          <w:rStyle w:val="normaltextrun"/>
-          <w:rFonts w:ascii="Calibri" w:eastAsiaTheme="majorEastAsia" w:hAnsi="Calibri" w:cs="Calibri"/>
-          <w:sz w:val="22"/>
-          <w:szCs w:val="22"/>
-        </w:rPr>
-        <w:t xml:space="preserve"> et rempli le ticket dans son ensemble, le développeur glisse le ticket dans "Code </w:t>
-      </w:r>
-      <w:proofErr w:type="spellStart"/>
-      <w:r>
-        <w:rPr>
-          <w:rStyle w:val="normaltextrun"/>
-          <w:rFonts w:ascii="Calibri" w:eastAsiaTheme="majorEastAsia" w:hAnsi="Calibri" w:cs="Calibri"/>
-          <w:sz w:val="22"/>
-          <w:szCs w:val="22"/>
-        </w:rPr>
-        <w:t>Review</w:t>
-      </w:r>
-      <w:proofErr w:type="spellEnd"/>
-      <w:r>
-        <w:rPr>
-          <w:rStyle w:val="normaltextrun"/>
-          <w:rFonts w:ascii="Calibri" w:eastAsiaTheme="majorEastAsia" w:hAnsi="Calibri" w:cs="Calibri"/>
-          <w:sz w:val="22"/>
-          <w:szCs w:val="22"/>
-        </w:rPr>
-        <w:t xml:space="preserve">" et l’associe à un Pull </w:t>
-      </w:r>
-      <w:proofErr w:type="spellStart"/>
-      <w:r>
-        <w:rPr>
-          <w:rStyle w:val="normaltextrun"/>
-          <w:rFonts w:ascii="Calibri" w:eastAsiaTheme="majorEastAsia" w:hAnsi="Calibri" w:cs="Calibri"/>
-          <w:sz w:val="22"/>
-          <w:szCs w:val="22"/>
-        </w:rPr>
-        <w:t>Request</w:t>
-      </w:r>
-      <w:proofErr w:type="spellEnd"/>
-      <w:r>
-        <w:rPr>
-          <w:rStyle w:val="normaltextrun"/>
-          <w:rFonts w:ascii="Calibri" w:eastAsiaTheme="majorEastAsia" w:hAnsi="Calibri" w:cs="Calibri"/>
-          <w:sz w:val="22"/>
-          <w:szCs w:val="22"/>
-        </w:rPr>
-        <w:t xml:space="preserve"> afin d’en discuter avec les collègues du projet.</w:t>
+        <w:t xml:space="preserve"> et rempli le ticket dans son ensemble, le développeur glisse le ticket dans "Code Review" et l’associe à un Pull Request afin d’en discuter avec les collègues du projet.</w:t>
       </w:r>
     </w:p>
     <w:p>
@@ -3459,7 +3023,6 @@
           <w:sz w:val="22"/>
         </w:rPr>
       </w:pPr>
-      <w:proofErr w:type="spellStart"/>
       <w:r>
         <w:rPr>
           <w:rStyle w:val="normaltextrun"/>
@@ -3468,7 +3031,6 @@
         </w:rPr>
         <w:t>Done</w:t>
       </w:r>
-      <w:proofErr w:type="spellEnd"/>
     </w:p>
     <w:p>
       <w:pPr>
@@ -3488,9 +3050,8 @@
           <w:sz w:val="22"/>
           <w:szCs w:val="22"/>
         </w:rPr>
-        <w:t xml:space="preserve">Une fois la code </w:t>
-      </w:r>
-      <w:proofErr w:type="spellStart"/>
+        <w:t xml:space="preserve">Une fois la code review effectuée, le merge est fait avec la branche supérieure et le ticket est </w:t>
+      </w:r>
       <w:r>
         <w:rPr>
           <w:rStyle w:val="normaltextrun"/>
@@ -3498,9 +3059,8 @@
           <w:sz w:val="22"/>
           <w:szCs w:val="22"/>
         </w:rPr>
-        <w:t>review</w:t>
-      </w:r>
-      <w:proofErr w:type="spellEnd"/>
+        <w:t>fermé</w:t>
+      </w:r>
       <w:r>
         <w:rPr>
           <w:rStyle w:val="normaltextrun"/>
@@ -3508,84 +3068,63 @@
           <w:sz w:val="22"/>
           <w:szCs w:val="22"/>
         </w:rPr>
-        <w:t xml:space="preserve"> effectuée, le merge est fait avec la branche supérieure et le ticket est </w:t>
-      </w:r>
-      <w:r>
-        <w:rPr>
-          <w:rStyle w:val="normaltextrun"/>
-          <w:rFonts w:ascii="Calibri" w:eastAsiaTheme="majorEastAsia" w:hAnsi="Calibri" w:cs="Calibri"/>
-          <w:sz w:val="22"/>
-          <w:szCs w:val="22"/>
-        </w:rPr>
-        <w:t>fermé</w:t>
-      </w:r>
-      <w:r>
-        <w:rPr>
-          <w:rStyle w:val="normaltextrun"/>
-          <w:rFonts w:ascii="Calibri" w:eastAsiaTheme="majorEastAsia" w:hAnsi="Calibri" w:cs="Calibri"/>
-          <w:sz w:val="22"/>
-          <w:szCs w:val="22"/>
-        </w:rPr>
-        <w:t xml:space="preserve"> puis glissé dans la colonne "</w:t>
-      </w:r>
-      <w:proofErr w:type="spellStart"/>
-      <w:r>
-        <w:rPr>
-          <w:rStyle w:val="normaltextrun"/>
-          <w:rFonts w:ascii="Calibri" w:eastAsiaTheme="majorEastAsia" w:hAnsi="Calibri" w:cs="Calibri"/>
-          <w:sz w:val="22"/>
-          <w:szCs w:val="22"/>
-        </w:rPr>
-        <w:t>Done</w:t>
-      </w:r>
-      <w:proofErr w:type="spellEnd"/>
-      <w:r>
-        <w:rPr>
-          <w:rStyle w:val="normaltextrun"/>
-          <w:rFonts w:ascii="Calibri" w:eastAsiaTheme="majorEastAsia" w:hAnsi="Calibri" w:cs="Calibri"/>
-          <w:sz w:val="22"/>
-          <w:szCs w:val="22"/>
-        </w:rPr>
-        <w:t>".</w:t>
+        <w:t xml:space="preserve"> puis glissé dans la colonne "Done".</w:t>
       </w:r>
     </w:p>
     <w:p>
       <w:pPr>
         <w:spacing w:after="200"/>
+        <w:rPr>
+          <w:sz w:val="32"/>
+          <w:szCs w:val="32"/>
+          <w:u w:val="single"/>
+        </w:rPr>
       </w:pPr>
       <w:r>
         <w:br w:type="page"/>
       </w:r>
-    </w:p>
-    <w:p>
-      <w:pPr>
-        <w:spacing w:after="200"/>
+      <w:r>
+        <w:rPr>
+          <w:rStyle w:val="normaltextrun"/>
+          <w:rFonts w:ascii="Calibri" w:eastAsiaTheme="majorEastAsia" w:hAnsi="Calibri" w:cs="Calibri"/>
+          <w:sz w:val="32"/>
+          <w:szCs w:val="32"/>
+          <w:u w:val="single"/>
+        </w:rPr>
+        <w:lastRenderedPageBreak/>
+        <w:t>Crédit</w:t>
+      </w:r>
+      <w:r>
         <w:rPr>
           <w:b w:val="0"/>
           <w:bCs/>
           <w:color w:val="auto"/>
-          <w:sz w:val="22"/>
-        </w:rPr>
-      </w:pPr>
-      <w:r>
+          <w:sz w:val="32"/>
+          <w:szCs w:val="32"/>
+          <w:u w:val="single"/>
+        </w:rPr>
+        <w:t xml:space="preserve"> :</w:t>
+      </w:r>
+    </w:p>
+    <w:p>
+      <w:pPr>
+        <w:spacing w:after="200"/>
         <w:rPr>
           <w:b w:val="0"/>
           <w:bCs/>
           <w:color w:val="auto"/>
           <w:sz w:val="22"/>
-          <w:u w:val="single"/>
-        </w:rPr>
-        <w:lastRenderedPageBreak/>
-        <w:t>Modification apportée par Jonathan Jeanniard pour :</w:t>
-      </w:r>
+        </w:rPr>
+      </w:pPr>
       <w:r>
         <w:rPr>
           <w:b w:val="0"/>
           <w:bCs/>
           <w:color w:val="auto"/>
           <w:sz w:val="22"/>
-        </w:rPr>
-        <w:t xml:space="preserve"> ajouté </w:t>
+          <w:u w:val="single"/>
+        </w:rPr>
+        <w:t>Modification apportée par</w:t>
       </w:r>
       <w:r>
         <w:rPr>
@@ -3593,8 +3132,9 @@
           <w:bCs/>
           <w:color w:val="auto"/>
           <w:sz w:val="22"/>
-        </w:rPr>
-        <w:t>une étape sur la sécurisation de branches en collaboration</w:t>
+          <w:u w:val="single"/>
+        </w:rPr>
+        <w:t xml:space="preserve"> </w:t>
       </w:r>
       <w:r>
         <w:rPr>
@@ -3602,9 +3142,93 @@
           <w:bCs/>
           <w:color w:val="auto"/>
           <w:sz w:val="22"/>
-        </w:rPr>
-        <w:t>, une page de suivi sur l'édition de cette procédure et des sauts de pages pour l'association d'image avec son chapitre</w:t>
-      </w:r>
+          <w:u w:val="single"/>
+        </w:rPr>
+        <w:t>:</w:t>
+      </w:r>
+      <w:r>
+        <w:rPr>
+          <w:b w:val="0"/>
+          <w:bCs/>
+          <w:color w:val="auto"/>
+          <w:sz w:val="22"/>
+        </w:rPr>
+        <w:t xml:space="preserve"> </w:t>
+      </w:r>
+      <w:r>
+        <w:rPr>
+          <w:b w:val="0"/>
+          <w:bCs/>
+          <w:color w:val="auto"/>
+          <w:sz w:val="22"/>
+        </w:rPr>
+        <w:t>Jonathan Jeanniard</w:t>
+      </w:r>
+      <w:r>
+        <w:rPr>
+          <w:b w:val="0"/>
+          <w:bCs/>
+          <w:color w:val="auto"/>
+          <w:sz w:val="22"/>
+        </w:rPr>
+        <w:t>, le 25/06/2020 pour ajouter</w:t>
+      </w:r>
+      <w:r>
+        <w:rPr>
+          <w:b w:val="0"/>
+          <w:bCs/>
+          <w:color w:val="auto"/>
+          <w:sz w:val="22"/>
+        </w:rPr>
+        <w:t xml:space="preserve"> </w:t>
+      </w:r>
+      <w:r>
+        <w:rPr>
+          <w:b w:val="0"/>
+          <w:bCs/>
+          <w:color w:val="auto"/>
+          <w:sz w:val="22"/>
+        </w:rPr>
+        <w:t>une étape sur la sécurisation de branches en collaboration</w:t>
+      </w:r>
+      <w:r>
+        <w:rPr>
+          <w:b w:val="0"/>
+          <w:bCs/>
+          <w:color w:val="auto"/>
+          <w:sz w:val="22"/>
+        </w:rPr>
+        <w:t>, une page de suivi sur l'édition de cette procédure</w:t>
+      </w:r>
+      <w:r>
+        <w:rPr>
+          <w:b w:val="0"/>
+          <w:bCs/>
+          <w:color w:val="auto"/>
+          <w:sz w:val="22"/>
+        </w:rPr>
+        <w:t>,</w:t>
+      </w:r>
+      <w:r>
+        <w:rPr>
+          <w:b w:val="0"/>
+          <w:bCs/>
+          <w:color w:val="auto"/>
+          <w:sz w:val="22"/>
+        </w:rPr>
+        <w:t xml:space="preserve"> des sauts de pages pour l'association d'image avec son chapitre</w:t>
+      </w:r>
+      <w:r>
+        <w:rPr>
+          <w:b w:val="0"/>
+          <w:bCs/>
+          <w:color w:val="auto"/>
+          <w:sz w:val="22"/>
+        </w:rPr>
+        <w:t xml:space="preserve"> et retour de chariot sous les titres principal</w:t>
+      </w:r>
+      <w:bookmarkStart w:id="0" w:name="_GoBack"/>
+      <w:bookmarkEnd w:id="0"/>
       <w:r>
         <w:rPr>
           <w:b w:val="0"/>
@@ -4956,6 +4580,7 @@
     <w:lsdException w:name="HTML Sample" w:semiHidden="1" w:unhideWhenUsed="1"/>
     <w:lsdException w:name="HTML Typewriter" w:semiHidden="1" w:unhideWhenUsed="1"/>
     <w:lsdException w:name="HTML Variable" w:semiHidden="1" w:unhideWhenUsed="1"/>
+    <w:lsdException w:name="Normal Table" w:semiHidden="1" w:unhideWhenUsed="1"/>
     <w:lsdException w:name="annotation subject" w:semiHidden="1" w:unhideWhenUsed="1"/>
     <w:lsdException w:name="No List" w:semiHidden="1" w:unhideWhenUsed="1"/>
     <w:lsdException w:name="Outline List 1" w:semiHidden="1" w:unhideWhenUsed="1"/>
@@ -5002,8 +4627,10 @@
     <w:lsdException w:name="Table Subtle 2" w:semiHidden="1" w:unhideWhenUsed="1"/>
     <w:lsdException w:name="Table Web 1" w:semiHidden="1" w:unhideWhenUsed="1"/>
     <w:lsdException w:name="Table Web 2" w:semiHidden="1" w:unhideWhenUsed="1"/>
+    <w:lsdException w:name="Table Web 3" w:semiHidden="1" w:unhideWhenUsed="1"/>
     <w:lsdException w:name="Balloon Text" w:semiHidden="1" w:unhideWhenUsed="1"/>
     <w:lsdException w:name="Table Grid" w:uiPriority="1"/>
+    <w:lsdException w:name="Table Theme" w:semiHidden="1" w:unhideWhenUsed="1"/>
     <w:lsdException w:name="Placeholder Text" w:semiHidden="1" w:unhideWhenUsed="1"/>
     <w:lsdException w:name="No Spacing" w:semiHidden="1" w:unhideWhenUsed="1"/>
     <w:lsdException w:name="Light Shading"/>
@@ -5025,6 +4652,7 @@
     <w:lsdException w:name="Light Grid Accent 1"/>
     <w:lsdException w:name="Medium Shading 1 Accent 1"/>
     <w:lsdException w:name="Medium Shading 2 Accent 1"/>
+    <w:lsdException w:name="Medium List 1 Accent 1"/>
     <w:lsdException w:name="Revision" w:semiHidden="1"/>
     <w:lsdException w:name="List Paragraph" w:semiHidden="1" w:uiPriority="34" w:unhideWhenUsed="1" w:qFormat="1"/>
     <w:lsdException w:name="Quote" w:semiHidden="1" w:uiPriority="29" w:unhideWhenUsed="1" w:qFormat="1"/>
@@ -5714,7 +5342,7 @@
     <w:charset w:val="00"/>
     <w:family w:val="roman"/>
     <w:pitch w:val="variable"/>
-    <w:sig w:usb0="E0002AFF" w:usb1="C0007843" w:usb2="00000009" w:usb3="00000000" w:csb0="000001FF" w:csb1="00000000"/>
+    <w:sig w:usb0="E0002EFF" w:usb1="C000785B" w:usb2="00000009" w:usb3="00000000" w:csb0="000001FF" w:csb1="00000000"/>
   </w:font>
   <w:font w:name="Symbol">
     <w:panose1 w:val="05050102010706020507"/>
@@ -5742,7 +5370,7 @@
     <w:charset w:val="00"/>
     <w:family w:val="swiss"/>
     <w:pitch w:val="variable"/>
-    <w:sig w:usb0="E0002AFF" w:usb1="4000ACFF" w:usb2="00000001" w:usb3="00000000" w:csb0="000001FF" w:csb1="00000000"/>
+    <w:sig w:usb0="E4002EFF" w:usb1="C000247B" w:usb2="00000009" w:usb3="00000000" w:csb0="000001FF" w:csb1="00000000"/>
   </w:font>
   <w:font w:name="MS Mincho">
     <w:altName w:val="ＭＳ 明朝"/>
@@ -5757,7 +5385,7 @@
     <w:charset w:val="00"/>
     <w:family w:val="swiss"/>
     <w:pitch w:val="variable"/>
-    <w:sig w:usb0="E0002AFF" w:usb1="C0007843" w:usb2="00000009" w:usb3="00000000" w:csb0="000001FF" w:csb1="00000000"/>
+    <w:sig w:usb0="E0002EFF" w:usb1="C000785B" w:usb2="00000009" w:usb3="00000000" w:csb0="000001FF" w:csb1="00000000"/>
   </w:font>
   <w:font w:name="MS Gothic">
     <w:altName w:val="ＭＳ ゴシック"/>
@@ -5786,7 +5414,7 @@
     <w:charset w:val="00"/>
     <w:family w:val="swiss"/>
     <w:pitch w:val="variable"/>
-    <w:sig w:usb0="A0002AEF" w:usb1="4000207B" w:usb2="00000000" w:usb3="00000000" w:csb0="000001FF" w:csb1="00000000"/>
+    <w:sig w:usb0="E4002EFF" w:usb1="C000247B" w:usb2="00000009" w:usb3="00000000" w:csb0="000001FF" w:csb1="00000000"/>
   </w:font>
 </w:fonts>
 </file>
@@ -5811,6 +5439,7 @@
     <w:rsid w:val="00001DF0"/>
     <w:rsid w:val="00012870"/>
     <w:rsid w:val="00461F08"/>
+    <w:rsid w:val="00CA3D65"/>
   </w:rsids>
   <m:mathPr>
     <m:mathFont m:val="Cambria Math"/>
@@ -5956,6 +5585,7 @@
     <w:lsdException w:name="HTML Sample" w:semiHidden="1" w:unhideWhenUsed="1"/>
     <w:lsdException w:name="HTML Typewriter" w:semiHidden="1" w:unhideWhenUsed="1"/>
     <w:lsdException w:name="HTML Variable" w:semiHidden="1" w:unhideWhenUsed="1"/>
+    <w:lsdException w:name="Normal Table" w:semiHidden="1" w:unhideWhenUsed="1"/>
     <w:lsdException w:name="annotation subject" w:semiHidden="1" w:unhideWhenUsed="1"/>
     <w:lsdException w:name="No List" w:semiHidden="1" w:unhideWhenUsed="1"/>
     <w:lsdException w:name="Outline List 1" w:semiHidden="1" w:unhideWhenUsed="1"/>
@@ -6002,8 +5632,10 @@
     <w:lsdException w:name="Table Subtle 2" w:semiHidden="1" w:unhideWhenUsed="1"/>
     <w:lsdException w:name="Table Web 1" w:semiHidden="1" w:unhideWhenUsed="1"/>
     <w:lsdException w:name="Table Web 2" w:semiHidden="1" w:unhideWhenUsed="1"/>
+    <w:lsdException w:name="Table Web 3" w:semiHidden="1" w:unhideWhenUsed="1"/>
     <w:lsdException w:name="Balloon Text" w:semiHidden="1" w:unhideWhenUsed="1"/>
     <w:lsdException w:name="Table Grid" w:uiPriority="39"/>
+    <w:lsdException w:name="Table Theme" w:semiHidden="1" w:unhideWhenUsed="1"/>
     <w:lsdException w:name="Placeholder Text" w:semiHidden="1"/>
     <w:lsdException w:name="No Spacing" w:uiPriority="1" w:qFormat="1"/>
     <w:lsdException w:name="Light Shading" w:uiPriority="60"/>
@@ -6611,7 +6243,7 @@
 </file>
 
 <file path=customXml/itemProps2.xml><?xml version="1.0" encoding="utf-8"?>
-<ds:datastoreItem xmlns:ds="http://schemas.openxmlformats.org/officeDocument/2006/customXml" ds:itemID="{8E382CF5-DDF7-46AA-ADC2-ABB6AD9E3F46}">
+<ds:datastoreItem xmlns:ds="http://schemas.openxmlformats.org/officeDocument/2006/customXml" ds:itemID="{6D310888-F40F-4A2B-8A06-9C7855F7199E}">
   <ds:schemaRefs>
     <ds:schemaRef ds:uri="http://schemas.openxmlformats.org/officeDocument/2006/bibliography"/>
   </ds:schemaRefs>

</xml_diff>